<commit_message>
checked references up to lit review section
</commit_message>
<xml_diff>
--- a/DRAFT_MIS581-M8-Capstone-O1.docx
+++ b/DRAFT_MIS581-M8-Capstone-O1.docx
@@ -15,49 +15,43 @@
           <w:b/>
           <w:bCs/>
         </w:rPr>
-        <w:t xml:space="preserve">Module </w:t>
+        <w:t>Option 1:</w:t>
       </w:r>
       <w:r>
         <w:rPr>
           <w:b/>
           <w:bCs/>
         </w:rPr>
-        <w:t>6</w:t>
-      </w:r>
+        <w:t xml:space="preserve"> </w:t>
+      </w:r>
+      <w:commentRangeStart w:id="0"/>
       <w:r>
         <w:rPr>
           <w:b/>
           <w:bCs/>
         </w:rPr>
-        <w:t xml:space="preserve"> – Option 1:</w:t>
+        <w:t xml:space="preserve">Capstone Project </w:t>
       </w:r>
       <w:r>
         <w:rPr>
           <w:b/>
           <w:bCs/>
         </w:rPr>
-        <w:t xml:space="preserve"> </w:t>
+        <w:t>Final Report</w:t>
       </w:r>
       <w:r>
         <w:rPr>
           <w:b/>
           <w:bCs/>
         </w:rPr>
-        <w:t xml:space="preserve">Capstone Project </w:t>
-      </w:r>
-      <w:r>
-        <w:rPr>
-          <w:b/>
-          <w:bCs/>
-        </w:rPr>
-        <w:t>Rough Draft</w:t>
-      </w:r>
-      <w:r>
-        <w:rPr>
-          <w:b/>
-          <w:bCs/>
-        </w:rPr>
         <w:t>: U.S. Organization</w:t>
+      </w:r>
+      <w:commentRangeEnd w:id="0"/>
+      <w:r>
+        <w:rPr>
+          <w:rStyle w:val="CommentReference"/>
+        </w:rPr>
+        <w:commentReference w:id="0"/>
       </w:r>
     </w:p>
     <w:p>
@@ -141,7 +135,7 @@
         <w:rPr>
           <w:rStyle w:val="fnt0"/>
         </w:rPr>
-        <w:t>15</w:t>
+        <w:t>29</w:t>
       </w:r>
       <w:r>
         <w:rPr>
@@ -163,12 +157,12 @@
       <w:pPr>
         <w:pStyle w:val="Heading1"/>
       </w:pPr>
-      <w:bookmarkStart w:id="0" w:name="_Toc56349418"/>
+      <w:bookmarkStart w:id="1" w:name="_Toc56349418"/>
       <w:r>
         <w:lastRenderedPageBreak/>
         <w:t>Abstract</w:t>
       </w:r>
-      <w:bookmarkEnd w:id="0"/>
+      <w:bookmarkEnd w:id="1"/>
     </w:p>
     <w:p>
       <w:r>
@@ -203,7 +197,19 @@
         <w:t xml:space="preserve">) and </w:t>
       </w:r>
       <w:r>
-        <w:t>drug overdose has become the number one cause of injury related death, surpassing motor vehicle accidents (</w:t>
+        <w:t xml:space="preserve">drug overdose </w:t>
+      </w:r>
+      <w:r>
+        <w:t>is now</w:t>
+      </w:r>
+      <w:r>
+        <w:t xml:space="preserve"> the number one cause of injury related </w:t>
+      </w:r>
+      <w:r>
+        <w:t>mortality</w:t>
+      </w:r>
+      <w:r>
+        <w:t>, surpassing motor vehicle accidents (</w:t>
       </w:r>
       <w:r>
         <w:t>National Center for Health Statistics, 2018</w:t>
@@ -221,7 +227,7 @@
         <w:t xml:space="preserve">the </w:t>
       </w:r>
       <w:r>
-        <w:t>lead government agency focused on advancing scientific research on the causes, consequences, treatment, and prevention of drug use and addiction</w:t>
+        <w:t>lead government agency focused on scientific research on the causes, consequences, treatment, and prevention of drug use and addiction</w:t>
       </w:r>
       <w:r>
         <w:t xml:space="preserve"> </w:t>
@@ -336,12 +342,12 @@
       <w:pPr>
         <w:pStyle w:val="Heading1"/>
       </w:pPr>
-      <w:bookmarkStart w:id="1" w:name="_Toc56349419"/>
+      <w:bookmarkStart w:id="2" w:name="_Toc56349419"/>
       <w:r>
         <w:lastRenderedPageBreak/>
         <w:t>Contents</w:t>
       </w:r>
-      <w:bookmarkEnd w:id="1"/>
+      <w:bookmarkEnd w:id="2"/>
     </w:p>
     <w:sdt>
       <w:sdtPr>
@@ -2667,7 +2673,7 @@
           <w:szCs w:val="24"/>
         </w:rPr>
       </w:pPr>
-      <w:bookmarkStart w:id="2" w:name="_Toc53944735"/>
+      <w:bookmarkStart w:id="3" w:name="_Toc53944735"/>
       <w:r>
         <w:rPr>
           <w:b/>
@@ -2682,23 +2688,34 @@
       <w:pPr>
         <w:pStyle w:val="Heading1"/>
       </w:pPr>
-      <w:bookmarkStart w:id="3" w:name="_Toc56349420"/>
+      <w:bookmarkStart w:id="4" w:name="_Toc56349420"/>
       <w:r>
         <w:lastRenderedPageBreak/>
         <w:t>National Institute on Drug Abuse</w:t>
       </w:r>
-      <w:bookmarkEnd w:id="2"/>
+      <w:bookmarkEnd w:id="3"/>
       <w:r>
         <w:t>: Regional Analysis of Synthetic Opioid Overdose</w:t>
       </w:r>
       <w:r>
         <w:t>s</w:t>
       </w:r>
-      <w:bookmarkEnd w:id="3"/>
-    </w:p>
-    <w:p>
-      <w:r>
-        <w:t>The National Institute on Drug Abuse (NIDA)</w:t>
+      <w:bookmarkEnd w:id="4"/>
+    </w:p>
+    <w:p>
+      <w:r>
+        <w:t xml:space="preserve">The </w:t>
+      </w:r>
+      <w:commentRangeStart w:id="5"/>
+      <w:r>
+        <w:t>National Institute on Drug Abuse (NIDA)</w:t>
+      </w:r>
+      <w:commentRangeEnd w:id="5"/>
+      <w:r>
+        <w:rPr>
+          <w:rStyle w:val="CommentReference"/>
+        </w:rPr>
+        <w:commentReference w:id="5"/>
       </w:r>
       <w:r>
         <w:t>, established</w:t>
@@ -2709,32 +2726,95 @@
       <w:r>
         <w:t xml:space="preserve">, is </w:t>
       </w:r>
-      <w:r>
-        <w:t xml:space="preserve">a research institute within the National Institutes of Health and </w:t>
+      <w:commentRangeStart w:id="6"/>
+      <w:r>
+        <w:t xml:space="preserve">a research institute </w:t>
+      </w:r>
+      <w:commentRangeEnd w:id="6"/>
+      <w:r>
+        <w:rPr>
+          <w:rStyle w:val="CommentReference"/>
+        </w:rPr>
+        <w:commentReference w:id="6"/>
+      </w:r>
+      <w:r>
+        <w:t xml:space="preserve">within the </w:t>
+      </w:r>
+      <w:commentRangeStart w:id="7"/>
+      <w:r>
+        <w:t>National Institutes of Health</w:t>
+      </w:r>
+      <w:r>
+        <w:t xml:space="preserve"> (NIH)</w:t>
+      </w:r>
+      <w:r>
+        <w:t xml:space="preserve"> </w:t>
+      </w:r>
+      <w:commentRangeEnd w:id="7"/>
+      <w:r>
+        <w:rPr>
+          <w:rStyle w:val="CommentReference"/>
+        </w:rPr>
+        <w:commentReference w:id="7"/>
+      </w:r>
+      <w:r>
+        <w:t xml:space="preserve">and </w:t>
       </w:r>
       <w:r>
         <w:t>focuses</w:t>
       </w:r>
       <w:r>
-        <w:t xml:space="preserve"> on advancing scientific research on the causes, consequences, treatment, and prevention of drug use and addiction </w:t>
-      </w:r>
-      <w:r>
-        <w:t>(National Institutes of Health, 2018)</w:t>
+        <w:t xml:space="preserve"> on advancing research on the </w:t>
+      </w:r>
+      <w:r>
+        <w:t xml:space="preserve">prevention, treatment, </w:t>
+      </w:r>
+      <w:r>
+        <w:t xml:space="preserve">causes, </w:t>
+      </w:r>
+      <w:r>
+        <w:t xml:space="preserve">and </w:t>
+      </w:r>
+      <w:r>
+        <w:t xml:space="preserve">consequences of drug use and addiction </w:t>
+      </w:r>
+      <w:r>
+        <w:t>(N</w:t>
+      </w:r>
+      <w:r>
+        <w:t>IH</w:t>
+      </w:r>
+      <w:r>
+        <w:t>, 2018)</w:t>
       </w:r>
       <w:r>
         <w:t xml:space="preserve">. </w:t>
       </w:r>
+      <w:commentRangeStart w:id="8"/>
       <w:r>
         <w:t>Substance Use Disorder (SUD)</w:t>
       </w:r>
       <w:r>
         <w:t xml:space="preserve"> </w:t>
       </w:r>
-      <w:r>
-        <w:t>is a complex and challenging disease to understand</w:t>
-      </w:r>
-      <w:r>
-        <w:t xml:space="preserve">, treat, and prevent. SUD has many comorbidities, including neurological and mental health disease factors; environmental and behavioral aspects; and treatment is often complicated by negative social stigmas attached to those with the disease </w:t>
+      <w:commentRangeEnd w:id="8"/>
+      <w:r>
+        <w:rPr>
+          <w:rStyle w:val="CommentReference"/>
+        </w:rPr>
+        <w:commentReference w:id="8"/>
+      </w:r>
+      <w:r>
+        <w:t>is a challenging disease to understand</w:t>
+      </w:r>
+      <w:r>
+        <w:t xml:space="preserve">, treat, and prevent. SUD </w:t>
+      </w:r>
+      <w:r>
+        <w:t>is complicated by</w:t>
+      </w:r>
+      <w:r>
+        <w:t xml:space="preserve"> comorbidities, including neurological and mental health disease factors; environmental and behavioral aspects; and treatment is often complicated by negative social stigmas attached to those with the disease </w:t>
       </w:r>
       <w:r>
         <w:t>(</w:t>
@@ -2744,7 +2824,7 @@
           <w:rFonts w:eastAsia="Times New Roman"/>
           <w:szCs w:val="24"/>
         </w:rPr>
-        <w:t>National Institute on Drug Abuse</w:t>
+        <w:t>NIDA</w:t>
       </w:r>
       <w:r>
         <w:t>, 2016)</w:t>
@@ -2759,10 +2839,20 @@
         <w:t xml:space="preserve"> </w:t>
       </w:r>
       <w:r>
-        <w:t xml:space="preserve">Due to the ongoing opioid crisis, </w:t>
-      </w:r>
-      <w:r>
-        <w:t xml:space="preserve">the overall </w:t>
+        <w:t xml:space="preserve">Due to the ongoing opioid </w:t>
+      </w:r>
+      <w:r>
+        <w:t xml:space="preserve">health </w:t>
+      </w:r>
+      <w:r>
+        <w:t xml:space="preserve">crisis, </w:t>
+      </w:r>
+      <w:r>
+        <w:t xml:space="preserve">the </w:t>
+      </w:r>
+      <w:commentRangeStart w:id="9"/>
+      <w:r>
+        <w:t xml:space="preserve">overall </w:t>
       </w:r>
       <w:r>
         <w:t xml:space="preserve">life expectancy </w:t>
@@ -2771,18 +2861,57 @@
         <w:t xml:space="preserve">in the United States </w:t>
       </w:r>
       <w:r>
-        <w:t xml:space="preserve">has declined and </w:t>
-      </w:r>
-      <w:r>
-        <w:t xml:space="preserve">drug overdose is now the leading cause of injury death </w:t>
+        <w:t xml:space="preserve">has declined </w:t>
+      </w:r>
+      <w:commentRangeEnd w:id="9"/>
+      <w:r>
+        <w:rPr>
+          <w:rStyle w:val="CommentReference"/>
+        </w:rPr>
+        <w:commentReference w:id="9"/>
+      </w:r>
+      <w:r>
+        <w:t xml:space="preserve">and </w:t>
+      </w:r>
+      <w:r>
+        <w:t xml:space="preserve">drug </w:t>
+      </w:r>
+      <w:r>
+        <w:t>poisoning</w:t>
+      </w:r>
+      <w:r>
+        <w:t xml:space="preserve"> </w:t>
+      </w:r>
+      <w:r>
+        <w:t>has become the</w:t>
+      </w:r>
+      <w:r>
+        <w:t xml:space="preserve"> leading cause of injury </w:t>
+      </w:r>
+      <w:r>
+        <w:t>related mortality</w:t>
+      </w:r>
+      <w:r>
+        <w:t xml:space="preserve"> </w:t>
       </w:r>
       <w:r>
         <w:t>(</w:t>
       </w:r>
+      <w:commentRangeStart w:id="10"/>
       <w:r>
         <w:t>National Center for Health Statistics</w:t>
       </w:r>
       <w:r>
+        <w:t xml:space="preserve"> [NCHS]</w:t>
+      </w:r>
+      <w:commentRangeEnd w:id="10"/>
+      <w:r>
+        <w:rPr>
+          <w:rStyle w:val="CommentReference"/>
+        </w:rPr>
+        <w:commentReference w:id="10"/>
+      </w:r>
+      <w:r>
         <w:t xml:space="preserve">, 2018; </w:t>
       </w:r>
       <w:r>
@@ -2815,12 +2944,41 @@
       <w:r>
         <w:t xml:space="preserve"> (</w:t>
       </w:r>
-      <w:r>
-        <w:rPr>
-          <w:rFonts w:eastAsia="Times New Roman"/>
-          <w:szCs w:val="24"/>
-        </w:rPr>
-        <w:t>Substance Abuse and Mental Health Services Administration, 2019</w:t>
+      <w:commentRangeStart w:id="11"/>
+      <w:r>
+        <w:rPr>
+          <w:rFonts w:eastAsia="Times New Roman"/>
+          <w:szCs w:val="24"/>
+        </w:rPr>
+        <w:t>Substance Abuse and Mental Health Services Administration</w:t>
+      </w:r>
+      <w:r>
+        <w:rPr>
+          <w:rFonts w:eastAsia="Times New Roman"/>
+          <w:szCs w:val="24"/>
+        </w:rPr>
+        <w:t xml:space="preserve"> [SAMHSA]</w:t>
+      </w:r>
+      <w:r>
+        <w:rPr>
+          <w:rFonts w:eastAsia="Times New Roman"/>
+          <w:szCs w:val="24"/>
+        </w:rPr>
+        <w:t xml:space="preserve">, </w:t>
+      </w:r>
+      <w:commentRangeEnd w:id="11"/>
+      <w:r>
+        <w:rPr>
+          <w:rStyle w:val="CommentReference"/>
+        </w:rPr>
+        <w:commentReference w:id="11"/>
+      </w:r>
+      <w:r>
+        <w:rPr>
+          <w:rFonts w:eastAsia="Times New Roman"/>
+          <w:szCs w:val="24"/>
+        </w:rPr>
+        <w:t>2019</w:t>
       </w:r>
       <w:r>
         <w:t>)</w:t>
@@ -2838,7 +2996,16 @@
         <w:t xml:space="preserve">the rapid entry of </w:t>
       </w:r>
       <w:r>
-        <w:t>synthetic opioids</w:t>
+        <w:t xml:space="preserve">illicit </w:t>
+      </w:r>
+      <w:r>
+        <w:t>synthetic</w:t>
+      </w:r>
+      <w:r>
+        <w:t>ally manufactured</w:t>
+      </w:r>
+      <w:r>
+        <w:t xml:space="preserve"> opioids</w:t>
       </w:r>
       <w:r>
         <w:t xml:space="preserve"> into the drug market</w:t>
@@ -2849,6 +3016,7 @@
       <w:r>
         <w:t>(</w:t>
       </w:r>
+      <w:commentRangeStart w:id="12"/>
       <w:r>
         <w:rPr>
           <w:rFonts w:eastAsia="Times New Roman"/>
@@ -2861,8 +3029,22 @@
           <w:rFonts w:eastAsia="Times New Roman"/>
           <w:szCs w:val="24"/>
         </w:rPr>
+        <w:t xml:space="preserve"> [CDC]</w:t>
+      </w:r>
+      <w:r>
+        <w:rPr>
+          <w:rFonts w:eastAsia="Times New Roman"/>
+          <w:szCs w:val="24"/>
+        </w:rPr>
         <w:t xml:space="preserve">, </w:t>
       </w:r>
+      <w:commentRangeEnd w:id="12"/>
+      <w:r>
+        <w:rPr>
+          <w:rStyle w:val="CommentReference"/>
+        </w:rPr>
+        <w:commentReference w:id="12"/>
+      </w:r>
       <w:r>
         <w:rPr>
           <w:rFonts w:eastAsia="Times New Roman"/>
@@ -2881,11 +3063,14 @@
       <w:pPr>
         <w:pStyle w:val="Heading2"/>
       </w:pPr>
-      <w:bookmarkStart w:id="4" w:name="_Toc56349421"/>
-      <w:r>
-        <w:t>National Institute on Drug Abuse Background</w:t>
-      </w:r>
-      <w:bookmarkEnd w:id="4"/>
+      <w:bookmarkStart w:id="13" w:name="_Toc56349421"/>
+      <w:r>
+        <w:t>NIDA</w:t>
+      </w:r>
+      <w:r>
+        <w:t xml:space="preserve"> Background</w:t>
+      </w:r>
+      <w:bookmarkEnd w:id="13"/>
       <w:r>
         <w:t xml:space="preserve"> </w:t>
       </w:r>
@@ -2894,13 +3079,13 @@
       <w:pPr>
         <w:pStyle w:val="Heading3"/>
       </w:pPr>
-      <w:bookmarkStart w:id="5" w:name="_Toc53311487"/>
-      <w:bookmarkStart w:id="6" w:name="_Toc56349422"/>
+      <w:bookmarkStart w:id="14" w:name="_Toc53311487"/>
+      <w:bookmarkStart w:id="15" w:name="_Toc56349422"/>
       <w:r>
         <w:t>History</w:t>
       </w:r>
-      <w:bookmarkEnd w:id="5"/>
-      <w:bookmarkEnd w:id="6"/>
+      <w:bookmarkEnd w:id="14"/>
+      <w:bookmarkEnd w:id="15"/>
     </w:p>
     <w:p>
       <w:r>
@@ -2910,25 +3095,43 @@
         <w:t>originated in 1935 as part of the U.S. Public Health Service</w:t>
       </w:r>
       <w:r>
-        <w:t xml:space="preserve"> in Lexington, KY and was later renamed the Addiction Research Center in 1948 (National Institutes of Health, 2018). NIDA was formalized in 1974 as the Federal lead for data collection and research on the prevention, treatment, training, and services on drug abuse and continues today as an institute of the National Institutes of Health (NIH) (National Institutes of Health, 2018). </w:t>
+        <w:t xml:space="preserve"> in Lexington, KY and was later renamed the Addiction Research Center in 1948 (</w:t>
+      </w:r>
+      <w:r>
+        <w:t>NIH</w:t>
+      </w:r>
+      <w:r>
+        <w:t xml:space="preserve">, 2018). NIDA was formalized in 1974 as the Federal lead for data collection and research on the prevention, treatment, training, and services on drug abuse and continues today as an institute </w:t>
+      </w:r>
+      <w:r>
+        <w:t>within</w:t>
+      </w:r>
+      <w:r>
+        <w:t xml:space="preserve"> NIH (N</w:t>
+      </w:r>
+      <w:r>
+        <w:t>IH</w:t>
+      </w:r>
+      <w:r>
+        <w:t xml:space="preserve">, 2018). </w:t>
       </w:r>
     </w:p>
     <w:p>
       <w:pPr>
         <w:pStyle w:val="Heading3"/>
       </w:pPr>
-      <w:bookmarkStart w:id="7" w:name="_Toc53311488"/>
-      <w:bookmarkStart w:id="8" w:name="_Toc56349423"/>
+      <w:bookmarkStart w:id="16" w:name="_Toc53311488"/>
+      <w:bookmarkStart w:id="17" w:name="_Toc56349423"/>
+      <w:r>
+        <w:t>Current Characteristics</w:t>
+      </w:r>
+      <w:bookmarkEnd w:id="16"/>
+      <w:bookmarkEnd w:id="17"/>
+    </w:p>
+    <w:p>
       <w:r>
         <w:lastRenderedPageBreak/>
-        <w:t>Current Characteristics</w:t>
-      </w:r>
-      <w:bookmarkEnd w:id="7"/>
-      <w:bookmarkEnd w:id="8"/>
-    </w:p>
-    <w:p>
-      <w:r>
-        <w:t xml:space="preserve">Today NIDA’s is headquartered in North Bethesda, Maryland and has 382 full time federal employees on staff with an enacted </w:t>
+        <w:t xml:space="preserve">Today NIDA is headquartered in North Bethesda, Maryland and has 382 full time federal employees on staff with an enacted </w:t>
       </w:r>
       <w:r>
         <w:t xml:space="preserve">fiscal year 2020 </w:t>
@@ -2937,7 +3140,7 @@
         <w:t>budget of  $1,462,016,000 (</w:t>
       </w:r>
       <w:r>
-        <w:t>National Institute on Drug Abuse</w:t>
+        <w:t>NIDA</w:t>
       </w:r>
       <w:r>
         <w:t xml:space="preserve">, 2020a). The budget is divided between seven different divisions, special research programs, and research management and support services. </w:t>
@@ -2950,7 +3153,7 @@
         <w:ind w:firstLine="720"/>
       </w:pPr>
       <w:r>
-        <w:t>NIDA has four primary goals which include:</w:t>
+        <w:t>NIDA has four primary goals:</w:t>
       </w:r>
     </w:p>
     <w:p>
@@ -2963,7 +3166,13 @@
         <w:spacing w:before="0" w:beforeAutospacing="0" w:after="0" w:afterAutospacing="0" w:line="480" w:lineRule="auto"/>
       </w:pPr>
       <w:r>
-        <w:t>Identifying the causes and consequences of drug use and addiction across the lifespan;</w:t>
+        <w:t xml:space="preserve">Identifying the causes and consequences of </w:t>
+      </w:r>
+      <w:r>
+        <w:t xml:space="preserve">long-term addiction and </w:t>
+      </w:r>
+      <w:r>
+        <w:t>drug use;</w:t>
       </w:r>
     </w:p>
     <w:p>
@@ -2976,7 +3185,19 @@
         <w:spacing w:before="0" w:beforeAutospacing="0" w:after="0" w:afterAutospacing="0" w:line="480" w:lineRule="auto"/>
       </w:pPr>
       <w:r>
-        <w:t>Developing new and improved strategies to prevent drug use;</w:t>
+        <w:t xml:space="preserve">Developing </w:t>
+      </w:r>
+      <w:r>
+        <w:t>effective</w:t>
+      </w:r>
+      <w:r>
+        <w:t xml:space="preserve"> </w:t>
+      </w:r>
+      <w:r>
+        <w:t xml:space="preserve">drug abuse prevention </w:t>
+      </w:r>
+      <w:r>
+        <w:t>strategies;</w:t>
       </w:r>
     </w:p>
     <w:p>
@@ -2989,7 +3210,16 @@
         <w:spacing w:before="0" w:beforeAutospacing="0" w:after="0" w:afterAutospacing="0" w:line="480" w:lineRule="auto"/>
       </w:pPr>
       <w:r>
-        <w:t>Developing new treatments to help people with substance use disorders to sustain recovery;</w:t>
+        <w:t xml:space="preserve">Developing new treatments </w:t>
+      </w:r>
+      <w:r>
+        <w:t>for SUD</w:t>
+      </w:r>
+      <w:r>
+        <w:t>;</w:t>
+      </w:r>
+      <w:r>
+        <w:t xml:space="preserve"> and </w:t>
       </w:r>
     </w:p>
     <w:p>
@@ -3002,10 +3232,25 @@
         <w:spacing w:before="0" w:beforeAutospacing="0" w:after="0" w:afterAutospacing="0" w:line="480" w:lineRule="auto"/>
       </w:pPr>
       <w:r>
-        <w:t>Increase the public health impact of its research programs (</w:t>
-      </w:r>
-      <w:r>
-        <w:t>National Institute on Drug Abuse</w:t>
+        <w:t>Increas</w:t>
+      </w:r>
+      <w:r>
+        <w:t>ing</w:t>
+      </w:r>
+      <w:r>
+        <w:t xml:space="preserve"> the impact of its research programs </w:t>
+      </w:r>
+      <w:r>
+        <w:t xml:space="preserve">to improve public health </w:t>
+      </w:r>
+      <w:r>
+        <w:t>(</w:t>
+      </w:r>
+      <w:r>
+        <w:t>N</w:t>
+      </w:r>
+      <w:r>
+        <w:t>IDA</w:t>
       </w:r>
       <w:r>
         <w:t>, 2020b).</w:t>
@@ -3027,34 +3272,55 @@
       </w:pPr>
       <w:r>
         <w:tab/>
-        <w:t xml:space="preserve">In addition to NIDA’s research focus, the institute also provides public education services including the science of addiction, prevention, recovery, and treatment and facts about specific drugs of abuse such as opioids, methamphetamines, and other illicit drugs as well as legal drugs such as nicotine, alcohol, and marijuana (in some states) (NIDA, n.d.). They also provide science-based resources and training to healthcare professionals to help promote best practices for screening, treating, and preventing addiction (NIDA, n.d.). Additionally they offer research </w:t>
-      </w:r>
+        <w:t>In addition to NIDA’s research focus, the institute also provides public education services including the science of addiction, prevention, recovery, and treatment and facts about specific drugs of abuse such as opioids, methamphetamines, and other illicit drugs as well as legal drugs such as nicotine, alcohol, and marijuana (in some states) (NIDA, n.d.). They also provide science-based resources and training to healthcare professionals to help promote best practices for screening, treating, and preventing addiction (NIDA, n.d.). Additionally they offer research grants and funding opportunities to support basic and clinical research on substance use disorder and related research priorities (</w:t>
+      </w:r>
+      <w:r>
+        <w:t>NIDA</w:t>
+      </w:r>
+      <w:r>
+        <w:t xml:space="preserve">, n.d.). </w:t>
+      </w:r>
+    </w:p>
+    <w:p>
+      <w:pPr>
+        <w:pStyle w:val="Heading3"/>
+      </w:pPr>
+      <w:bookmarkStart w:id="18" w:name="_Toc53311489"/>
+      <w:bookmarkStart w:id="19" w:name="_Toc56349424"/>
+      <w:r>
+        <w:t>Rational for Use in Capstone Project</w:t>
+      </w:r>
+      <w:bookmarkEnd w:id="18"/>
+      <w:bookmarkEnd w:id="19"/>
+    </w:p>
+    <w:p>
       <w:r>
         <w:lastRenderedPageBreak/>
-        <w:t>grants and funding opportunities to support basic and clinical research on substance use disorder and related research priorities (</w:t>
-      </w:r>
-      <w:r>
-        <w:t>National Institute on Drug Abuse</w:t>
-      </w:r>
-      <w:r>
-        <w:t xml:space="preserve">, n.d.). </w:t>
-      </w:r>
-    </w:p>
-    <w:p>
-      <w:pPr>
-        <w:pStyle w:val="Heading3"/>
-      </w:pPr>
-      <w:bookmarkStart w:id="9" w:name="_Toc53311489"/>
-      <w:bookmarkStart w:id="10" w:name="_Toc56349424"/>
-      <w:r>
-        <w:t>Rational for Use in Capstone Project</w:t>
-      </w:r>
-      <w:bookmarkEnd w:id="9"/>
-      <w:bookmarkEnd w:id="10"/>
-    </w:p>
-    <w:p>
-      <w:r>
-        <w:t>In 2018, opioid related overdose deaths dropped for the first time since the crisis began, with a 2% decrease overall, a 13.5% decrease in prescription opioid-involved overdoses, and a 4% decrease in heroin death rates, however synthetic opioid-involved death rates increased by 10%</w:t>
+        <w:t xml:space="preserve">In 2018, opioid related </w:t>
+      </w:r>
+      <w:r>
+        <w:t>poisoning</w:t>
+      </w:r>
+      <w:r>
+        <w:t xml:space="preserve"> deaths </w:t>
+      </w:r>
+      <w:r>
+        <w:t>started to drop</w:t>
+      </w:r>
+      <w:r>
+        <w:t xml:space="preserve">, with a 2% decrease overall, a 13.5% decrease in prescription opioid-involved overdoses, and a 4% decrease in heroin death rates, however </w:t>
+      </w:r>
+      <w:r>
+        <w:t>fentanyl</w:t>
+      </w:r>
+      <w:r>
+        <w:t xml:space="preserve"> r</w:t>
+      </w:r>
+      <w:r>
+        <w:t>elated fatal overdoses</w:t>
+      </w:r>
+      <w:r>
+        <w:t xml:space="preserve"> increased by 10%</w:t>
       </w:r>
       <w:r>
         <w:rPr>
@@ -3064,7 +3330,10 @@
         <w:t xml:space="preserve"> (</w:t>
       </w:r>
       <w:r>
-        <w:t>Centers for Disease Control and Prevention, 2020).</w:t>
+        <w:t>CDC</w:t>
+      </w:r>
+      <w:r>
+        <w:t>, 2020).</w:t>
       </w:r>
       <w:r>
         <w:rPr>
@@ -3074,13 +3343,59 @@
         <w:t xml:space="preserve"> </w:t>
       </w:r>
       <w:r>
-        <w:t>The increase in synthetic opioid involved deaths</w:t>
+        <w:t xml:space="preserve">The increase in </w:t>
+      </w:r>
+      <w:r>
+        <w:t>these types of</w:t>
+      </w:r>
+      <w:r>
+        <w:t xml:space="preserve"> opioid </w:t>
+      </w:r>
+      <w:r>
+        <w:t>overdose</w:t>
+      </w:r>
+      <w:r>
+        <w:t xml:space="preserve"> deaths</w:t>
       </w:r>
       <w:r>
         <w:t xml:space="preserve"> </w:t>
       </w:r>
       <w:r>
-        <w:t xml:space="preserve">is attributed to Illicitly Manufactured Fentanyl (IMF) sold as counterfeit pills, mixed with cocaine, and sold in place of heroin (Centers for Disease Control and Prevention, 2020). The opioid crisis has always had geographic disparities, with 2011-2016 fentanyl related death rates highest in the Northeastern region (Spencer, Warner, Bastian, Trinidad, &amp; Hedegaard, 2019). In order to effectively respond and deploy prevention to communities most in need, geographic and demographic disparities must be well understood. The research in </w:t>
+        <w:t xml:space="preserve">is attributed to </w:t>
+      </w:r>
+      <w:commentRangeStart w:id="20"/>
+      <w:r>
+        <w:t>Illicitly Manufactured Fentanyl (IMF)</w:t>
+      </w:r>
+      <w:commentRangeEnd w:id="20"/>
+      <w:r>
+        <w:rPr>
+          <w:rStyle w:val="CommentReference"/>
+        </w:rPr>
+        <w:commentReference w:id="20"/>
+      </w:r>
+      <w:r>
+        <w:t xml:space="preserve"> sold as counterfeit pills, mixed with cocaine, and sold in place of heroin (C</w:t>
+      </w:r>
+      <w:r>
+        <w:t>DC</w:t>
+      </w:r>
+      <w:r>
+        <w:t xml:space="preserve">, 2020). The opioid crisis has always had geographic disparities, with 2011-2016 fentanyl related death rates highest in the Northeastern region </w:t>
+      </w:r>
+      <w:commentRangeStart w:id="21"/>
+      <w:r>
+        <w:t>(Spencer, Warner, Bastian, Trinidad, &amp; Hedegaard, 2019)</w:t>
+      </w:r>
+      <w:commentRangeEnd w:id="21"/>
+      <w:r>
+        <w:rPr>
+          <w:rStyle w:val="CommentReference"/>
+        </w:rPr>
+        <w:commentReference w:id="21"/>
+      </w:r>
+      <w:r>
+        <w:t xml:space="preserve">. In order to effectively respond and deploy prevention to communities most in need, geographic and demographic disparities must be well understood. The research in </w:t>
       </w:r>
       <w:r>
         <w:t>this</w:t>
@@ -3096,16 +3411,16 @@
       <w:pPr>
         <w:pStyle w:val="Heading3"/>
       </w:pPr>
-      <w:bookmarkStart w:id="11" w:name="_Toc53311490"/>
-      <w:bookmarkStart w:id="12" w:name="_Toc56349425"/>
+      <w:bookmarkStart w:id="22" w:name="_Toc53311490"/>
+      <w:bookmarkStart w:id="23" w:name="_Toc56349425"/>
       <w:r>
         <w:t>Multiple</w:t>
       </w:r>
       <w:r>
         <w:t xml:space="preserve"> Cause of Death Dataset</w:t>
       </w:r>
-      <w:bookmarkEnd w:id="11"/>
-      <w:bookmarkEnd w:id="12"/>
+      <w:bookmarkEnd w:id="22"/>
+      <w:bookmarkEnd w:id="23"/>
     </w:p>
     <w:p>
       <w:r>
@@ -3127,8 +3442,26 @@
         <w:t xml:space="preserve">, overdose data can be analyzed. </w:t>
       </w:r>
       <w:r>
-        <w:t xml:space="preserve">The Wide-ranging Online Data for Epidemiologic Research (WONDER) information system from the Centers for Disease Control and Prevention (CDC), provides public access to databases containing public health topics, including mortality data. The </w:t>
-      </w:r>
+        <w:t xml:space="preserve">The </w:t>
+      </w:r>
+      <w:r>
+        <w:t xml:space="preserve">CDC </w:t>
+      </w:r>
+      <w:commentRangeStart w:id="24"/>
+      <w:r>
+        <w:t xml:space="preserve">Wide-ranging Online Data for Epidemiologic Research (WONDER) </w:t>
+      </w:r>
+      <w:commentRangeEnd w:id="24"/>
+      <w:r>
+        <w:rPr>
+          <w:rStyle w:val="CommentReference"/>
+        </w:rPr>
+        <w:commentReference w:id="24"/>
+      </w:r>
+      <w:r>
+        <w:t xml:space="preserve">information system provides public access to databases containing public health topics, including mortality data. The </w:t>
+      </w:r>
+      <w:commentRangeStart w:id="25"/>
       <w:r>
         <w:t>Multiple</w:t>
       </w:r>
@@ -3138,118 +3471,135 @@
       <w:r>
         <w:t xml:space="preserve">(MCD) </w:t>
       </w:r>
-      <w:r>
-        <w:t>database can be accessed and queried through WONDER, providing detailed data gathered from death certificates, including the primary cause of death, additional causes (up to 20), and demographic data (</w:t>
-      </w:r>
-      <w:r>
-        <w:t>Centers for Disease Control and Prevention</w:t>
+      <w:commentRangeEnd w:id="25"/>
+      <w:r>
+        <w:rPr>
+          <w:rStyle w:val="CommentReference"/>
+        </w:rPr>
+        <w:commentReference w:id="25"/>
+      </w:r>
+      <w:r>
+        <w:t xml:space="preserve">database can be accessed and queried through WONDER, providing detailed data gathered from death certificates, including </w:t>
+      </w:r>
+      <w:r>
+        <w:t>a</w:t>
+      </w:r>
+      <w:r>
+        <w:t xml:space="preserve"> primary cause of death, additional causes (up to 20), and demographic data (</w:t>
+      </w:r>
+      <w:r>
+        <w:t>NCHS</w:t>
+      </w:r>
+      <w:r>
+        <w:rPr>
+          <w:rFonts w:eastAsia="Times New Roman"/>
+          <w:szCs w:val="24"/>
+        </w:rPr>
+        <w:t xml:space="preserve">, </w:t>
+      </w:r>
+      <w:r>
+        <w:t>n.d.</w:t>
+      </w:r>
+      <w:r>
+        <w:t>). This dataset, alone or in combination with other data, can be used by NIDA to understand trends and discover patterns in drug related overdose deaths to help focus its prevention and research priorities.</w:t>
+      </w:r>
+      <w:r>
+        <w:t xml:space="preserve"> </w:t>
+      </w:r>
+    </w:p>
+    <w:p>
+      <w:pPr>
+        <w:pStyle w:val="Heading2"/>
+      </w:pPr>
+      <w:bookmarkStart w:id="26" w:name="_Toc56349426"/>
+      <w:r>
+        <w:t xml:space="preserve">Study </w:t>
+      </w:r>
+      <w:r>
+        <w:t xml:space="preserve">Overview, </w:t>
+      </w:r>
+      <w:r>
+        <w:t>Objectives</w:t>
       </w:r>
       <w:r>
         <w:t>,</w:t>
       </w:r>
       <w:r>
-        <w:rPr>
-          <w:rFonts w:eastAsia="Times New Roman"/>
-          <w:szCs w:val="24"/>
-        </w:rPr>
-        <w:t xml:space="preserve"> National Center for </w:t>
-      </w:r>
-      <w:r>
-        <w:rPr>
-          <w:rFonts w:eastAsia="Times New Roman"/>
-          <w:szCs w:val="24"/>
-        </w:rPr>
+        <w:t xml:space="preserve"> and Hypothesis</w:t>
+      </w:r>
+      <w:bookmarkEnd w:id="26"/>
+    </w:p>
+    <w:p>
+      <w:r>
         <w:lastRenderedPageBreak/>
-        <w:t xml:space="preserve">Health Statistics, </w:t>
-      </w:r>
-      <w:r>
-        <w:t>n.d.</w:t>
-      </w:r>
-      <w:r>
-        <w:t>). This dataset, alone or in combination with other data, can be used by NIDA to understand trends and discover patterns in drug related overdose deaths to help focus its prevention and research priorities.</w:t>
+        <w:t xml:space="preserve">In order to effectively </w:t>
+      </w:r>
+      <w:r>
+        <w:t xml:space="preserve">respond and deploy prevention to </w:t>
+      </w:r>
+      <w:r>
+        <w:t xml:space="preserve">the </w:t>
+      </w:r>
+      <w:r>
+        <w:t xml:space="preserve">communities most </w:t>
+      </w:r>
+      <w:r>
+        <w:t xml:space="preserve">in </w:t>
+      </w:r>
+      <w:r>
+        <w:t>need</w:t>
+      </w:r>
+      <w:r>
+        <w:t xml:space="preserve"> and most at risk, geographic disparities must be well understood.</w:t>
       </w:r>
       <w:r>
         <w:t xml:space="preserve"> </w:t>
       </w:r>
-    </w:p>
-    <w:p>
-      <w:pPr>
-        <w:pStyle w:val="Heading2"/>
-      </w:pPr>
-      <w:bookmarkStart w:id="13" w:name="_Toc56349426"/>
-      <w:r>
-        <w:t xml:space="preserve">Study </w:t>
-      </w:r>
-      <w:r>
-        <w:t xml:space="preserve">Overview, </w:t>
-      </w:r>
-      <w:r>
-        <w:t>Objectives</w:t>
-      </w:r>
-      <w:r>
-        <w:t>,</w:t>
-      </w:r>
-      <w:r>
-        <w:t xml:space="preserve"> and Hypothesis</w:t>
-      </w:r>
-      <w:bookmarkEnd w:id="13"/>
-    </w:p>
-    <w:p>
-      <w:r>
-        <w:t xml:space="preserve">In order to effectively </w:t>
-      </w:r>
-      <w:r>
-        <w:t xml:space="preserve">respond and deploy prevention to </w:t>
-      </w:r>
-      <w:r>
-        <w:t xml:space="preserve">the </w:t>
-      </w:r>
-      <w:r>
-        <w:t xml:space="preserve">communities most </w:t>
-      </w:r>
-      <w:r>
-        <w:t xml:space="preserve">in </w:t>
-      </w:r>
-      <w:r>
-        <w:t>need</w:t>
-      </w:r>
-      <w:r>
-        <w:t xml:space="preserve"> and most at risk, geographic disparities must be well understood.</w:t>
-      </w:r>
       <w:r>
         <w:t xml:space="preserve"> </w:t>
       </w:r>
       <w:r>
+        <w:t xml:space="preserve">The purpose of this study is to evaluate the </w:t>
+      </w:r>
+      <w:r>
+        <w:t>differences</w:t>
+      </w:r>
+      <w:r>
         <w:t xml:space="preserve"> </w:t>
       </w:r>
       <w:r>
-        <w:t xml:space="preserve">The purpose of this study is to evaluate the </w:t>
-      </w:r>
-      <w:r>
-        <w:t>differences</w:t>
+        <w:t>in</w:t>
+      </w:r>
+      <w:r>
+        <w:t xml:space="preserve"> fentanyl overdose rates </w:t>
+      </w:r>
+      <w:r>
+        <w:t>between the 10 different</w:t>
+      </w:r>
+      <w:r>
+        <w:t xml:space="preserve"> U.S. Department of </w:t>
       </w:r>
       <w:r>
         <w:t xml:space="preserve"> </w:t>
       </w:r>
-      <w:r>
-        <w:t>in</w:t>
-      </w:r>
-      <w:r>
-        <w:t xml:space="preserve"> fentanyl overdose rates </w:t>
-      </w:r>
-      <w:r>
-        <w:t>between the 10 different</w:t>
+      <w:commentRangeStart w:id="27"/>
+      <w:r>
+        <w:t>Health and Human Services (HHS) organizational</w:t>
+      </w:r>
+      <w:r>
+        <w:t xml:space="preserve"> regions</w:t>
+      </w:r>
+      <w:commentRangeEnd w:id="27"/>
+      <w:r>
+        <w:rPr>
+          <w:rStyle w:val="CommentReference"/>
+        </w:rPr>
+        <w:commentReference w:id="27"/>
       </w:r>
       <w:r>
         <w:t xml:space="preserve"> </w:t>
       </w:r>
       <w:r>
-        <w:t>Health and Human Services (HHS) organizational</w:t>
-      </w:r>
-      <w:r>
-        <w:t xml:space="preserve"> regions </w:t>
-      </w:r>
-      <w:r>
         <w:t xml:space="preserve">in order </w:t>
       </w:r>
       <w:r>
@@ -3270,6 +3620,7 @@
       <w:r>
         <w:t xml:space="preserve"> </w:t>
       </w:r>
+      <w:commentRangeStart w:id="28"/>
       <w:r>
         <w:t xml:space="preserve">The hypothesis to be tested is: </w:t>
       </w:r>
@@ -3328,6 +3679,13 @@
           <w:iCs/>
         </w:rPr>
         <w:t xml:space="preserve"> </w:t>
+      </w:r>
+      <w:commentRangeEnd w:id="28"/>
+      <w:r>
+        <w:rPr>
+          <w:rStyle w:val="CommentReference"/>
+        </w:rPr>
+        <w:commentReference w:id="28"/>
       </w:r>
     </w:p>
     <w:p>
@@ -3337,392 +3695,413 @@
         <w:ind w:firstLine="720"/>
       </w:pPr>
       <w:r>
-        <w:t xml:space="preserve">To test the hypothesis, fentanyl drug overdose mortality data from the </w:t>
-      </w:r>
-      <w:r>
-        <w:t>Centers for Disease Control and Prevention</w:t>
-      </w:r>
-      <w:r>
-        <w:t xml:space="preserve"> (CDC) </w:t>
-      </w:r>
-      <w:r>
-        <w:t>Wide-ranging Online Data for Epidemiologic Research</w:t>
-      </w:r>
-      <w:r>
-        <w:t xml:space="preserve"> (WONDER) information system Multiple Cause of Death database </w:t>
-      </w:r>
-      <w:r>
-        <w:t>(</w:t>
-      </w:r>
-      <w:r>
-        <w:t>Centers for Disease Control and Prevention, National Center for Health Statistics, n.d.</w:t>
+        <w:t xml:space="preserve">To test the hypothesis, fentanyl </w:t>
+      </w:r>
+      <w:r>
+        <w:t xml:space="preserve">related fatal </w:t>
+      </w:r>
+      <w:r>
+        <w:t xml:space="preserve">overdose data was downloaded </w:t>
+      </w:r>
+      <w:r>
+        <w:t xml:space="preserve">from the MCD database </w:t>
+      </w:r>
+      <w:r>
+        <w:t xml:space="preserve">for each </w:t>
+      </w:r>
+      <w:r>
+        <w:t>HHS region</w:t>
+      </w:r>
+      <w:r>
+        <w:t xml:space="preserve"> for the years 2013 through 2018. One-way </w:t>
+      </w:r>
+      <w:commentRangeStart w:id="29"/>
+      <w:r>
+        <w:t>ANOVA</w:t>
+      </w:r>
+      <w:commentRangeEnd w:id="29"/>
+      <w:r>
+        <w:rPr>
+          <w:rStyle w:val="CommentReference"/>
+          <w:rFonts w:eastAsiaTheme="minorHAnsi"/>
+        </w:rPr>
+        <w:commentReference w:id="29"/>
+      </w:r>
+      <w:r>
+        <w:t xml:space="preserve"> analysis was performed, followed by post-ho</w:t>
+      </w:r>
+      <w:r>
+        <w:t>c</w:t>
+      </w:r>
+      <w:r>
+        <w:t xml:space="preserve"> analysis to determine which regions had statistically significant differences in overdose mortality rates. </w:t>
+      </w:r>
+    </w:p>
+    <w:p>
+      <w:pPr>
+        <w:pStyle w:val="Heading2"/>
+      </w:pPr>
+      <w:bookmarkStart w:id="30" w:name="_Toc56349427"/>
+      <w:commentRangeStart w:id="31"/>
+      <w:r>
+        <w:t>Literature Review</w:t>
+      </w:r>
+      <w:bookmarkEnd w:id="30"/>
+      <w:commentRangeEnd w:id="31"/>
+      <w:r>
+        <w:rPr>
+          <w:rStyle w:val="CommentReference"/>
+          <w:b w:val="0"/>
+        </w:rPr>
+        <w:commentReference w:id="31"/>
+      </w:r>
+    </w:p>
+    <w:p>
+      <w:r>
+        <w:t xml:space="preserve">The </w:t>
+      </w:r>
+      <w:r>
+        <w:t xml:space="preserve">opioid </w:t>
+      </w:r>
+      <w:r>
+        <w:t xml:space="preserve">crisis </w:t>
+      </w:r>
+      <w:r>
+        <w:t>has continued to evolve, with three distinct phases</w:t>
+      </w:r>
+      <w:r>
+        <w:t xml:space="preserve"> identified so far</w:t>
+      </w:r>
+      <w:r>
+        <w:t xml:space="preserve">: 1) </w:t>
+      </w:r>
+      <w:r>
+        <w:t>p</w:t>
+      </w:r>
+      <w:r>
+        <w:t xml:space="preserve">rescription opioid overdose deaths from 1990 to 2010; 2) </w:t>
+      </w:r>
+      <w:r>
+        <w:t>h</w:t>
+      </w:r>
+      <w:r>
+        <w:t xml:space="preserve">eroin overdose deaths from 2010 to 2013; and 3) </w:t>
+      </w:r>
+      <w:r>
+        <w:t>s</w:t>
+      </w:r>
+      <w:r>
+        <w:t xml:space="preserve">ynthetic opioid overdose deaths starting in 2013 to present (Centers for Disease Control and Prevention, 2020). </w:t>
+      </w:r>
+      <w:r>
+        <w:t xml:space="preserve">Each </w:t>
+      </w:r>
+      <w:r>
+        <w:t>phase</w:t>
+      </w:r>
+      <w:r>
+        <w:t xml:space="preserve"> of the opioid crisis </w:t>
+      </w:r>
+      <w:r>
+        <w:t xml:space="preserve">has been interrelated with the preceding </w:t>
+      </w:r>
+      <w:r>
+        <w:t>phase</w:t>
+      </w:r>
+      <w:r>
+        <w:t xml:space="preserve"> and has led to new and rapidly evolving challenges. Many studies have linked the prescription opioid crisis to increase</w:t>
+      </w:r>
+      <w:r>
+        <w:t>d</w:t>
+      </w:r>
+      <w:r>
+        <w:t xml:space="preserve"> </w:t>
+      </w:r>
+      <w:r>
+        <w:t xml:space="preserve">use of non-medical prescription opioids and </w:t>
+      </w:r>
+      <w:r>
+        <w:t xml:space="preserve">then subsequently to </w:t>
+      </w:r>
+      <w:r>
+        <w:t xml:space="preserve">heroin, in essence </w:t>
+      </w:r>
+      <w:r>
+        <w:t>catalyzing</w:t>
+      </w:r>
+      <w:r>
+        <w:t xml:space="preserve"> phase two of the epidemic (</w:t>
+      </w:r>
+      <w:r>
+        <w:t>Unick</w:t>
+      </w:r>
+      <w:r>
+        <w:t xml:space="preserve"> </w:t>
+      </w:r>
+      <w:r>
+        <w:t>&amp; Ciccarone, 2017</w:t>
+      </w:r>
+      <w:r>
+        <w:t>).</w:t>
+      </w:r>
+      <w:r>
+        <w:t xml:space="preserve"> </w:t>
+      </w:r>
+      <w:r>
+        <w:t>Currently the crisis is in phase three, which started with the introduction of synthetic opioids</w:t>
+      </w:r>
+      <w:r>
+        <w:t xml:space="preserve"> such as fentanyl or fentanyl derivatives</w:t>
+      </w:r>
+      <w:r>
+        <w:t xml:space="preserve"> into the illicit drug market. </w:t>
+      </w:r>
+      <w:r>
+        <w:t>Fentanyl</w:t>
+      </w:r>
+      <w:r>
+        <w:t xml:space="preserve"> </w:t>
+      </w:r>
+      <w:r>
+        <w:t>is a manufactured prescription drug use</w:t>
+      </w:r>
+      <w:r>
+        <w:t>d</w:t>
+      </w:r>
+      <w:r>
+        <w:t xml:space="preserve"> to treat patients with severe pain, </w:t>
+      </w:r>
+      <w:r>
+        <w:t xml:space="preserve">and </w:t>
+      </w:r>
+      <w:r>
+        <w:t>is similar to morphine but</w:t>
+      </w:r>
+      <w:r>
+        <w:t xml:space="preserve"> </w:t>
+      </w:r>
+      <w:r>
+        <w:t xml:space="preserve">up to 100 times more </w:t>
+      </w:r>
+      <w:r>
+        <w:t>potent</w:t>
+      </w:r>
+      <w:r>
+        <w:t xml:space="preserve"> (</w:t>
+      </w:r>
+      <w:r>
+        <w:rPr>
+          <w:rFonts w:eastAsia="Times New Roman"/>
+          <w:szCs w:val="24"/>
+        </w:rPr>
+        <w:t>National Institute on Drug Abuse, 2019</w:t>
       </w:r>
       <w:r>
         <w:t>)</w:t>
       </w:r>
       <w:r>
+        <w:t>. Illegally</w:t>
+      </w:r>
+      <w:r>
         <w:t xml:space="preserve"> </w:t>
       </w:r>
       <w:r>
-        <w:t xml:space="preserve">was downloaded for each HHS region for the years 2013 through 2018. One-way ANOVA analysis was then performed, followed by post-host analysis to determine which regions had statistically significant differences in age adjusted overdose mortality rates. </w:t>
-      </w:r>
+        <w:lastRenderedPageBreak/>
+        <w:t>manufactured fentanyl is made in labs and mixed with other drugs such as heroin, cocaine, and methamphetamines (</w:t>
+      </w:r>
+      <w:r>
+        <w:rPr>
+          <w:rFonts w:eastAsia="Times New Roman"/>
+          <w:szCs w:val="24"/>
+        </w:rPr>
+        <w:t>National Institute on Drug Abuse</w:t>
+      </w:r>
+      <w:r>
+        <w:rPr>
+          <w:rFonts w:eastAsia="Times New Roman"/>
+          <w:szCs w:val="24"/>
+        </w:rPr>
+        <w:t>, 2019)</w:t>
+      </w:r>
+      <w:r>
+        <w:rPr>
+          <w:rFonts w:eastAsia="Times New Roman"/>
+          <w:szCs w:val="24"/>
+        </w:rPr>
+        <w:t xml:space="preserve"> </w:t>
+      </w:r>
+      <w:r>
+        <w:rPr>
+          <w:rFonts w:eastAsia="Times New Roman"/>
+          <w:szCs w:val="24"/>
+        </w:rPr>
+        <w:t>and i</w:t>
+      </w:r>
+      <w:r>
+        <w:t xml:space="preserve">ts presence is often unknown to drug users (Mars, Rosenblum, &amp; Ciccarone, 2019). </w:t>
+      </w:r>
+      <w:r>
+        <w:t xml:space="preserve">   </w:t>
+      </w:r>
+    </w:p>
+    <w:p>
+      <w:r>
+        <w:t>S</w:t>
+      </w:r>
+      <w:r>
+        <w:t>ynthetic opioid</w:t>
+      </w:r>
+      <w:r>
+        <w:t xml:space="preserve"> overdoses</w:t>
+      </w:r>
+      <w:r>
+        <w:t xml:space="preserve"> </w:t>
+      </w:r>
+      <w:r>
+        <w:t xml:space="preserve">are </w:t>
+      </w:r>
+      <w:r>
+        <w:t xml:space="preserve">closely tied to the </w:t>
+      </w:r>
+      <w:r>
+        <w:t xml:space="preserve">changes in the </w:t>
+      </w:r>
+      <w:r>
+        <w:t>illicit drug market</w:t>
+      </w:r>
+      <w:r>
+        <w:t>.</w:t>
+      </w:r>
+      <w:r>
+        <w:t xml:space="preserve"> Zoorob identifies fentanyl exposure, identified by drug seizure data, as an indicator of overdose risk and </w:t>
+      </w:r>
+      <w:r>
+        <w:t>contends that</w:t>
+      </w:r>
+      <w:r>
+        <w:t xml:space="preserve"> geographic</w:t>
+      </w:r>
+      <w:r>
+        <w:t xml:space="preserve"> and demographic changes in the opioid crisis can be attributed to</w:t>
+      </w:r>
+      <w:r>
+        <w:t xml:space="preserve"> differences </w:t>
+      </w:r>
+      <w:r>
+        <w:t xml:space="preserve">within regional illicit drug supplies (2019). </w:t>
+      </w:r>
+      <w:r>
+        <w:t>Historical regional drug availability patterns have also been correlated with differences in fentanyl overdose rates across the United States. Mars</w:t>
+      </w:r>
+      <w:r>
+        <w:t xml:space="preserve"> et al., describe geographic difference in availability of heroin types between East and West coast drug users, with Colombian-sourced powder heroin dominating the market east of the Mississippi river and Mexican-sourced “black tar” as the predominate heroin available in the West (Mars et al., 2016). </w:t>
+      </w:r>
+      <w:r>
+        <w:t xml:space="preserve">With differences in the textures of these different </w:t>
+      </w:r>
+      <w:r>
+        <w:t xml:space="preserve">drug </w:t>
+      </w:r>
+      <w:r>
+        <w:t xml:space="preserve">supplies, fentanyl is more difficult to detect in powder-based East coast heroin supplies, which </w:t>
+      </w:r>
+      <w:r>
+        <w:t xml:space="preserve">the </w:t>
+      </w:r>
+      <w:r>
+        <w:t>authors theorize has led to a higher proportion of fentanyl related deaths in the Northeast</w:t>
+      </w:r>
+      <w:r>
+        <w:t xml:space="preserve">ern </w:t>
+      </w:r>
+      <w:r>
+        <w:t xml:space="preserve">population of </w:t>
+      </w:r>
+      <w:r>
+        <w:t>heroin users</w:t>
+      </w:r>
+      <w:r>
+        <w:t xml:space="preserve"> (Zoorob, 2019; Mars, Rosenblum, &amp; Ciccarone, 2019). </w:t>
+      </w:r>
+      <w:r>
+        <w:t>These studies highlight the importance of differences in overdose risk based on geographic location</w:t>
+      </w:r>
+      <w:r>
+        <w:t xml:space="preserve"> </w:t>
+      </w:r>
+      <w:r>
+        <w:t xml:space="preserve">and available drug </w:t>
+      </w:r>
+      <w:r>
+        <w:t>supplies.</w:t>
+      </w:r>
+      <w:r>
+        <w:t xml:space="preserve"> </w:t>
+      </w:r>
+    </w:p>
+    <w:p>
+      <w:pPr>
+        <w:pStyle w:val="Heading1"/>
+      </w:pPr>
+      <w:bookmarkStart w:id="32" w:name="_Toc56349428"/>
+      <w:r>
+        <w:t>Materials &amp; Methods</w:t>
+      </w:r>
+      <w:bookmarkEnd w:id="32"/>
     </w:p>
     <w:p>
       <w:pPr>
         <w:pStyle w:val="Heading2"/>
       </w:pPr>
-      <w:bookmarkStart w:id="14" w:name="_Toc56349427"/>
-      <w:r>
-        <w:t>Literature Review</w:t>
-      </w:r>
-      <w:bookmarkEnd w:id="14"/>
-    </w:p>
-    <w:p>
-      <w:r>
-        <w:t xml:space="preserve">The </w:t>
-      </w:r>
-      <w:r>
-        <w:t xml:space="preserve">opioid </w:t>
-      </w:r>
-      <w:r>
-        <w:t xml:space="preserve">crisis </w:t>
-      </w:r>
-      <w:r>
-        <w:t>has continued to evolve, with three distinct phases</w:t>
-      </w:r>
-      <w:r>
-        <w:t xml:space="preserve"> identified so far</w:t>
-      </w:r>
-      <w:r>
-        <w:t xml:space="preserve">: 1) </w:t>
-      </w:r>
-      <w:r>
-        <w:t>p</w:t>
-      </w:r>
-      <w:r>
-        <w:t xml:space="preserve">rescription opioid overdose deaths from 1990 to 2010; 2) </w:t>
-      </w:r>
-      <w:r>
-        <w:t>h</w:t>
-      </w:r>
-      <w:r>
-        <w:t xml:space="preserve">eroin overdose deaths from 2010 to 2013; and 3) </w:t>
-      </w:r>
-      <w:r>
-        <w:t>s</w:t>
-      </w:r>
-      <w:r>
-        <w:t xml:space="preserve">ynthetic opioid overdose deaths starting in 2013 to present (Centers for Disease </w:t>
+      <w:bookmarkStart w:id="33" w:name="_Toc56349429"/>
+      <w:r>
+        <w:t>Methodology</w:t>
+      </w:r>
+      <w:bookmarkEnd w:id="33"/>
+    </w:p>
+    <w:p>
+      <w:r>
+        <w:t xml:space="preserve">This </w:t>
+      </w:r>
+      <w:r>
+        <w:t xml:space="preserve">study </w:t>
+      </w:r>
+      <w:r>
+        <w:t xml:space="preserve">follows the basic </w:t>
+      </w:r>
+      <w:r>
+        <w:t xml:space="preserve">scientific method </w:t>
+      </w:r>
+      <w:r>
+        <w:t>and</w:t>
+      </w:r>
+      <w:r>
+        <w:t xml:space="preserve"> </w:t>
+      </w:r>
+      <w:r>
+        <w:t xml:space="preserve">relies on a quantitative research approach using deductive reasoning to drill down from a theory to specific hypotheses, which are rejected or supported based on </w:t>
+      </w:r>
+      <w:r>
+        <w:t xml:space="preserve">the </w:t>
+      </w:r>
+      <w:r>
+        <w:t xml:space="preserve">statistical analysis of </w:t>
+      </w:r>
+      <w:r>
+        <w:t xml:space="preserve">different study </w:t>
+      </w:r>
+      <w:r>
+        <w:t>variables</w:t>
+      </w:r>
+      <w:r>
+        <w:t xml:space="preserve"> (</w:t>
+      </w:r>
+      <w:r>
+        <w:t xml:space="preserve">O’Leary, </w:t>
       </w:r>
       <w:r>
         <w:lastRenderedPageBreak/>
-        <w:t xml:space="preserve">Control and Prevention, 2020). </w:t>
-      </w:r>
-      <w:r>
-        <w:t xml:space="preserve">Each </w:t>
-      </w:r>
-      <w:r>
-        <w:t>phase</w:t>
-      </w:r>
-      <w:r>
-        <w:t xml:space="preserve"> of the opioid crisis </w:t>
-      </w:r>
-      <w:r>
-        <w:t xml:space="preserve">has been interrelated with the preceding </w:t>
-      </w:r>
-      <w:r>
-        <w:t>phase</w:t>
-      </w:r>
-      <w:r>
-        <w:t xml:space="preserve"> and has led to new and rapidly evolving challenges. Many studies have linked the prescription opioid crisis to increase</w:t>
-      </w:r>
-      <w:r>
-        <w:t>d</w:t>
-      </w:r>
-      <w:r>
-        <w:t xml:space="preserve"> </w:t>
-      </w:r>
-      <w:r>
-        <w:t xml:space="preserve">use of non-medical prescription opioids and </w:t>
-      </w:r>
-      <w:r>
-        <w:t xml:space="preserve">then subsequently to </w:t>
-      </w:r>
-      <w:r>
-        <w:t xml:space="preserve">heroin, in essence </w:t>
-      </w:r>
-      <w:r>
-        <w:t>catalyzing</w:t>
-      </w:r>
-      <w:r>
-        <w:t xml:space="preserve"> phase two of the epidemic (</w:t>
-      </w:r>
-      <w:r>
-        <w:t>Unick</w:t>
-      </w:r>
-      <w:r>
-        <w:t xml:space="preserve"> </w:t>
-      </w:r>
-      <w:r>
-        <w:t>&amp; Ciccarone, 2017</w:t>
-      </w:r>
-      <w:r>
-        <w:t>).</w:t>
-      </w:r>
-      <w:r>
-        <w:t xml:space="preserve"> </w:t>
-      </w:r>
-      <w:r>
-        <w:t>Currently the crisis is in phase three, which started with the introduction of synthetic opioids</w:t>
-      </w:r>
-      <w:r>
-        <w:t xml:space="preserve"> such as fentanyl or fentanyl derivatives</w:t>
-      </w:r>
-      <w:r>
-        <w:t xml:space="preserve"> into the illicit drug market. </w:t>
-      </w:r>
-      <w:r>
-        <w:t>Fentanyl</w:t>
-      </w:r>
-      <w:r>
-        <w:t xml:space="preserve"> </w:t>
-      </w:r>
-      <w:r>
-        <w:t>is a manufactured prescription drug use</w:t>
-      </w:r>
-      <w:r>
-        <w:t>d</w:t>
-      </w:r>
-      <w:r>
-        <w:t xml:space="preserve"> to treat patients with severe pain, </w:t>
-      </w:r>
-      <w:r>
-        <w:t xml:space="preserve">and </w:t>
-      </w:r>
-      <w:r>
-        <w:t>is similar to morphine but</w:t>
-      </w:r>
-      <w:r>
-        <w:t xml:space="preserve"> </w:t>
-      </w:r>
-      <w:r>
-        <w:t xml:space="preserve">up to 100 times more </w:t>
-      </w:r>
-      <w:r>
-        <w:t>potent</w:t>
-      </w:r>
-      <w:r>
-        <w:t xml:space="preserve"> (</w:t>
-      </w:r>
-      <w:r>
-        <w:rPr>
-          <w:rFonts w:eastAsia="Times New Roman"/>
-          <w:szCs w:val="24"/>
-        </w:rPr>
-        <w:t>National Institute on Drug Abuse, 2019</w:t>
-      </w:r>
-      <w:r>
-        <w:t>)</w:t>
-      </w:r>
-      <w:r>
-        <w:t>. Illegally</w:t>
-      </w:r>
-      <w:r>
-        <w:t xml:space="preserve"> manufactured fentanyl is made in labs and mixed with other drugs such as heroin, cocaine, and methamphetamines (</w:t>
-      </w:r>
-      <w:r>
-        <w:rPr>
-          <w:rFonts w:eastAsia="Times New Roman"/>
-          <w:szCs w:val="24"/>
-        </w:rPr>
-        <w:t>National Institute on Drug Abuse</w:t>
-      </w:r>
-      <w:r>
-        <w:rPr>
-          <w:rFonts w:eastAsia="Times New Roman"/>
-          <w:szCs w:val="24"/>
-        </w:rPr>
-        <w:t>, 2019)</w:t>
-      </w:r>
-      <w:r>
-        <w:rPr>
-          <w:rFonts w:eastAsia="Times New Roman"/>
-          <w:szCs w:val="24"/>
-        </w:rPr>
-        <w:t xml:space="preserve"> </w:t>
-      </w:r>
-      <w:r>
-        <w:rPr>
-          <w:rFonts w:eastAsia="Times New Roman"/>
-          <w:szCs w:val="24"/>
-        </w:rPr>
-        <w:t>and i</w:t>
-      </w:r>
-      <w:r>
-        <w:t xml:space="preserve">ts presence is often unknown to drug users (Mars, Rosenblum, &amp; Ciccarone, 2019). </w:t>
-      </w:r>
-      <w:r>
-        <w:t xml:space="preserve">   </w:t>
-      </w:r>
-    </w:p>
-    <w:p>
-      <w:r>
-        <w:t>S</w:t>
-      </w:r>
-      <w:r>
-        <w:t>ynthetic opioid</w:t>
-      </w:r>
-      <w:r>
-        <w:t xml:space="preserve"> overdoses</w:t>
-      </w:r>
-      <w:r>
-        <w:t xml:space="preserve"> </w:t>
-      </w:r>
-      <w:r>
-        <w:t xml:space="preserve">are </w:t>
-      </w:r>
-      <w:r>
-        <w:t xml:space="preserve">closely tied to the </w:t>
-      </w:r>
-      <w:r>
-        <w:t xml:space="preserve">changes in the </w:t>
-      </w:r>
-      <w:r>
-        <w:t>illicit drug market</w:t>
-      </w:r>
-      <w:r>
-        <w:t>.</w:t>
-      </w:r>
-      <w:r>
-        <w:t xml:space="preserve"> Zoorob identifies fentanyl exposure, identified by drug seizure data, as an indicator of overdose risk and </w:t>
-      </w:r>
-      <w:r>
-        <w:t>contends that</w:t>
-      </w:r>
-      <w:r>
-        <w:t xml:space="preserve"> geographic</w:t>
-      </w:r>
-      <w:r>
-        <w:t xml:space="preserve"> and demographic changes in the opioid crisis can be attributed to</w:t>
-      </w:r>
-      <w:r>
-        <w:t xml:space="preserve"> differences </w:t>
-      </w:r>
-      <w:r>
-        <w:t xml:space="preserve">within regional illicit drug supplies (2019). </w:t>
-      </w:r>
-      <w:r>
-        <w:t>Historical regional drug availability patterns have also been correlated with differences in fentanyl overdose rates across the United States. Mars</w:t>
-      </w:r>
-      <w:r>
-        <w:t xml:space="preserve"> et al., describe geographic difference in availability of heroin types between East and West coast drug users, with Colombian-sourced powder heroin dominating the market east of the Mississippi river and Mexican-sourced “black tar” as the predominate heroin available in the West (Mars et al., 2016). </w:t>
-      </w:r>
-      <w:r>
-        <w:t xml:space="preserve">With differences in the textures of these different </w:t>
-      </w:r>
-      <w:r>
-        <w:t xml:space="preserve">drug </w:t>
-      </w:r>
-      <w:r>
-        <w:t xml:space="preserve">supplies, fentanyl is more difficult to detect in powder-based East coast heroin supplies, which </w:t>
-      </w:r>
-      <w:r>
-        <w:t xml:space="preserve">the </w:t>
-      </w:r>
-      <w:r>
-        <w:t>authors theorize has led to a higher proportion of fentanyl related deaths in the Northeast</w:t>
-      </w:r>
-      <w:r>
-        <w:t xml:space="preserve">ern </w:t>
-      </w:r>
-      <w:r>
-        <w:t xml:space="preserve">population of </w:t>
-      </w:r>
-      <w:r>
-        <w:t>heroin users</w:t>
-      </w:r>
-      <w:r>
-        <w:t xml:space="preserve"> (Zoorob, 2019; Mars, Rosenblum, &amp; Ciccarone, 2019). </w:t>
-      </w:r>
-      <w:r>
-        <w:t xml:space="preserve">These studies highlight </w:t>
-      </w:r>
-      <w:r>
-        <w:lastRenderedPageBreak/>
-        <w:t>the importance of differences in overdose risk based on geographic location</w:t>
-      </w:r>
-      <w:r>
-        <w:t xml:space="preserve"> </w:t>
-      </w:r>
-      <w:r>
-        <w:t xml:space="preserve">and available drug </w:t>
-      </w:r>
-      <w:r>
-        <w:t>supplies.</w:t>
-      </w:r>
-      <w:r>
-        <w:t xml:space="preserve"> </w:t>
-      </w:r>
-    </w:p>
-    <w:p>
-      <w:pPr>
-        <w:pStyle w:val="Heading1"/>
-      </w:pPr>
-      <w:bookmarkStart w:id="15" w:name="_Toc56349428"/>
-      <w:r>
-        <w:t>Materials &amp; Methods</w:t>
-      </w:r>
-      <w:bookmarkEnd w:id="15"/>
-    </w:p>
-    <w:p>
-      <w:pPr>
-        <w:pStyle w:val="Heading2"/>
-      </w:pPr>
-      <w:bookmarkStart w:id="16" w:name="_Toc56349429"/>
-      <w:r>
-        <w:t>Methodology</w:t>
-      </w:r>
-      <w:bookmarkEnd w:id="16"/>
-    </w:p>
-    <w:p>
-      <w:r>
-        <w:t xml:space="preserve">This </w:t>
-      </w:r>
-      <w:r>
-        <w:t xml:space="preserve">study </w:t>
-      </w:r>
-      <w:r>
-        <w:t xml:space="preserve">follows the basic </w:t>
-      </w:r>
-      <w:r>
-        <w:t xml:space="preserve">scientific method </w:t>
-      </w:r>
-      <w:r>
-        <w:t>and</w:t>
-      </w:r>
-      <w:r>
-        <w:t xml:space="preserve"> </w:t>
-      </w:r>
-      <w:r>
-        <w:t xml:space="preserve">relies on a quantitative research approach using deductive reasoning to drill down from a theory to specific hypotheses, which are rejected or supported based on </w:t>
-      </w:r>
-      <w:r>
-        <w:t xml:space="preserve">the </w:t>
-      </w:r>
-      <w:r>
-        <w:t xml:space="preserve">statistical analysis of </w:t>
-      </w:r>
-      <w:r>
-        <w:t xml:space="preserve">different study </w:t>
-      </w:r>
-      <w:r>
-        <w:t>variables</w:t>
-      </w:r>
-      <w:r>
-        <w:t xml:space="preserve"> (</w:t>
-      </w:r>
-      <w:r>
-        <w:t>O’Leary, 2017</w:t>
+        <w:t>2017</w:t>
       </w:r>
       <w:r>
         <w:t>). The null hypothesis, written as H</w:t>
@@ -3762,8 +4141,8 @@
           <w:szCs w:val="24"/>
         </w:rPr>
       </w:pPr>
-      <w:bookmarkStart w:id="17" w:name="_Toc53944740"/>
-      <w:bookmarkStart w:id="18" w:name="_Toc56349430"/>
+      <w:bookmarkStart w:id="34" w:name="_Toc53944740"/>
+      <w:bookmarkStart w:id="35" w:name="_Toc56349430"/>
       <w:r>
         <w:rPr>
           <w:bCs/>
@@ -3772,8 +4151,8 @@
         </w:rPr>
         <w:t>Data Analysis Tools</w:t>
       </w:r>
-      <w:bookmarkEnd w:id="17"/>
-      <w:bookmarkEnd w:id="18"/>
+      <w:bookmarkEnd w:id="34"/>
+      <w:bookmarkEnd w:id="35"/>
     </w:p>
     <w:p>
       <w:r>
@@ -3844,24 +4223,24 @@
       <w:pPr>
         <w:pStyle w:val="Heading2"/>
       </w:pPr>
-      <w:bookmarkStart w:id="19" w:name="_Toc56349431"/>
+      <w:bookmarkStart w:id="36" w:name="_Toc56349431"/>
       <w:r>
         <w:t>Data</w:t>
       </w:r>
       <w:r>
         <w:t xml:space="preserve"> Source Overview</w:t>
       </w:r>
-      <w:bookmarkEnd w:id="19"/>
+      <w:bookmarkEnd w:id="36"/>
     </w:p>
     <w:p>
       <w:pPr>
         <w:pStyle w:val="Heading3"/>
       </w:pPr>
-      <w:bookmarkStart w:id="20" w:name="_Toc56349432"/>
+      <w:bookmarkStart w:id="37" w:name="_Toc56349432"/>
       <w:r>
         <w:t>Health and Human Services Regions</w:t>
       </w:r>
-      <w:bookmarkEnd w:id="20"/>
+      <w:bookmarkEnd w:id="37"/>
     </w:p>
     <w:p>
       <w:pPr>
@@ -3874,7 +4253,6 @@
           <w:i/>
           <w:iCs/>
         </w:rPr>
-        <w:lastRenderedPageBreak/>
         <w:tab/>
       </w:r>
       <w:r>
@@ -4055,6 +4433,7 @@
         </w:numPr>
       </w:pPr>
       <w:r>
+        <w:lastRenderedPageBreak/>
         <w:t xml:space="preserve">Region 9 – </w:t>
       </w:r>
       <w:r>
@@ -4220,7 +4599,6 @@
           <w:b/>
           <w:bCs/>
         </w:rPr>
-        <w:lastRenderedPageBreak/>
         <w:t>Figure 1</w:t>
       </w:r>
     </w:p>
@@ -4254,6 +4632,7 @@
           <w:bCs/>
           <w:noProof/>
         </w:rPr>
+        <w:lastRenderedPageBreak/>
         <w:drawing>
           <wp:inline distT="0" distB="0" distL="0" distR="0" wp14:anchorId="079712CF" wp14:editId="23074720">
             <wp:extent cx="4910742" cy="3039833"/>
@@ -4270,7 +4649,7 @@
                     <pic:cNvPicPr/>
                   </pic:nvPicPr>
                   <pic:blipFill>
-                    <a:blip r:embed="rId8">
+                    <a:blip r:embed="rId12">
                       <a:extLst>
                         <a:ext uri="{28A0092B-C50C-407E-A947-70E740481C1C}">
                           <a14:useLocalDpi xmlns:a14="http://schemas.microsoft.com/office/drawing/2010/main" val="0"/>
@@ -4355,56 +4734,53 @@
       <w:pPr>
         <w:pStyle w:val="Heading3"/>
       </w:pPr>
-      <w:bookmarkStart w:id="21" w:name="_Toc53944736"/>
-      <w:bookmarkStart w:id="22" w:name="_Toc56349433"/>
+      <w:bookmarkStart w:id="38" w:name="_Toc53944736"/>
+      <w:bookmarkStart w:id="39" w:name="_Toc56349433"/>
       <w:r>
         <w:t>Multiple Cause of Death Data</w:t>
       </w:r>
-      <w:bookmarkEnd w:id="21"/>
-      <w:bookmarkEnd w:id="22"/>
-    </w:p>
-    <w:p>
-      <w:r>
-        <w:t xml:space="preserve">The Multiple Cause of Death (MCD) database contains national county-level mortality information and population statistics from 1999 through 2018 collected from the death certificates of U.S. residents. Data includes a primary cause of death, with a listing of up to </w:t>
+      <w:bookmarkEnd w:id="38"/>
+      <w:bookmarkEnd w:id="39"/>
+    </w:p>
+    <w:p>
+      <w:r>
+        <w:t xml:space="preserve">The Multiple Cause of Death (MCD) database contains national county-level mortality information and population statistics from 1999 through 2018 collected from the death certificates of U.S. residents. Data includes a primary cause of death, with a listing of up to twenty additional causes, and demographic data including age, race, sex, Hispanic ethnicity, location of death, year, month, weekday of death, and autopsy information </w:t>
+      </w:r>
+      <w:r>
+        <w:t>(</w:t>
+      </w:r>
+      <w:r>
+        <w:t>Centers for Disease Control and Prevention</w:t>
+      </w:r>
+      <w:r>
+        <w:t>,</w:t>
+      </w:r>
+      <w:r>
+        <w:rPr>
+          <w:rFonts w:eastAsia="Times New Roman"/>
+          <w:szCs w:val="24"/>
+        </w:rPr>
+        <w:t xml:space="preserve"> </w:t>
+      </w:r>
+      <w:r>
+        <w:rPr>
+          <w:rFonts w:eastAsia="Times New Roman"/>
+          <w:szCs w:val="24"/>
+        </w:rPr>
+        <w:t>National Center for Health Statistics</w:t>
+      </w:r>
+      <w:r>
+        <w:rPr>
+          <w:rFonts w:eastAsia="Times New Roman"/>
+          <w:szCs w:val="24"/>
+        </w:rPr>
+        <w:t>, n.d.</w:t>
+      </w:r>
+      <w:r>
+        <w:t xml:space="preserve">). The data can be queried by </w:t>
       </w:r>
       <w:r>
         <w:lastRenderedPageBreak/>
-        <w:t xml:space="preserve">twenty additional causes, and demographic data including age, race, sex, Hispanic ethnicity, location of death, year, month, weekday of death, and autopsy information </w:t>
-      </w:r>
-      <w:r>
-        <w:t>(</w:t>
-      </w:r>
-      <w:r>
-        <w:t>Centers for Disease Control and Prevention</w:t>
-      </w:r>
-      <w:r>
-        <w:t>,</w:t>
-      </w:r>
-      <w:r>
-        <w:rPr>
-          <w:rFonts w:eastAsia="Times New Roman"/>
-          <w:szCs w:val="24"/>
-        </w:rPr>
-        <w:t xml:space="preserve"> </w:t>
-      </w:r>
-      <w:r>
-        <w:rPr>
-          <w:rFonts w:eastAsia="Times New Roman"/>
-          <w:szCs w:val="24"/>
-        </w:rPr>
-        <w:t>National Center for Health Statistics</w:t>
-      </w:r>
-      <w:r>
-        <w:rPr>
-          <w:rFonts w:eastAsia="Times New Roman"/>
-          <w:szCs w:val="24"/>
-        </w:rPr>
-        <w:t>, n.d.</w:t>
-      </w:r>
-      <w:r>
-        <w:t xml:space="preserve">). The data can be queried by </w:t>
-      </w:r>
-      <w:r>
         <w:t xml:space="preserve">cause of death codes, including drug related causes and can be broken down by specific contributing drugs such as heroin, methadone, synthetic narcotics, and many others. This dataset, alone or in combination with other data, can be used by NIDA to understand trends and discover patterns in drug related overdose deaths to help focus its prevention and research priorities. </w:t>
       </w:r>
     </w:p>
@@ -4418,11 +4794,11 @@
           <w:iCs w:val="0"/>
         </w:rPr>
       </w:pPr>
-      <w:bookmarkStart w:id="23" w:name="_Toc53944738"/>
+      <w:bookmarkStart w:id="40" w:name="_Toc53944738"/>
       <w:r>
         <w:t>Data Model</w:t>
       </w:r>
-      <w:bookmarkEnd w:id="23"/>
+      <w:bookmarkEnd w:id="40"/>
       <w:r>
         <w:t xml:space="preserve"> and Variables</w:t>
       </w:r>
@@ -4542,7 +4918,6 @@
           <w:b/>
           <w:bCs/>
         </w:rPr>
-        <w:lastRenderedPageBreak/>
         <w:t>Figure 2</w:t>
       </w:r>
     </w:p>
@@ -4570,6 +4945,7 @@
         <w:rPr>
           <w:noProof/>
         </w:rPr>
+        <w:lastRenderedPageBreak/>
         <w:drawing>
           <wp:inline distT="0" distB="0" distL="0" distR="0" wp14:anchorId="2D1C43B8" wp14:editId="305EA410">
             <wp:extent cx="5943600" cy="4565015"/>
@@ -4586,7 +4962,7 @@
                     <pic:cNvPicPr/>
                   </pic:nvPicPr>
                   <pic:blipFill>
-                    <a:blip r:embed="rId9">
+                    <a:blip r:embed="rId13">
                       <a:extLst>
                         <a:ext uri="{28A0092B-C50C-407E-A947-70E740481C1C}">
                           <a14:useLocalDpi xmlns:a14="http://schemas.microsoft.com/office/drawing/2010/main" val="0"/>
@@ -4671,11 +5047,11 @@
     </w:p>
     <w:p>
       <w:r>
-        <w:t xml:space="preserve">The CDC WONDER system provides a nice graphical user interface to query and group data by different variables prior to downloading data saving the researcher time, eliminating the </w:t>
+        <w:t xml:space="preserve">The CDC WONDER system provides a nice graphical user interface to query and group data by different variables prior to downloading data saving the researcher time, eliminating the need to process a large volume of data in order to subset areas of interest. For this project, the following variables will be examined: year, state, 10-year age groups, sex, race, and Hispanic origin of decedents who have International Classification of Diseases (ICD) codes indicating a </w:t>
       </w:r>
       <w:r>
         <w:lastRenderedPageBreak/>
-        <w:t xml:space="preserve">need to process a large volume of data in order to subset areas of interest. For this project, the following variables will be examined: year, state, 10-year age groups, sex, race, and Hispanic origin of decedents who have International Classification of Diseases (ICD) codes indicating a drug poisoning as a primary or contributing cause of death. Categorical variables include year, state, 10-year age groups, sex (binary), Hispanic origin (binary), and ICD code. Numeric variables include number of deaths, population, and the crude rate of death which is the death rate per 100,000 persons </w:t>
+        <w:t xml:space="preserve">drug poisoning as a primary or contributing cause of death. Categorical variables include year, state, 10-year age groups, sex (binary), Hispanic origin (binary), and ICD code. Numeric variables include number of deaths, population, and the crude rate of death which is the death rate per 100,000 persons </w:t>
       </w:r>
       <w:r>
         <w:t>(Centers for Disease Control and Prevention,</w:t>
@@ -4750,7 +5126,6 @@
           <w:b/>
           <w:bCs/>
         </w:rPr>
-        <w:lastRenderedPageBreak/>
         <w:t xml:space="preserve">Figure </w:t>
       </w:r>
       <w:r>
@@ -4792,6 +5167,7 @@
         <w:rPr>
           <w:noProof/>
         </w:rPr>
+        <w:lastRenderedPageBreak/>
         <w:drawing>
           <wp:inline distT="0" distB="0" distL="0" distR="0" wp14:anchorId="108F9291" wp14:editId="6EF68509">
             <wp:extent cx="6017342" cy="3578259"/>
@@ -4808,7 +5184,7 @@
                     <pic:cNvPicPr/>
                   </pic:nvPicPr>
                   <pic:blipFill>
-                    <a:blip r:embed="rId10">
+                    <a:blip r:embed="rId14">
                       <a:extLst>
                         <a:ext uri="{28A0092B-C50C-407E-A947-70E740481C1C}">
                           <a14:useLocalDpi xmlns:a14="http://schemas.microsoft.com/office/drawing/2010/main" val="0"/>
@@ -4869,11 +5245,11 @@
       <w:pPr>
         <w:pStyle w:val="Heading3"/>
       </w:pPr>
-      <w:bookmarkStart w:id="24" w:name="_Toc56349434"/>
+      <w:bookmarkStart w:id="41" w:name="_Toc56349434"/>
       <w:r>
         <w:t>Understanding the Challenges of Working with Mortality Data</w:t>
       </w:r>
-      <w:bookmarkEnd w:id="24"/>
+      <w:bookmarkEnd w:id="41"/>
     </w:p>
     <w:p>
       <w:r>
@@ -4885,23 +5261,26 @@
         <w:rPr>
           <w:rStyle w:val="Heading4Char"/>
         </w:rPr>
+        <w:t>Security</w:t>
+      </w:r>
+      <w:r>
+        <w:rPr>
+          <w:rStyle w:val="Heading4Char"/>
+        </w:rPr>
+        <w:t>.</w:t>
+      </w:r>
+      <w:r>
+        <w:t xml:space="preserve"> </w:t>
+      </w:r>
+      <w:r>
+        <w:t xml:space="preserve"> </w:t>
+      </w:r>
+      <w:r>
+        <w:t xml:space="preserve">The MCD database is covered under the HIPAA Security Standards for the Protection of Electronic Protected Health Information, called the Security Rule. The Security </w:t>
+      </w:r>
+      <w:r>
         <w:lastRenderedPageBreak/>
-        <w:t>Security</w:t>
-      </w:r>
-      <w:r>
-        <w:rPr>
-          <w:rStyle w:val="Heading4Char"/>
-        </w:rPr>
-        <w:t>.</w:t>
-      </w:r>
-      <w:r>
-        <w:t xml:space="preserve"> </w:t>
-      </w:r>
-      <w:r>
-        <w:t xml:space="preserve"> </w:t>
-      </w:r>
-      <w:r>
-        <w:t xml:space="preserve">The MCD database is covered under the HIPAA Security Standards for the Protection of Electronic Protected Health Information, called the Security Rule. The Security Rule  operationalizes the HIPAA privacy protections through a set of security standards and requirements to safeguard and ensure the confidentiality, integrity and availability of Electronic Protected Health Information (ePHI) (Center for Medicare &amp; Medicaid Services, 2018; U.S. Department of Health &amp; Human Services, 2017). However, the HIPAA regulations only cover the following entities and their business associates: health plans; healthcare clearinghouses; and health care providers. This means that non-affiliated researchers who utilize ePHI must adhere to data use agreements where specific security and privacy protocols are outlined by the data provider. In the case of the MCD database, users must agree to specific data use restrictions prior to requesting and using data (Centers for Disease Control and Prevention, n.d.).  Figure </w:t>
+        <w:t xml:space="preserve">Rule  operationalizes the HIPAA privacy protections through a set of security standards and requirements to safeguard and ensure the confidentiality, integrity and availability of Electronic Protected Health Information (ePHI) (Center for Medicare &amp; Medicaid Services, 2018; U.S. Department of Health &amp; Human Services, 2017). However, the HIPAA regulations only cover the following entities and their business associates: health plans; healthcare clearinghouses; and health care providers. This means that non-affiliated researchers who utilize ePHI must adhere to data use agreements where specific security and privacy protocols are outlined by the data provider. In the case of the MCD database, users must agree to specific data use restrictions prior to requesting and using data (Centers for Disease Control and Prevention, n.d.).  Figure </w:t>
       </w:r>
       <w:r>
         <w:t>4</w:t>
@@ -4973,7 +5352,7 @@
                     <pic:cNvPicPr/>
                   </pic:nvPicPr>
                   <pic:blipFill>
-                    <a:blip r:embed="rId11">
+                    <a:blip r:embed="rId15">
                       <a:extLst>
                         <a:ext uri="{28A0092B-C50C-407E-A947-70E740481C1C}">
                           <a14:useLocalDpi xmlns:a14="http://schemas.microsoft.com/office/drawing/2010/main" val="0"/>
@@ -5033,20 +5412,23 @@
         <w:rPr>
           <w:rStyle w:val="Heading4Char"/>
         </w:rPr>
+        <w:t>Privacy</w:t>
+      </w:r>
+      <w:r>
+        <w:rPr>
+          <w:rStyle w:val="Heading4Char"/>
+        </w:rPr>
+        <w:t>.</w:t>
+      </w:r>
+      <w:r>
+        <w:t xml:space="preserve">  </w:t>
+      </w:r>
+      <w:r>
+        <w:t xml:space="preserve">The HIPAA Standards for Privacy of Individually Identifiable Health Information, called the Privacy Rule, established a set of standards and regulations for the use and disclosure of protected health information (Center for Medicare &amp; Medicaid Services, 2018; </w:t>
+      </w:r>
+      <w:r>
         <w:lastRenderedPageBreak/>
-        <w:t>Privacy</w:t>
-      </w:r>
-      <w:r>
-        <w:rPr>
-          <w:rStyle w:val="Heading4Char"/>
-        </w:rPr>
-        <w:t>.</w:t>
-      </w:r>
-      <w:r>
-        <w:t xml:space="preserve">  </w:t>
-      </w:r>
-      <w:r>
-        <w:t xml:space="preserve">The HIPAA Standards for Privacy of Individually Identifiable Health Information, called the Privacy Rule, established a set of standards and regulations for the use and disclosure of protected health information (Center for Medicare &amp; Medicaid Services, 2018; U.S. Department of Health &amp; Human Services, 2017). These privacy standards also include the health information of deceased individuals, requiring that ePHI be protected for fifty years after the date of death (U.S. Department of Health &amp; Human Services, n.d.). As part of the data use agreement for the MCD database, researchers must agree to </w:t>
+        <w:t xml:space="preserve">U.S. Department of Health &amp; Human Services, 2017). These privacy standards also include the health information of deceased individuals, requiring that ePHI be protected for fifty years after the date of death (U.S. Department of Health &amp; Human Services, n.d.). As part of the data use agreement for the MCD database, researchers must agree to </w:t>
       </w:r>
       <w:r>
         <w:rPr>
@@ -5137,8 +5519,11 @@
     </w:p>
     <w:p>
       <w:r>
+        <w:t xml:space="preserve">Beyond adherence to data use restrictions, care must also be taken with how data analysis results are presented in figures, graphs, and through other visual mediums. Ethical guidelines and morals should be utilized during visualization development and empathy must be given to those individuals and families affected by fatalities caused by Substance Use Disorder (SUD). Cogley </w:t>
+      </w:r>
+      <w:r>
         <w:lastRenderedPageBreak/>
-        <w:t xml:space="preserve">Beyond adherence to data use restrictions, care must also be taken with how data analysis results are presented in figures, graphs, and through other visual mediums. Ethical guidelines and morals should be utilized during visualization development and empathy must be given to those individuals and families affected by fatalities caused by Substance Use Disorder (SUD). Cogley advises that </w:t>
+        <w:t xml:space="preserve">advises that </w:t>
       </w:r>
       <w:r>
         <w:rPr>
@@ -5158,11 +5543,11 @@
       <w:pPr>
         <w:pStyle w:val="Heading2"/>
       </w:pPr>
-      <w:bookmarkStart w:id="25" w:name="_Toc56349435"/>
+      <w:bookmarkStart w:id="42" w:name="_Toc56349435"/>
       <w:r>
         <w:t>Methods</w:t>
       </w:r>
-      <w:bookmarkEnd w:id="25"/>
+      <w:bookmarkEnd w:id="42"/>
     </w:p>
     <w:p>
       <w:r>
@@ -5317,24 +5702,21 @@
         <w:t xml:space="preserve">year, total number of deaths, population, age adjusted death rate per 100,000 people, percentage of total deaths, and the HHS region. </w:t>
       </w:r>
       <w:r>
-        <w:t xml:space="preserve">Basic descriptive </w:t>
-      </w:r>
+        <w:t>Basic descriptive statistics were performed and exploratory visual analysis was completed using histograms and boxplots to identify the characteristic</w:t>
+      </w:r>
+      <w:r>
+        <w:t>s</w:t>
+      </w:r>
+      <w:r>
+        <w:t xml:space="preserve"> of each variable.</w:t>
+      </w:r>
+    </w:p>
+    <w:p>
+      <w:pPr>
+        <w:ind w:firstLine="0"/>
+      </w:pPr>
       <w:r>
         <w:lastRenderedPageBreak/>
-        <w:t>statistics were performed and exploratory visual analysis was completed using histograms and boxplots to identify the characteristic</w:t>
-      </w:r>
-      <w:r>
-        <w:t>s</w:t>
-      </w:r>
-      <w:r>
-        <w:t xml:space="preserve"> of each variable.</w:t>
-      </w:r>
-    </w:p>
-    <w:p>
-      <w:pPr>
-        <w:ind w:firstLine="0"/>
-      </w:pPr>
-      <w:r>
         <w:tab/>
       </w:r>
       <w:r>
@@ -5345,11 +5727,11 @@
       <w:pPr>
         <w:pStyle w:val="Heading1"/>
       </w:pPr>
-      <w:bookmarkStart w:id="26" w:name="_Toc56349436"/>
+      <w:bookmarkStart w:id="43" w:name="_Toc56349436"/>
       <w:r>
         <w:t>Results</w:t>
       </w:r>
-      <w:bookmarkEnd w:id="26"/>
+      <w:bookmarkEnd w:id="43"/>
     </w:p>
     <w:p>
       <w:pPr>
@@ -5442,7 +5824,7 @@
       <w:pPr>
         <w:ind w:firstLine="0"/>
       </w:pPr>
-      <w:bookmarkStart w:id="27" w:name="_Toc56193972"/>
+      <w:bookmarkStart w:id="44" w:name="_Toc56193972"/>
       <w:r>
         <w:rPr>
           <w:noProof/>
@@ -5463,7 +5845,7 @@
                     <pic:cNvPicPr/>
                   </pic:nvPicPr>
                   <pic:blipFill>
-                    <a:blip r:embed="rId12">
+                    <a:blip r:embed="rId16">
                       <a:extLst>
                         <a:ext uri="{28A0092B-C50C-407E-A947-70E740481C1C}">
                           <a14:useLocalDpi xmlns:a14="http://schemas.microsoft.com/office/drawing/2010/main" val="0"/>
@@ -5494,7 +5876,7 @@
           </wp:inline>
         </w:drawing>
       </w:r>
-      <w:bookmarkEnd w:id="27"/>
+      <w:bookmarkEnd w:id="44"/>
     </w:p>
     <w:p>
       <w:pPr>
@@ -5530,29 +5912,32 @@
     </w:p>
     <w:p>
       <w:r>
+        <w:t>Because</w:t>
+      </w:r>
+      <w:r>
+        <w:t xml:space="preserve"> the Null Hypothesis </w:t>
+      </w:r>
+      <w:r>
+        <w:t>was</w:t>
+      </w:r>
+      <w:r>
+        <w:t xml:space="preserve"> rejected, further analysis </w:t>
+      </w:r>
+      <w:r>
+        <w:t>was</w:t>
+      </w:r>
+      <w:r>
+        <w:t xml:space="preserve"> done to determine which regions </w:t>
+      </w:r>
+      <w:r>
+        <w:t>had</w:t>
+      </w:r>
+      <w:r>
+        <w:t xml:space="preserve"> statistically significant differences. A Tukey’s Honestly Significant Difference (HSD) test was performed using the statsmodel Python library. Results of the Tukey’s HSD test </w:t>
+      </w:r>
+      <w:r>
         <w:lastRenderedPageBreak/>
-        <w:t>Because</w:t>
-      </w:r>
-      <w:r>
-        <w:t xml:space="preserve"> the Null Hypothesis </w:t>
-      </w:r>
-      <w:r>
-        <w:t>was</w:t>
-      </w:r>
-      <w:r>
-        <w:t xml:space="preserve"> rejected, further analysis </w:t>
-      </w:r>
-      <w:r>
-        <w:t>was</w:t>
-      </w:r>
-      <w:r>
-        <w:t xml:space="preserve"> done to determine which regions </w:t>
-      </w:r>
-      <w:r>
-        <w:t>had</w:t>
-      </w:r>
-      <w:r>
-        <w:t xml:space="preserve"> statistically significant differences. A Tukey’s Honestly Significant Difference (HSD) test was performed using the statsmodel Python library. Results of the Tukey’s HSD test showed that the following pairs of regions showed statistically significant differences in overdose death rates: regions 1 and 10</w:t>
+        <w:t>showed that the following pairs of regions showed statistically significant differences in overdose death rates: regions 1 and 10</w:t>
       </w:r>
       <w:r>
         <w:t xml:space="preserve"> (p-adj:</w:t>
@@ -5699,7 +6084,7 @@
                     <pic:cNvPicPr/>
                   </pic:nvPicPr>
                   <pic:blipFill>
-                    <a:blip r:embed="rId13">
+                    <a:blip r:embed="rId17">
                       <a:extLst>
                         <a:ext uri="{28A0092B-C50C-407E-A947-70E740481C1C}">
                           <a14:useLocalDpi xmlns:a14="http://schemas.microsoft.com/office/drawing/2010/main" val="0"/>
@@ -5806,7 +6191,6 @@
           <w:b/>
           <w:bCs/>
         </w:rPr>
-        <w:lastRenderedPageBreak/>
         <w:t>Figure 7</w:t>
       </w:r>
     </w:p>
@@ -5834,6 +6218,7 @@
         <w:rPr>
           <w:noProof/>
         </w:rPr>
+        <w:lastRenderedPageBreak/>
         <w:drawing>
           <wp:inline distT="0" distB="0" distL="0" distR="0" wp14:anchorId="69AD15E7" wp14:editId="302E2F29">
             <wp:extent cx="6249600" cy="951865"/>
@@ -5850,7 +6235,7 @@
                     <pic:cNvPicPr/>
                   </pic:nvPicPr>
                   <pic:blipFill rotWithShape="1">
-                    <a:blip r:embed="rId14">
+                    <a:blip r:embed="rId18">
                       <a:extLst>
                         <a:ext uri="{28A0092B-C50C-407E-A947-70E740481C1C}">
                           <a14:useLocalDpi xmlns:a14="http://schemas.microsoft.com/office/drawing/2010/main" val="0"/>
@@ -5898,7 +6283,7 @@
       <w:r>
         <w:t xml:space="preserve">An animated version of this chart can be viewed on Tableau Public, see </w:t>
       </w:r>
-      <w:hyperlink r:id="rId15" w:anchor="!/vizhome/Capstone-OverdoseRatesbyHHSRegion/HHSFentanylOverdoseDeathRates" w:history="1">
+      <w:hyperlink r:id="rId19" w:anchor="!/vizhome/Capstone-OverdoseRatesbyHHSRegion/HHSFentanylOverdoseDeathRates" w:history="1">
         <w:r>
           <w:rPr>
             <w:rStyle w:val="Hyperlink"/>
@@ -5919,21 +6304,21 @@
       <w:pPr>
         <w:pStyle w:val="Heading1"/>
       </w:pPr>
-      <w:bookmarkStart w:id="28" w:name="_Toc56349437"/>
+      <w:bookmarkStart w:id="45" w:name="_Toc56349437"/>
       <w:r>
         <w:t>Discussion</w:t>
       </w:r>
-      <w:bookmarkEnd w:id="28"/>
+      <w:bookmarkEnd w:id="45"/>
     </w:p>
     <w:p>
       <w:pPr>
         <w:pStyle w:val="Heading2"/>
       </w:pPr>
-      <w:bookmarkStart w:id="29" w:name="_Toc56349438"/>
+      <w:bookmarkStart w:id="46" w:name="_Toc56349438"/>
       <w:r>
         <w:t>Results Analysis</w:t>
       </w:r>
-      <w:bookmarkEnd w:id="29"/>
+      <w:bookmarkEnd w:id="46"/>
     </w:p>
     <w:p>
       <w:r>
@@ -6055,7 +6440,6 @@
           <w:b/>
           <w:bCs/>
         </w:rPr>
-        <w:lastRenderedPageBreak/>
         <w:t xml:space="preserve">Figure </w:t>
       </w:r>
       <w:r>
@@ -6087,6 +6471,7 @@
         <w:ind w:firstLine="0"/>
       </w:pPr>
       <w:r>
+        <w:lastRenderedPageBreak/>
         <w:t xml:space="preserve"> </w:t>
       </w:r>
       <w:r>
@@ -6109,7 +6494,7 @@
                     <pic:cNvPicPr/>
                   </pic:nvPicPr>
                   <pic:blipFill>
-                    <a:blip r:embed="rId16">
+                    <a:blip r:embed="rId20">
                       <a:extLst>
                         <a:ext uri="{28A0092B-C50C-407E-A947-70E740481C1C}">
                           <a14:useLocalDpi xmlns:a14="http://schemas.microsoft.com/office/drawing/2010/main" val="0"/>
@@ -6159,7 +6544,7 @@
       <w:r>
         <w:t xml:space="preserve">death rates per 100,000 residents in 2013 highlighting only minor regional differences. The lower map shows the same data for 2018 showing the disparities between the northeastern regions and the western regions. These maps were created using Tableau Public and interactive versions can be viewed at </w:t>
       </w:r>
-      <w:hyperlink r:id="rId17" w:anchor="!/vizhome/Capstone-Map/RegionsbyYear" w:history="1">
+      <w:hyperlink r:id="rId21" w:anchor="!/vizhome/Capstone-Map/RegionsbyYear" w:history="1">
         <w:r>
           <w:rPr>
             <w:rStyle w:val="Hyperlink"/>
@@ -6172,12 +6557,11 @@
       <w:pPr>
         <w:pStyle w:val="Heading2"/>
       </w:pPr>
-      <w:bookmarkStart w:id="30" w:name="_Toc56349439"/>
-      <w:r>
-        <w:lastRenderedPageBreak/>
+      <w:bookmarkStart w:id="47" w:name="_Toc56349439"/>
+      <w:r>
         <w:t>Limitations</w:t>
       </w:r>
-      <w:bookmarkEnd w:id="30"/>
+      <w:bookmarkEnd w:id="47"/>
     </w:p>
     <w:p>
       <w:pPr>
@@ -6188,6 +6572,7 @@
           <w:b/>
           <w:bCs/>
         </w:rPr>
+        <w:lastRenderedPageBreak/>
         <w:tab/>
       </w:r>
       <w:r>
@@ -6213,11 +6598,11 @@
       <w:pPr>
         <w:pStyle w:val="Heading2"/>
       </w:pPr>
-      <w:bookmarkStart w:id="31" w:name="_Toc56349440"/>
+      <w:bookmarkStart w:id="48" w:name="_Toc56349440"/>
       <w:r>
         <w:t>Recommendations</w:t>
       </w:r>
-      <w:bookmarkEnd w:id="31"/>
+      <w:bookmarkEnd w:id="48"/>
       <w:r>
         <w:tab/>
       </w:r>
@@ -6256,29 +6641,36 @@
       <w:pPr>
         <w:pStyle w:val="Heading1"/>
       </w:pPr>
-      <w:bookmarkStart w:id="32" w:name="_Toc56349441"/>
+      <w:bookmarkStart w:id="49" w:name="_Toc56349441"/>
       <w:r>
         <w:t>Conclusion</w:t>
       </w:r>
-      <w:bookmarkEnd w:id="32"/>
-    </w:p>
-    <w:p>
-      <w:r>
+      <w:bookmarkEnd w:id="49"/>
+    </w:p>
+    <w:p>
+      <w:r>
+        <w:t xml:space="preserve">Fentanyl related overdose deaths have rapidly increased, </w:t>
+      </w:r>
+      <w:r>
+        <w:t>with over 31,000 deaths in the United States in 2018</w:t>
+      </w:r>
+      <w:r>
+        <w:t xml:space="preserve"> (</w:t>
+      </w:r>
+      <w:r>
+        <w:rPr>
+          <w:rFonts w:eastAsia="Times New Roman"/>
+          <w:szCs w:val="24"/>
+        </w:rPr>
+        <w:t xml:space="preserve">Centers for Disease Control and Prevention, National Center for Injury </w:t>
+      </w:r>
+      <w:r>
+        <w:rPr>
+          <w:rFonts w:eastAsia="Times New Roman"/>
+          <w:szCs w:val="24"/>
+        </w:rPr>
         <w:lastRenderedPageBreak/>
-        <w:t xml:space="preserve">Fentanyl related overdose deaths have rapidly increased, </w:t>
-      </w:r>
-      <w:r>
-        <w:t>with over 31,000 deaths in the United States in 2018</w:t>
-      </w:r>
-      <w:r>
-        <w:t xml:space="preserve"> (</w:t>
-      </w:r>
-      <w:r>
-        <w:rPr>
-          <w:rFonts w:eastAsia="Times New Roman"/>
-          <w:szCs w:val="24"/>
-        </w:rPr>
-        <w:t>Centers for Disease Control and Prevention, National Center for Injury Prevention and Control</w:t>
+        <w:t>Prevention and Control</w:t>
       </w:r>
       <w:r>
         <w:rPr>
@@ -6397,11 +6789,11 @@
       <w:pPr>
         <w:pStyle w:val="Heading1"/>
       </w:pPr>
-      <w:bookmarkStart w:id="33" w:name="_Toc56349442"/>
+      <w:bookmarkStart w:id="50" w:name="_Toc56349442"/>
       <w:r>
         <w:t>References</w:t>
       </w:r>
-      <w:bookmarkEnd w:id="33"/>
+      <w:bookmarkEnd w:id="50"/>
       <w:r>
         <w:t xml:space="preserve"> </w:t>
       </w:r>
@@ -6430,7 +6822,21 @@
           <w:rFonts w:eastAsia="Times New Roman"/>
           <w:szCs w:val="24"/>
         </w:rPr>
-        <w:t xml:space="preserve">Centers for Disease Control and Prevention. (2020, March 19). </w:t>
+        <w:t>C</w:t>
+      </w:r>
+      <w:r>
+        <w:rPr>
+          <w:rFonts w:eastAsia="Times New Roman"/>
+          <w:szCs w:val="24"/>
+        </w:rPr>
+        <w:t>DC</w:t>
+      </w:r>
+      <w:r>
+        <w:rPr>
+          <w:rFonts w:eastAsia="Times New Roman"/>
+          <w:szCs w:val="24"/>
+        </w:rPr>
+        <w:t xml:space="preserve">. (2020, March 19). </w:t>
       </w:r>
       <w:r>
         <w:rPr>
@@ -6451,37 +6857,6 @@
     </w:p>
     <w:p>
       <w:pPr>
-        <w:ind w:left="720" w:hanging="720"/>
-      </w:pPr>
-      <w:r>
-        <w:t xml:space="preserve">Centers for Disease Control and Prevention, </w:t>
-      </w:r>
-      <w:r>
-        <w:rPr>
-          <w:rFonts w:eastAsia="Times New Roman"/>
-          <w:szCs w:val="24"/>
-        </w:rPr>
-        <w:t>National Center for Health Statistics</w:t>
-      </w:r>
-      <w:r>
-        <w:t xml:space="preserve">. (n.d.). </w:t>
-      </w:r>
-      <w:r>
-        <w:rPr>
-          <w:i/>
-          <w:iCs/>
-        </w:rPr>
-        <w:t>About Multiple Cause of Death, 1999-2018.</w:t>
-      </w:r>
-      <w:r>
-        <w:t xml:space="preserve"> </w:t>
-      </w:r>
-      <w:r>
-        <w:t>https://wonder.cdc.gov/mcd-icd10.html</w:t>
-      </w:r>
-    </w:p>
-    <w:p>
-      <w:pPr>
         <w:spacing w:after="0"/>
         <w:ind w:left="720" w:hanging="720"/>
         <w:rPr>
@@ -6501,20 +6876,22 @@
           <w:rFonts w:eastAsia="Times New Roman"/>
           <w:szCs w:val="24"/>
         </w:rPr>
-        <w:t xml:space="preserve"> National Center for Health Statistics (2018). </w:t>
-      </w:r>
-      <w:r>
-        <w:rPr>
-          <w:rFonts w:eastAsia="Times New Roman"/>
-          <w:szCs w:val="24"/>
-        </w:rPr>
-        <w:t xml:space="preserve">10 Leading Causes of Injury Deaths by Age Group Highlighting Unintentional Injury deaths, United States – 2018. </w:t>
-      </w:r>
-      <w:hyperlink r:id="rId18" w:history="1">
-        <w:r>
-          <w:t>https://www.cdc.gov/injury/images/lc-charts/leading_causes_of_death_by_age_group_unintentional_2018_1100w850h.jpg</w:t>
-        </w:r>
-      </w:hyperlink>
+        <w:t xml:space="preserve"> </w:t>
+      </w:r>
+      <w:r>
+        <w:rPr>
+          <w:rFonts w:eastAsia="Times New Roman"/>
+          <w:szCs w:val="24"/>
+        </w:rPr>
+        <w:t xml:space="preserve">National Center for Health Statistics. </w:t>
+      </w:r>
+      <w:r>
+        <w:rPr>
+          <w:rFonts w:eastAsia="Times New Roman"/>
+          <w:szCs w:val="24"/>
+        </w:rPr>
+        <w:t>(2020a, May 19). Multiple Cause of Death 1999-2018: Help. https://wonder.cdc.gov/wonder/help/mcd.html.</w:t>
+      </w:r>
     </w:p>
     <w:p>
       <w:pPr>
@@ -6551,7 +6928,21 @@
           <w:rFonts w:eastAsia="Times New Roman"/>
           <w:szCs w:val="24"/>
         </w:rPr>
-        <w:t>(2020a, May 19). Multiple Cause of Death 1999-2018: Help. https://wonder.cdc.gov/wonder/help/mcd.html.</w:t>
+        <w:t xml:space="preserve">(2020b, October 25). </w:t>
+      </w:r>
+      <w:r>
+        <w:rPr>
+          <w:rFonts w:eastAsia="Times New Roman"/>
+          <w:szCs w:val="24"/>
+        </w:rPr>
+        <w:t>Multiple Cause of Death 1999-2018 on CDC WONDER Online Database, released in 2020.</w:t>
+      </w:r>
+      <w:r>
+        <w:rPr>
+          <w:rFonts w:eastAsia="Times New Roman"/>
+          <w:szCs w:val="24"/>
+        </w:rPr>
+        <w:t xml:space="preserve"> Data are from the Multiple Cause of Death Files, 1999-2018, as compiled from data provided by the 57 vital statistics jurisdictions through the Vital Statistics Cooperative Program. http://wonder.cdc.gov/mcd-icd10.html </w:t>
       </w:r>
     </w:p>
     <w:p>
@@ -6568,42 +6959,28 @@
           <w:rFonts w:eastAsia="Times New Roman"/>
           <w:szCs w:val="24"/>
         </w:rPr>
-        <w:t>Centers for Disease Control and Prevention,</w:t>
-      </w:r>
-      <w:r>
-        <w:rPr>
-          <w:rFonts w:eastAsia="Times New Roman"/>
-          <w:szCs w:val="24"/>
-        </w:rPr>
-        <w:t xml:space="preserve"> </w:t>
-      </w:r>
-      <w:r>
-        <w:rPr>
-          <w:rFonts w:eastAsia="Times New Roman"/>
-          <w:szCs w:val="24"/>
-        </w:rPr>
-        <w:t xml:space="preserve">National Center for Health Statistics. </w:t>
-      </w:r>
-      <w:r>
-        <w:rPr>
-          <w:rFonts w:eastAsia="Times New Roman"/>
-          <w:szCs w:val="24"/>
-        </w:rPr>
-        <w:t xml:space="preserve">(2020b, October 25). </w:t>
-      </w:r>
-      <w:r>
-        <w:rPr>
-          <w:rFonts w:eastAsia="Times New Roman"/>
-          <w:szCs w:val="24"/>
-        </w:rPr>
-        <w:t>Multiple Cause of Death 1999-2018 on CDC WONDER Online Database, released in 2020.</w:t>
-      </w:r>
-      <w:r>
-        <w:rPr>
-          <w:rFonts w:eastAsia="Times New Roman"/>
-          <w:szCs w:val="24"/>
-        </w:rPr>
-        <w:t xml:space="preserve"> Data are from the Multiple Cause of Death Files, 1999-2018, as compiled from data provided by the 57 vital statistics jurisdictions through the Vital Statistics Cooperative Program. http://wonder.cdc.gov/mcd-icd10.html </w:t>
+        <w:t>Centers for Disease Control and Prevention, National Center for Injury Prevention and Control</w:t>
+      </w:r>
+      <w:r>
+        <w:rPr>
+          <w:rFonts w:eastAsia="Times New Roman"/>
+          <w:szCs w:val="24"/>
+        </w:rPr>
+        <w:t xml:space="preserve">. (2020, March 19). </w:t>
+      </w:r>
+      <w:r>
+        <w:rPr>
+          <w:rFonts w:eastAsia="Times New Roman"/>
+          <w:szCs w:val="24"/>
+        </w:rPr>
+        <w:t xml:space="preserve">Synthetic Opioid Overdose Data. </w:t>
+      </w:r>
+      <w:r>
+        <w:rPr>
+          <w:rFonts w:eastAsia="Times New Roman"/>
+          <w:szCs w:val="24"/>
+        </w:rPr>
+        <w:t>https://www.cdc.gov/drugoverdose/data/fentanyl.html</w:t>
       </w:r>
     </w:p>
     <w:p>
@@ -6620,48 +6997,9 @@
           <w:rFonts w:eastAsia="Times New Roman"/>
           <w:szCs w:val="24"/>
         </w:rPr>
-        <w:t>Centers for Disease Control and Prevention, National Center for Injury Prevention and Control</w:t>
-      </w:r>
-      <w:r>
-        <w:rPr>
-          <w:rFonts w:eastAsia="Times New Roman"/>
-          <w:szCs w:val="24"/>
-        </w:rPr>
-        <w:t xml:space="preserve">. (2020, March 19). </w:t>
-      </w:r>
-      <w:r>
-        <w:rPr>
-          <w:rFonts w:eastAsia="Times New Roman"/>
-          <w:szCs w:val="24"/>
-        </w:rPr>
-        <w:t xml:space="preserve">Synthetic Opioid Overdose Data. </w:t>
-      </w:r>
-      <w:r>
-        <w:rPr>
-          <w:rFonts w:eastAsia="Times New Roman"/>
-          <w:szCs w:val="24"/>
-        </w:rPr>
-        <w:t>https://www.cdc.gov/drugoverdose/data/fentanyl.html</w:t>
-      </w:r>
-    </w:p>
-    <w:p>
-      <w:pPr>
-        <w:spacing w:after="0"/>
-        <w:ind w:left="720" w:hanging="720"/>
-        <w:rPr>
-          <w:rFonts w:eastAsia="Times New Roman"/>
-          <w:szCs w:val="24"/>
-        </w:rPr>
-      </w:pPr>
-      <w:r>
-        <w:rPr>
-          <w:rFonts w:eastAsia="Times New Roman"/>
-          <w:szCs w:val="24"/>
-        </w:rPr>
-        <w:lastRenderedPageBreak/>
         <w:t xml:space="preserve">Center for Medicare &amp; Medicaid Services. (2018). HIPPA Basics For Providers: Privacy, Security, and Breach Notification Rules. </w:t>
       </w:r>
-      <w:hyperlink r:id="rId19" w:history="1">
+      <w:hyperlink r:id="rId22" w:history="1">
         <w:r>
           <w:rPr>
             <w:rFonts w:eastAsia="Times New Roman"/>
@@ -6702,6 +7040,7 @@
           <w:rFonts w:eastAsia="Times New Roman"/>
           <w:szCs w:val="24"/>
         </w:rPr>
+        <w:lastRenderedPageBreak/>
         <w:t>Guthrie, W. F. (2020). NIST/SEMATECH e-Handbook of Statistical Methods (NIST Handbook 151). National Institute of Standards and Technology. https://doi.org/10.18434/M32189</w:t>
       </w:r>
     </w:p>
@@ -6812,7 +7151,64 @@
           <w:rFonts w:eastAsia="Times New Roman"/>
           <w:szCs w:val="24"/>
         </w:rPr>
-        <w:t>National Institute on Drug Abuse</w:t>
+        <w:t xml:space="preserve">NCHS. (2018). </w:t>
+      </w:r>
+      <w:r>
+        <w:rPr>
+          <w:rFonts w:eastAsia="Times New Roman"/>
+          <w:szCs w:val="24"/>
+        </w:rPr>
+        <w:t xml:space="preserve">10 Leading Causes of Injury Deaths by Age Group Highlighting Unintentional Injury deaths, United States – 2018. </w:t>
+      </w:r>
+      <w:hyperlink r:id="rId23" w:history="1">
+        <w:r>
+          <w:t>https://www.cdc.gov/injury/images/lc-charts/leading_causes_of_death_by_age_group_unintentional_2018_1100w850h.jpg</w:t>
+        </w:r>
+      </w:hyperlink>
+    </w:p>
+    <w:p>
+      <w:pPr>
+        <w:ind w:left="720" w:hanging="720"/>
+      </w:pPr>
+      <w:r>
+        <w:t xml:space="preserve">NCHS. (n.d.). </w:t>
+      </w:r>
+      <w:r>
+        <w:rPr>
+          <w:i/>
+          <w:iCs/>
+        </w:rPr>
+        <w:t>About Multiple Cause of Death, 1999-2018.</w:t>
+      </w:r>
+      <w:r>
+        <w:t xml:space="preserve"> </w:t>
+      </w:r>
+      <w:r>
+        <w:t>https://wonder.cdc.gov/mcd-icd10.html</w:t>
+      </w:r>
+    </w:p>
+    <w:p>
+      <w:pPr>
+        <w:spacing w:after="0"/>
+        <w:ind w:left="720" w:hanging="720"/>
+        <w:rPr>
+          <w:rFonts w:eastAsia="Times New Roman"/>
+          <w:szCs w:val="24"/>
+        </w:rPr>
+      </w:pPr>
+      <w:r>
+        <w:rPr>
+          <w:rFonts w:eastAsia="Times New Roman"/>
+          <w:szCs w:val="24"/>
+        </w:rPr>
+        <w:t>N</w:t>
+      </w:r>
+      <w:r>
+        <w:rPr>
+          <w:rFonts w:eastAsia="Times New Roman"/>
+          <w:szCs w:val="24"/>
+        </w:rPr>
+        <w:t>IDA</w:t>
       </w:r>
       <w:r>
         <w:rPr>
@@ -6828,7 +7224,7 @@
         </w:rPr>
         <w:t xml:space="preserve"> (2016, January 24). Director's Message. </w:t>
       </w:r>
-      <w:hyperlink r:id="rId20" w:history="1">
+      <w:hyperlink r:id="rId24" w:history="1">
         <w:r>
           <w:rPr>
             <w:rFonts w:eastAsia="Times New Roman"/>
@@ -6852,7 +7248,7 @@
           <w:rFonts w:eastAsia="Times New Roman"/>
           <w:szCs w:val="24"/>
         </w:rPr>
-        <w:t>National Institute on Drug Abuse</w:t>
+        <w:t>NIDA</w:t>
       </w:r>
       <w:r>
         <w:rPr>
@@ -6914,9 +7310,16 @@
           <w:rFonts w:eastAsia="Times New Roman"/>
           <w:szCs w:val="24"/>
         </w:rPr>
-        <w:t xml:space="preserve">National Institute on Drug Abuse. (2020a, February 12). Fiscal Year 2021 Budget Information - Congressional Justification for National Institute on Drug Abuse. </w:t>
-      </w:r>
-      <w:hyperlink r:id="rId21" w:history="1">
+        <w:t>NIDA</w:t>
+      </w:r>
+      <w:r>
+        <w:rPr>
+          <w:rFonts w:eastAsia="Times New Roman"/>
+          <w:szCs w:val="24"/>
+        </w:rPr>
+        <w:t xml:space="preserve">. (2020a, February 12). Fiscal Year 2021 Budget Information - Congressional Justification for National Institute on Drug Abuse. </w:t>
+      </w:r>
+      <w:hyperlink r:id="rId25" w:history="1">
         <w:r>
           <w:rPr>
             <w:rFonts w:eastAsia="Times New Roman"/>
@@ -6940,7 +7343,15 @@
           <w:rFonts w:eastAsia="Times New Roman"/>
           <w:szCs w:val="24"/>
         </w:rPr>
-        <w:t>National Institute on Drug Abuse. (2020b, February 15). NIDA's Mission. Retrieved from https://www.drugabuse.gov/about-nida/strategic-plan/nidas-mission on 2020, October 10</w:t>
+        <w:lastRenderedPageBreak/>
+        <w:t>NIDA</w:t>
+      </w:r>
+      <w:r>
+        <w:rPr>
+          <w:rFonts w:eastAsia="Times New Roman"/>
+          <w:szCs w:val="24"/>
+        </w:rPr>
+        <w:t>. (2020b, February 15). NIDA's Mission. Retrieved from https://www.drugabuse.gov/about-nida/strategic-plan/nidas-mission</w:t>
       </w:r>
     </w:p>
     <w:p>
@@ -6957,7 +7368,21 @@
           <w:rFonts w:eastAsia="Times New Roman"/>
           <w:szCs w:val="24"/>
         </w:rPr>
-        <w:t>National Institutes of Health. (2018, November 28). The NIH Almanac: National Institute on Drug Abuse (NIDA). https://www.nih.gov/about-nih/what-we-do/nih-almanac/national-institute-drug-abuse-nida</w:t>
+        <w:t>N</w:t>
+      </w:r>
+      <w:r>
+        <w:rPr>
+          <w:rFonts w:eastAsia="Times New Roman"/>
+          <w:szCs w:val="24"/>
+        </w:rPr>
+        <w:t>IH</w:t>
+      </w:r>
+      <w:r>
+        <w:rPr>
+          <w:rFonts w:eastAsia="Times New Roman"/>
+          <w:szCs w:val="24"/>
+        </w:rPr>
+        <w:t>. (2018, November 28). The NIH Almanac: National Institute on Drug Abuse (NIDA). https://www.nih.gov/about-nih/what-we-do/nih-almanac/national-institute-drug-abuse-nida</w:t>
       </w:r>
     </w:p>
     <w:p>
@@ -7007,7 +7432,7 @@
         </w:rPr>
         <w:t xml:space="preserve"> Public Health Reports, 133, 24S–34S. </w:t>
       </w:r>
-      <w:hyperlink r:id="rId22" w:history="1">
+      <w:hyperlink r:id="rId26" w:history="1">
         <w:r>
           <w:t>https://doi.org/10.1177/0033354918793627</w:t>
         </w:r>
@@ -7044,7 +7469,14 @@
           <w:rFonts w:eastAsia="Times New Roman"/>
           <w:szCs w:val="24"/>
         </w:rPr>
-        <w:t xml:space="preserve">Substance Abuse and Mental Health Services Administration. (2019). </w:t>
+        <w:t>SAMHSA</w:t>
+      </w:r>
+      <w:r>
+        <w:rPr>
+          <w:rFonts w:eastAsia="Times New Roman"/>
+          <w:szCs w:val="24"/>
+        </w:rPr>
+        <w:t xml:space="preserve">. (2019). </w:t>
       </w:r>
       <w:r>
         <w:rPr>
@@ -7082,15 +7514,36 @@
           <w:rFonts w:eastAsia="Times New Roman"/>
           <w:szCs w:val="24"/>
         </w:rPr>
-        <w:t xml:space="preserve">Substance Abuse and Mental Health Services. (2018). Using International Classification of Diseases (ICD) Codes to Assess Opioid-Related Overdose Deaths. Retrieved from </w:t>
-      </w:r>
-      <w:hyperlink r:id="rId23" w:history="1">
+        <w:t>SAMHSA</w:t>
+      </w:r>
+      <w:r>
+        <w:rPr>
+          <w:rFonts w:eastAsia="Times New Roman"/>
+          <w:szCs w:val="24"/>
+        </w:rPr>
+        <w:t xml:space="preserve">. (2018). Using International Classification of Diseases (ICD) Codes to Assess Opioid-Related Overdose Deaths. Retrieved from </w:t>
+      </w:r>
+      <w:hyperlink r:id="rId27" w:history="1">
         <w:r>
           <w:rPr>
             <w:rFonts w:eastAsia="Times New Roman"/>
             <w:szCs w:val="24"/>
           </w:rPr>
-          <w:t>https://mnprc.org/wp-content/uploads/2019/01/using-icd-10-codes-to-assess-opioid-related-overdose-deaths.pdf</w:t>
+          <w:t>https://mnprc.org/wp-content/uploads/20</w:t>
+        </w:r>
+        <w:r>
+          <w:rPr>
+            <w:rFonts w:eastAsia="Times New Roman"/>
+            <w:szCs w:val="24"/>
+          </w:rPr>
+          <w:t>1</w:t>
+        </w:r>
+        <w:r>
+          <w:rPr>
+            <w:rFonts w:eastAsia="Times New Roman"/>
+            <w:szCs w:val="24"/>
+          </w:rPr>
+          <w:t>9/01/using-icd-10-codes-to-assess-opioid-related-overdose-deaths.pdf</w:t>
         </w:r>
       </w:hyperlink>
     </w:p>
@@ -7125,6 +7578,7 @@
           <w:rFonts w:eastAsia="Times New Roman"/>
           <w:szCs w:val="24"/>
         </w:rPr>
+        <w:lastRenderedPageBreak/>
         <w:t xml:space="preserve">Unick, G. J., &amp; Ciccarone, D. (2017). </w:t>
       </w:r>
       <w:r>
@@ -7175,7 +7629,7 @@
         </w:rPr>
         <w:t xml:space="preserve">U.S. Department of Health &amp; Human Services. (n.d.). HIPPA: Health Information of Deceased Individuals. </w:t>
       </w:r>
-      <w:hyperlink r:id="rId24" w:history="1">
+      <w:hyperlink r:id="rId28" w:history="1">
         <w:r>
           <w:rPr>
             <w:rFonts w:eastAsia="Times New Roman"/>
@@ -7266,7 +7720,7 @@
         </w:rPr>
         <w:t xml:space="preserve">International Journal of Drug Policy, 70, 40–46. </w:t>
       </w:r>
-      <w:hyperlink r:id="rId25" w:history="1">
+      <w:hyperlink r:id="rId29" w:history="1">
         <w:r>
           <w:t>https://doi.org/10.1016/j.drugpo.2019.04.010</w:t>
         </w:r>
@@ -7283,8 +7737,8 @@
       </w:pPr>
     </w:p>
     <w:sectPr>
-      <w:headerReference w:type="default" r:id="rId26"/>
-      <w:headerReference w:type="first" r:id="rId27"/>
+      <w:headerReference w:type="default" r:id="rId30"/>
+      <w:headerReference w:type="first" r:id="rId31"/>
       <w:pgSz w:w="12240" w:h="15840"/>
       <w:pgMar w:top="1440" w:right="1440" w:bottom="1440" w:left="1440" w:header="720" w:footer="720" w:gutter="0"/>
       <w:cols w:space="720"/>
@@ -7292,6 +7746,393 @@
     </w:sectPr>
   </w:body>
 </w:document>
+</file>
+
+<file path=word/comments.xml><?xml version="1.0" encoding="utf-8"?>
+<w:comments xmlns:wpc="http://schemas.microsoft.com/office/word/2010/wordprocessingCanvas" xmlns:cx="http://schemas.microsoft.com/office/drawing/2014/chartex" xmlns:cx1="http://schemas.microsoft.com/office/drawing/2015/9/8/chartex" xmlns:cx2="http://schemas.microsoft.com/office/drawing/2015/10/21/chartex" xmlns:cx3="http://schemas.microsoft.com/office/drawing/2016/5/9/chartex" xmlns:cx4="http://schemas.microsoft.com/office/drawing/2016/5/10/chartex" xmlns:cx5="http://schemas.microsoft.com/office/drawing/2016/5/11/chartex" xmlns:cx6="http://schemas.microsoft.com/office/drawing/2016/5/12/chartex" xmlns:cx7="http://schemas.microsoft.com/office/drawing/2016/5/13/chartex" xmlns:cx8="http://schemas.microsoft.com/office/drawing/2016/5/14/chartex" xmlns:mc="http://schemas.openxmlformats.org/markup-compatibility/2006" xmlns:aink="http://schemas.microsoft.com/office/drawing/2016/ink" xmlns:am3d="http://schemas.microsoft.com/office/drawing/2017/model3d" xmlns:o="urn:schemas-microsoft-com:office:office" xmlns:r="http://schemas.openxmlformats.org/officeDocument/2006/relationships" xmlns:m="http://schemas.openxmlformats.org/officeDocument/2006/math" xmlns:v="urn:schemas-microsoft-com:vml" xmlns:wp14="http://schemas.microsoft.com/office/word/2010/wordprocessingDrawing" xmlns:wp="http://schemas.openxmlformats.org/drawingml/2006/wordprocessingDrawing" xmlns:w10="urn:schemas-microsoft-com:office:word" xmlns:w="http://schemas.openxmlformats.org/wordprocessingml/2006/main" xmlns:w14="http://schemas.microsoft.com/office/word/2010/wordml" xmlns:w15="http://schemas.microsoft.com/office/word/2012/wordml" xmlns:w16cex="http://schemas.microsoft.com/office/word/2018/wordml/cex" xmlns:w16cid="http://schemas.microsoft.com/office/word/2016/wordml/cid" xmlns:w16="http://schemas.microsoft.com/office/word/2018/wordml" xmlns:w16se="http://schemas.microsoft.com/office/word/2015/wordml/symex" xmlns:wpg="http://schemas.microsoft.com/office/word/2010/wordprocessingGroup" xmlns:wpi="http://schemas.microsoft.com/office/word/2010/wordprocessingInk" xmlns:wne="http://schemas.microsoft.com/office/word/2006/wordml" xmlns:wps="http://schemas.microsoft.com/office/word/2010/wordprocessingShape" mc:Ignorable="w14 w15 w16se w16cid w16 w16cex wp14">
+  <w:comment w:id="0" w:author="Janice Gordon" w:date="2020-11-23T21:09:00Z" w:initials="JG">
+    <w:p>
+      <w:pPr>
+        <w:pStyle w:val="CommentText"/>
+      </w:pPr>
+      <w:r>
+        <w:rPr>
+          <w:rStyle w:val="CommentReference"/>
+        </w:rPr>
+        <w:annotationRef/>
+      </w:r>
+      <w:r>
+        <w:t xml:space="preserve">Need to add prof comments, tutor comments, and reduce </w:t>
+      </w:r>
+      <w:proofErr w:type="spellStart"/>
+      <w:r>
+        <w:t>TurnItIn</w:t>
+      </w:r>
+      <w:proofErr w:type="spellEnd"/>
+      <w:r>
+        <w:t xml:space="preserve"> score which is currently 35</w:t>
+      </w:r>
+    </w:p>
+  </w:comment>
+  <w:comment w:id="5" w:author="Janice Gordon" w:date="2020-11-23T21:10:00Z" w:initials="JG">
+    <w:p>
+      <w:pPr>
+        <w:pStyle w:val="CommentText"/>
+      </w:pPr>
+      <w:r>
+        <w:rPr>
+          <w:rStyle w:val="CommentReference"/>
+        </w:rPr>
+        <w:annotationRef/>
+      </w:r>
+      <w:r>
+        <w:t xml:space="preserve">NIDA </w:t>
+      </w:r>
+      <w:r>
+        <w:t>Acronym First Introduced</w:t>
+      </w:r>
+    </w:p>
+  </w:comment>
+  <w:comment w:id="6" w:author="Janice Gordon" w:date="2020-11-23T21:54:00Z" w:initials="JG">
+    <w:p>
+      <w:pPr>
+        <w:pStyle w:val="CommentText"/>
+      </w:pPr>
+      <w:r>
+        <w:rPr>
+          <w:rStyle w:val="CommentReference"/>
+        </w:rPr>
+        <w:annotationRef/>
+      </w:r>
+      <w:r>
+        <w:t xml:space="preserve">One of ? of research </w:t>
+      </w:r>
+      <w:proofErr w:type="spellStart"/>
+      <w:r>
+        <w:t>institues</w:t>
+      </w:r>
+      <w:proofErr w:type="spellEnd"/>
+      <w:r>
+        <w:t xml:space="preserve"> within the….</w:t>
+      </w:r>
+    </w:p>
+  </w:comment>
+  <w:comment w:id="7" w:author="Janice Gordon" w:date="2020-11-23T21:11:00Z" w:initials="JG">
+    <w:p>
+      <w:pPr>
+        <w:pStyle w:val="CommentText"/>
+      </w:pPr>
+      <w:r>
+        <w:rPr>
+          <w:rStyle w:val="CommentReference"/>
+        </w:rPr>
+        <w:annotationRef/>
+      </w:r>
+      <w:r>
+        <w:t xml:space="preserve">NIH </w:t>
+      </w:r>
+      <w:r>
+        <w:t>Acronym First Introduced</w:t>
+      </w:r>
+    </w:p>
+  </w:comment>
+  <w:comment w:id="8" w:author="Janice Gordon" w:date="2020-11-23T21:20:00Z" w:initials="JG">
+    <w:p>
+      <w:pPr>
+        <w:pStyle w:val="CommentText"/>
+      </w:pPr>
+      <w:r>
+        <w:rPr>
+          <w:rStyle w:val="CommentReference"/>
+        </w:rPr>
+        <w:annotationRef/>
+      </w:r>
+      <w:r>
+        <w:t xml:space="preserve">SUD </w:t>
+      </w:r>
+      <w:r>
+        <w:t>Acronym First Introduced</w:t>
+      </w:r>
+    </w:p>
+  </w:comment>
+  <w:comment w:id="9" w:author="Janice Gordon" w:date="2020-11-23T21:58:00Z" w:initials="JG">
+    <w:p>
+      <w:pPr>
+        <w:pStyle w:val="CommentText"/>
+      </w:pPr>
+      <w:r>
+        <w:rPr>
+          <w:rStyle w:val="CommentReference"/>
+        </w:rPr>
+        <w:annotationRef/>
+      </w:r>
+      <w:r>
+        <w:t xml:space="preserve">Reword due to </w:t>
+      </w:r>
+      <w:proofErr w:type="spellStart"/>
+      <w:r>
+        <w:t>TurnItIn</w:t>
+      </w:r>
+      <w:proofErr w:type="spellEnd"/>
+      <w:r>
+        <w:t xml:space="preserve"> score.</w:t>
+      </w:r>
+    </w:p>
+  </w:comment>
+  <w:comment w:id="10" w:author="Janice Gordon" w:date="2020-11-23T21:15:00Z" w:initials="JG">
+    <w:p>
+      <w:pPr>
+        <w:pStyle w:val="CommentText"/>
+      </w:pPr>
+      <w:r>
+        <w:rPr>
+          <w:rStyle w:val="CommentReference"/>
+        </w:rPr>
+        <w:annotationRef/>
+      </w:r>
+      <w:r>
+        <w:t xml:space="preserve">NCHS </w:t>
+      </w:r>
+      <w:r>
+        <w:t xml:space="preserve">Acronym First Introduced. </w:t>
+      </w:r>
+    </w:p>
+  </w:comment>
+  <w:comment w:id="11" w:author="Janice Gordon" w:date="2020-11-23T21:18:00Z" w:initials="JG">
+    <w:p>
+      <w:pPr>
+        <w:pStyle w:val="CommentText"/>
+      </w:pPr>
+      <w:r>
+        <w:rPr>
+          <w:rStyle w:val="CommentReference"/>
+        </w:rPr>
+        <w:annotationRef/>
+      </w:r>
+      <w:r>
+        <w:t xml:space="preserve">SAMHSA </w:t>
+      </w:r>
+      <w:r>
+        <w:t>Acronym First Introduced</w:t>
+      </w:r>
+    </w:p>
+  </w:comment>
+  <w:comment w:id="12" w:author="Janice Gordon" w:date="2020-11-23T21:22:00Z" w:initials="JG">
+    <w:p>
+      <w:pPr>
+        <w:pStyle w:val="CommentText"/>
+      </w:pPr>
+      <w:r>
+        <w:rPr>
+          <w:rStyle w:val="CommentReference"/>
+        </w:rPr>
+        <w:annotationRef/>
+      </w:r>
+      <w:r>
+        <w:t>CDC Acronym first introduced</w:t>
+      </w:r>
+    </w:p>
+  </w:comment>
+  <w:comment w:id="20" w:author="Janice Gordon" w:date="2020-11-23T21:33:00Z" w:initials="JG">
+    <w:p>
+      <w:pPr>
+        <w:pStyle w:val="CommentText"/>
+      </w:pPr>
+      <w:r>
+        <w:rPr>
+          <w:rStyle w:val="CommentReference"/>
+        </w:rPr>
+        <w:annotationRef/>
+      </w:r>
+      <w:r>
+        <w:t>IMF first defined</w:t>
+      </w:r>
+    </w:p>
+  </w:comment>
+  <w:comment w:id="21" w:author="Janice Gordon" w:date="2020-11-23T21:33:00Z" w:initials="JG">
+    <w:p>
+      <w:pPr>
+        <w:pStyle w:val="CommentText"/>
+      </w:pPr>
+      <w:r>
+        <w:rPr>
+          <w:rStyle w:val="CommentReference"/>
+        </w:rPr>
+        <w:annotationRef/>
+      </w:r>
+      <w:r>
+        <w:t>Check reference</w:t>
+      </w:r>
+    </w:p>
+  </w:comment>
+  <w:comment w:id="24" w:author="Janice Gordon" w:date="2020-11-23T21:34:00Z" w:initials="JG">
+    <w:p>
+      <w:pPr>
+        <w:pStyle w:val="CommentText"/>
+      </w:pPr>
+      <w:r>
+        <w:rPr>
+          <w:rStyle w:val="CommentReference"/>
+        </w:rPr>
+        <w:annotationRef/>
+      </w:r>
+      <w:r>
+        <w:t>WONDER first defined</w:t>
+      </w:r>
+    </w:p>
+  </w:comment>
+  <w:comment w:id="25" w:author="Janice Gordon" w:date="2020-11-23T21:35:00Z" w:initials="JG">
+    <w:p>
+      <w:pPr>
+        <w:pStyle w:val="CommentText"/>
+      </w:pPr>
+      <w:r>
+        <w:rPr>
+          <w:rStyle w:val="CommentReference"/>
+        </w:rPr>
+        <w:annotationRef/>
+      </w:r>
+      <w:r>
+        <w:t>MCD first defined</w:t>
+      </w:r>
+    </w:p>
+  </w:comment>
+  <w:comment w:id="27" w:author="Janice Gordon" w:date="2020-11-23T21:49:00Z" w:initials="JG">
+    <w:p>
+      <w:pPr>
+        <w:pStyle w:val="CommentText"/>
+      </w:pPr>
+      <w:r>
+        <w:rPr>
+          <w:rStyle w:val="CommentReference"/>
+        </w:rPr>
+        <w:annotationRef/>
+      </w:r>
+      <w:r>
+        <w:t>HHS first defined</w:t>
+      </w:r>
+    </w:p>
+  </w:comment>
+  <w:comment w:id="28" w:author="Janice Gordon" w:date="2020-11-23T21:39:00Z" w:initials="JG">
+    <w:p>
+      <w:pPr>
+        <w:pStyle w:val="CommentText"/>
+      </w:pPr>
+      <w:r>
+        <w:rPr>
+          <w:rStyle w:val="CommentReference"/>
+        </w:rPr>
+        <w:annotationRef/>
+      </w:r>
+      <w:r>
+        <w:t xml:space="preserve">Update this to be a statement, not a question. See comments from Dr. </w:t>
+      </w:r>
+      <w:proofErr w:type="spellStart"/>
+      <w:r>
+        <w:t>Morad</w:t>
+      </w:r>
+      <w:proofErr w:type="spellEnd"/>
+    </w:p>
+  </w:comment>
+  <w:comment w:id="29" w:author="Janice Gordon" w:date="2020-11-23T21:50:00Z" w:initials="JG">
+    <w:p>
+      <w:pPr>
+        <w:pStyle w:val="CommentText"/>
+      </w:pPr>
+      <w:r>
+        <w:rPr>
+          <w:rStyle w:val="CommentReference"/>
+        </w:rPr>
+        <w:annotationRef/>
+      </w:r>
+      <w:r>
+        <w:t>Spell out acronym the first time here</w:t>
+      </w:r>
+    </w:p>
+  </w:comment>
+  <w:comment w:id="31" w:author="Janice Gordon" w:date="2020-11-23T21:51:00Z" w:initials="JG">
+    <w:p>
+      <w:pPr>
+        <w:pStyle w:val="CommentText"/>
+      </w:pPr>
+      <w:r>
+        <w:rPr>
+          <w:rStyle w:val="CommentReference"/>
+        </w:rPr>
+        <w:annotationRef/>
+      </w:r>
+      <w:r>
+        <w:t>START HERE!!</w:t>
+      </w:r>
+    </w:p>
+  </w:comment>
+</w:comments>
+</file>
+
+<file path=word/commentsExtended.xml><?xml version="1.0" encoding="utf-8"?>
+<w15:commentsEx xmlns:wpc="http://schemas.microsoft.com/office/word/2010/wordprocessingCanvas" xmlns:cx="http://schemas.microsoft.com/office/drawing/2014/chartex" xmlns:cx1="http://schemas.microsoft.com/office/drawing/2015/9/8/chartex" xmlns:cx2="http://schemas.microsoft.com/office/drawing/2015/10/21/chartex" xmlns:cx3="http://schemas.microsoft.com/office/drawing/2016/5/9/chartex" xmlns:cx4="http://schemas.microsoft.com/office/drawing/2016/5/10/chartex" xmlns:cx5="http://schemas.microsoft.com/office/drawing/2016/5/11/chartex" xmlns:cx6="http://schemas.microsoft.com/office/drawing/2016/5/12/chartex" xmlns:cx7="http://schemas.microsoft.com/office/drawing/2016/5/13/chartex" xmlns:cx8="http://schemas.microsoft.com/office/drawing/2016/5/14/chartex" xmlns:mc="http://schemas.openxmlformats.org/markup-compatibility/2006" xmlns:aink="http://schemas.microsoft.com/office/drawing/2016/ink" xmlns:am3d="http://schemas.microsoft.com/office/drawing/2017/model3d" xmlns:o="urn:schemas-microsoft-com:office:office" xmlns:r="http://schemas.openxmlformats.org/officeDocument/2006/relationships" xmlns:m="http://schemas.openxmlformats.org/officeDocument/2006/math" xmlns:v="urn:schemas-microsoft-com:vml" xmlns:wp14="http://schemas.microsoft.com/office/word/2010/wordprocessingDrawing" xmlns:wp="http://schemas.openxmlformats.org/drawingml/2006/wordprocessingDrawing" xmlns:w10="urn:schemas-microsoft-com:office:word" xmlns:w="http://schemas.openxmlformats.org/wordprocessingml/2006/main" xmlns:w14="http://schemas.microsoft.com/office/word/2010/wordml" xmlns:w15="http://schemas.microsoft.com/office/word/2012/wordml" xmlns:w16cex="http://schemas.microsoft.com/office/word/2018/wordml/cex" xmlns:w16cid="http://schemas.microsoft.com/office/word/2016/wordml/cid" xmlns:w16="http://schemas.microsoft.com/office/word/2018/wordml" xmlns:w16se="http://schemas.microsoft.com/office/word/2015/wordml/symex" xmlns:wpg="http://schemas.microsoft.com/office/word/2010/wordprocessingGroup" xmlns:wpi="http://schemas.microsoft.com/office/word/2010/wordprocessingInk" xmlns:wne="http://schemas.microsoft.com/office/word/2006/wordml" xmlns:wps="http://schemas.microsoft.com/office/word/2010/wordprocessingShape" mc:Ignorable="w14 w15 w16se w16cid w16 w16cex wp14">
+  <w15:commentEx w15:paraId="79F3FAD5" w15:done="0"/>
+  <w15:commentEx w15:paraId="6B6F8657" w15:done="0"/>
+  <w15:commentEx w15:paraId="0F86B8AD" w15:done="0"/>
+  <w15:commentEx w15:paraId="0905F7FA" w15:done="0"/>
+  <w15:commentEx w15:paraId="60760672" w15:done="0"/>
+  <w15:commentEx w15:paraId="27FAE6D9" w15:done="0"/>
+  <w15:commentEx w15:paraId="0D91E73D" w15:done="0"/>
+  <w15:commentEx w15:paraId="34D060AB" w15:done="0"/>
+  <w15:commentEx w15:paraId="2B03BE59" w15:done="0"/>
+  <w15:commentEx w15:paraId="0FD6BA9F" w15:done="0"/>
+  <w15:commentEx w15:paraId="032DE25E" w15:done="0"/>
+  <w15:commentEx w15:paraId="736AF98A" w15:done="0"/>
+  <w15:commentEx w15:paraId="01C6870B" w15:done="0"/>
+  <w15:commentEx w15:paraId="1377077D" w15:done="0"/>
+  <w15:commentEx w15:paraId="7BF87D57" w15:done="0"/>
+  <w15:commentEx w15:paraId="590A22C3" w15:done="0"/>
+  <w15:commentEx w15:paraId="2DA19028" w15:done="0"/>
+</w15:commentsEx>
+</file>
+
+<file path=word/commentsExtensible.xml><?xml version="1.0" encoding="utf-8"?>
+<w16cex:commentsExtensible xmlns:wpc="http://schemas.microsoft.com/office/word/2010/wordprocessingCanvas" xmlns:cx="http://schemas.microsoft.com/office/drawing/2014/chartex" xmlns:cx1="http://schemas.microsoft.com/office/drawing/2015/9/8/chartex" xmlns:cx2="http://schemas.microsoft.com/office/drawing/2015/10/21/chartex" xmlns:cx3="http://schemas.microsoft.com/office/drawing/2016/5/9/chartex" xmlns:cx4="http://schemas.microsoft.com/office/drawing/2016/5/10/chartex" xmlns:cx5="http://schemas.microsoft.com/office/drawing/2016/5/11/chartex" xmlns:cx6="http://schemas.microsoft.com/office/drawing/2016/5/12/chartex" xmlns:cx7="http://schemas.microsoft.com/office/drawing/2016/5/13/chartex" xmlns:cx8="http://schemas.microsoft.com/office/drawing/2016/5/14/chartex" xmlns:mc="http://schemas.openxmlformats.org/markup-compatibility/2006" xmlns:aink="http://schemas.microsoft.com/office/drawing/2016/ink" xmlns:am3d="http://schemas.microsoft.com/office/drawing/2017/model3d" xmlns:o="urn:schemas-microsoft-com:office:office" xmlns:r="http://schemas.openxmlformats.org/officeDocument/2006/relationships" xmlns:m="http://schemas.openxmlformats.org/officeDocument/2006/math" xmlns:v="urn:schemas-microsoft-com:vml" xmlns:wp14="http://schemas.microsoft.com/office/word/2010/wordprocessingDrawing" xmlns:wp="http://schemas.openxmlformats.org/drawingml/2006/wordprocessingDrawing" xmlns:w10="urn:schemas-microsoft-com:office:word" xmlns:w="http://schemas.openxmlformats.org/wordprocessingml/2006/main" xmlns:w14="http://schemas.microsoft.com/office/word/2010/wordml" xmlns:w15="http://schemas.microsoft.com/office/word/2012/wordml" xmlns:w16cex="http://schemas.microsoft.com/office/word/2018/wordml/cex" xmlns:w16cid="http://schemas.microsoft.com/office/word/2016/wordml/cid" xmlns:w16="http://schemas.microsoft.com/office/word/2018/wordml" xmlns:w16se="http://schemas.microsoft.com/office/word/2015/wordml/symex" xmlns:wpg="http://schemas.microsoft.com/office/word/2010/wordprocessingGroup" xmlns:wpi="http://schemas.microsoft.com/office/word/2010/wordprocessingInk" xmlns:wne="http://schemas.microsoft.com/office/word/2006/wordml" xmlns:wps="http://schemas.microsoft.com/office/word/2010/wordprocessingShape" mc:Ignorable="w14 w15 w16se w16cid w16 w16cex wp14">
+  <w16cex:commentExtensible w16cex:durableId="2366A37E" w16cex:dateUtc="2020-11-24T04:09:00Z"/>
+  <w16cex:commentExtensible w16cex:durableId="2366A3CE" w16cex:dateUtc="2020-11-24T04:10:00Z"/>
+  <w16cex:commentExtensible w16cex:durableId="2366AE18" w16cex:dateUtc="2020-11-24T04:54:00Z"/>
+  <w16cex:commentExtensible w16cex:durableId="2366A3E6" w16cex:dateUtc="2020-11-24T04:11:00Z"/>
+  <w16cex:commentExtensible w16cex:durableId="2366A633" w16cex:dateUtc="2020-11-24T04:20:00Z"/>
+  <w16cex:commentExtensible w16cex:durableId="2366AF02" w16cex:dateUtc="2020-11-24T04:58:00Z"/>
+  <w16cex:commentExtensible w16cex:durableId="2366A4F2" w16cex:dateUtc="2020-11-24T04:15:00Z"/>
+  <w16cex:commentExtensible w16cex:durableId="2366A59B" w16cex:dateUtc="2020-11-24T04:18:00Z"/>
+  <w16cex:commentExtensible w16cex:durableId="2366A67F" w16cex:dateUtc="2020-11-24T04:22:00Z"/>
+  <w16cex:commentExtensible w16cex:durableId="2366A914" w16cex:dateUtc="2020-11-24T04:33:00Z"/>
+  <w16cex:commentExtensible w16cex:durableId="2366A942" w16cex:dateUtc="2020-11-24T04:33:00Z"/>
+  <w16cex:commentExtensible w16cex:durableId="2366A982" w16cex:dateUtc="2020-11-24T04:34:00Z"/>
+  <w16cex:commentExtensible w16cex:durableId="2366A997" w16cex:dateUtc="2020-11-24T04:35:00Z"/>
+  <w16cex:commentExtensible w16cex:durableId="2366ACDE" w16cex:dateUtc="2020-11-24T04:49:00Z"/>
+  <w16cex:commentExtensible w16cex:durableId="2366AA7C" w16cex:dateUtc="2020-11-24T04:39:00Z"/>
+  <w16cex:commentExtensible w16cex:durableId="2366AD1F" w16cex:dateUtc="2020-11-24T04:50:00Z"/>
+  <w16cex:commentExtensible w16cex:durableId="2366AD5B" w16cex:dateUtc="2020-11-24T04:51:00Z"/>
+</w16cex:commentsExtensible>
+</file>
+
+<file path=word/commentsIds.xml><?xml version="1.0" encoding="utf-8"?>
+<w16cid:commentsIds xmlns:wpc="http://schemas.microsoft.com/office/word/2010/wordprocessingCanvas" xmlns:cx="http://schemas.microsoft.com/office/drawing/2014/chartex" xmlns:cx1="http://schemas.microsoft.com/office/drawing/2015/9/8/chartex" xmlns:cx2="http://schemas.microsoft.com/office/drawing/2015/10/21/chartex" xmlns:cx3="http://schemas.microsoft.com/office/drawing/2016/5/9/chartex" xmlns:cx4="http://schemas.microsoft.com/office/drawing/2016/5/10/chartex" xmlns:cx5="http://schemas.microsoft.com/office/drawing/2016/5/11/chartex" xmlns:cx6="http://schemas.microsoft.com/office/drawing/2016/5/12/chartex" xmlns:cx7="http://schemas.microsoft.com/office/drawing/2016/5/13/chartex" xmlns:cx8="http://schemas.microsoft.com/office/drawing/2016/5/14/chartex" xmlns:mc="http://schemas.openxmlformats.org/markup-compatibility/2006" xmlns:aink="http://schemas.microsoft.com/office/drawing/2016/ink" xmlns:am3d="http://schemas.microsoft.com/office/drawing/2017/model3d" xmlns:o="urn:schemas-microsoft-com:office:office" xmlns:r="http://schemas.openxmlformats.org/officeDocument/2006/relationships" xmlns:m="http://schemas.openxmlformats.org/officeDocument/2006/math" xmlns:v="urn:schemas-microsoft-com:vml" xmlns:wp14="http://schemas.microsoft.com/office/word/2010/wordprocessingDrawing" xmlns:wp="http://schemas.openxmlformats.org/drawingml/2006/wordprocessingDrawing" xmlns:w10="urn:schemas-microsoft-com:office:word" xmlns:w="http://schemas.openxmlformats.org/wordprocessingml/2006/main" xmlns:w14="http://schemas.microsoft.com/office/word/2010/wordml" xmlns:w15="http://schemas.microsoft.com/office/word/2012/wordml" xmlns:w16cex="http://schemas.microsoft.com/office/word/2018/wordml/cex" xmlns:w16cid="http://schemas.microsoft.com/office/word/2016/wordml/cid" xmlns:w16="http://schemas.microsoft.com/office/word/2018/wordml" xmlns:w16se="http://schemas.microsoft.com/office/word/2015/wordml/symex" xmlns:wpg="http://schemas.microsoft.com/office/word/2010/wordprocessingGroup" xmlns:wpi="http://schemas.microsoft.com/office/word/2010/wordprocessingInk" xmlns:wne="http://schemas.microsoft.com/office/word/2006/wordml" xmlns:wps="http://schemas.microsoft.com/office/word/2010/wordprocessingShape" mc:Ignorable="w14 w15 w16se w16cid w16 w16cex wp14">
+  <w16cid:commentId w16cid:paraId="79F3FAD5" w16cid:durableId="2366A37E"/>
+  <w16cid:commentId w16cid:paraId="6B6F8657" w16cid:durableId="2366A3CE"/>
+  <w16cid:commentId w16cid:paraId="0F86B8AD" w16cid:durableId="2366AE18"/>
+  <w16cid:commentId w16cid:paraId="0905F7FA" w16cid:durableId="2366A3E6"/>
+  <w16cid:commentId w16cid:paraId="60760672" w16cid:durableId="2366A633"/>
+  <w16cid:commentId w16cid:paraId="27FAE6D9" w16cid:durableId="2366AF02"/>
+  <w16cid:commentId w16cid:paraId="0D91E73D" w16cid:durableId="2366A4F2"/>
+  <w16cid:commentId w16cid:paraId="34D060AB" w16cid:durableId="2366A59B"/>
+  <w16cid:commentId w16cid:paraId="2B03BE59" w16cid:durableId="2366A67F"/>
+  <w16cid:commentId w16cid:paraId="0FD6BA9F" w16cid:durableId="2366A914"/>
+  <w16cid:commentId w16cid:paraId="032DE25E" w16cid:durableId="2366A942"/>
+  <w16cid:commentId w16cid:paraId="736AF98A" w16cid:durableId="2366A982"/>
+  <w16cid:commentId w16cid:paraId="01C6870B" w16cid:durableId="2366A997"/>
+  <w16cid:commentId w16cid:paraId="1377077D" w16cid:durableId="2366ACDE"/>
+  <w16cid:commentId w16cid:paraId="7BF87D57" w16cid:durableId="2366AA7C"/>
+  <w16cid:commentId w16cid:paraId="590A22C3" w16cid:durableId="2366AD1F"/>
+  <w16cid:commentId w16cid:paraId="2DA19028" w16cid:durableId="2366AD5B"/>
+</w16cid:commentsIds>
 </file>
 
 <file path=word/endnotes.xml><?xml version="1.0" encoding="utf-8"?>
@@ -8489,6 +9330,14 @@
     <w:abstractNumId w:val="6"/>
   </w:num>
 </w:numbering>
+</file>
+
+<file path=word/people.xml><?xml version="1.0" encoding="utf-8"?>
+<w15:people xmlns:wpc="http://schemas.microsoft.com/office/word/2010/wordprocessingCanvas" xmlns:cx="http://schemas.microsoft.com/office/drawing/2014/chartex" xmlns:cx1="http://schemas.microsoft.com/office/drawing/2015/9/8/chartex" xmlns:cx2="http://schemas.microsoft.com/office/drawing/2015/10/21/chartex" xmlns:cx3="http://schemas.microsoft.com/office/drawing/2016/5/9/chartex" xmlns:cx4="http://schemas.microsoft.com/office/drawing/2016/5/10/chartex" xmlns:cx5="http://schemas.microsoft.com/office/drawing/2016/5/11/chartex" xmlns:cx6="http://schemas.microsoft.com/office/drawing/2016/5/12/chartex" xmlns:cx7="http://schemas.microsoft.com/office/drawing/2016/5/13/chartex" xmlns:cx8="http://schemas.microsoft.com/office/drawing/2016/5/14/chartex" xmlns:mc="http://schemas.openxmlformats.org/markup-compatibility/2006" xmlns:aink="http://schemas.microsoft.com/office/drawing/2016/ink" xmlns:am3d="http://schemas.microsoft.com/office/drawing/2017/model3d" xmlns:o="urn:schemas-microsoft-com:office:office" xmlns:r="http://schemas.openxmlformats.org/officeDocument/2006/relationships" xmlns:m="http://schemas.openxmlformats.org/officeDocument/2006/math" xmlns:v="urn:schemas-microsoft-com:vml" xmlns:wp14="http://schemas.microsoft.com/office/word/2010/wordprocessingDrawing" xmlns:wp="http://schemas.openxmlformats.org/drawingml/2006/wordprocessingDrawing" xmlns:w10="urn:schemas-microsoft-com:office:word" xmlns:w="http://schemas.openxmlformats.org/wordprocessingml/2006/main" xmlns:w14="http://schemas.microsoft.com/office/word/2010/wordml" xmlns:w15="http://schemas.microsoft.com/office/word/2012/wordml" xmlns:w16cex="http://schemas.microsoft.com/office/word/2018/wordml/cex" xmlns:w16cid="http://schemas.microsoft.com/office/word/2016/wordml/cid" xmlns:w16="http://schemas.microsoft.com/office/word/2018/wordml" xmlns:w16se="http://schemas.microsoft.com/office/word/2015/wordml/symex" xmlns:wpg="http://schemas.microsoft.com/office/word/2010/wordprocessingGroup" xmlns:wpi="http://schemas.microsoft.com/office/word/2010/wordprocessingInk" xmlns:wne="http://schemas.microsoft.com/office/word/2006/wordml" xmlns:wps="http://schemas.microsoft.com/office/word/2010/wordprocessingShape" mc:Ignorable="w14 w15 w16se w16cid w16 w16cex wp14">
+  <w15:person w15:author="Janice Gordon">
+    <w15:presenceInfo w15:providerId="Windows Live" w15:userId="559373bf278fb34e"/>
+  </w15:person>
+</w15:people>
 </file>
 
 <file path=word/styles.xml><?xml version="1.0" encoding="utf-8"?>

</xml_diff>

<commit_message>
streamlined references, now 27
</commit_message>
<xml_diff>
--- a/DRAFT_MIS581-M8-Capstone-O1.docx
+++ b/DRAFT_MIS581-M8-Capstone-O1.docx
@@ -3791,7 +3791,13 @@
         <w:t>s</w:t>
       </w:r>
       <w:r>
-        <w:t xml:space="preserve">ynthetic opioid overdose deaths starting in 2013 to present (Centers for Disease Control and Prevention, 2020). </w:t>
+        <w:t>ynthetic opioid overdose deaths starting in 2013 to present (C</w:t>
+      </w:r>
+      <w:r>
+        <w:t>DC</w:t>
+      </w:r>
+      <w:r>
+        <w:t xml:space="preserve">, 2020). </w:t>
       </w:r>
       <w:r>
         <w:t xml:space="preserve">Each </w:t>
@@ -3809,7 +3815,19 @@
         <w:t>phase</w:t>
       </w:r>
       <w:r>
-        <w:t xml:space="preserve"> and has led to new and rapidly evolving challenges. Many studies have linked the prescription opioid crisis to increase</w:t>
+        <w:t xml:space="preserve"> and has led to new and rapidly evolving challenges. Many studies have </w:t>
+      </w:r>
+      <w:r>
+        <w:t>correlated</w:t>
+      </w:r>
+      <w:r>
+        <w:t xml:space="preserve"> the prescription opioid crisis to </w:t>
+      </w:r>
+      <w:r>
+        <w:t xml:space="preserve">the </w:t>
+      </w:r>
+      <w:r>
+        <w:t>increase</w:t>
       </w:r>
       <w:r>
         <w:t>d</w:t>
@@ -3832,9 +3850,11 @@
       <w:r>
         <w:t xml:space="preserve"> phase two of the epidemic (</w:t>
       </w:r>
+      <w:proofErr w:type="spellStart"/>
       <w:r>
         <w:t>Unick</w:t>
       </w:r>
+      <w:proofErr w:type="spellEnd"/>
       <w:r>
         <w:t xml:space="preserve"> </w:t>
       </w:r>
@@ -3869,7 +3889,13 @@
         <w:t>d</w:t>
       </w:r>
       <w:r>
-        <w:t xml:space="preserve"> to treat patients with severe pain, </w:t>
+        <w:t xml:space="preserve"> to treat patients with </w:t>
+      </w:r>
+      <w:r>
+        <w:t>extreme</w:t>
+      </w:r>
+      <w:r>
+        <w:t xml:space="preserve"> pain, </w:t>
       </w:r>
       <w:r>
         <w:t xml:space="preserve">and </w:t>
@@ -3881,12 +3907,18 @@
         <w:t xml:space="preserve"> </w:t>
       </w:r>
       <w:r>
-        <w:t xml:space="preserve">up to 100 times more </w:t>
+        <w:t xml:space="preserve">is </w:t>
+      </w:r>
+      <w:r>
+        <w:t xml:space="preserve">100 times more </w:t>
       </w:r>
       <w:r>
         <w:t>potent</w:t>
       </w:r>
       <w:r>
+        <w:t xml:space="preserve"> and potentially deadly</w:t>
+      </w:r>
+      <w:r>
         <w:t xml:space="preserve"> (</w:t>
       </w:r>
       <w:r>
@@ -3894,7 +3926,14 @@
           <w:rFonts w:eastAsia="Times New Roman"/>
           <w:szCs w:val="24"/>
         </w:rPr>
-        <w:t>National Institute on Drug Abuse, 2019</w:t>
+        <w:t>NIDA</w:t>
+      </w:r>
+      <w:r>
+        <w:rPr>
+          <w:rFonts w:eastAsia="Times New Roman"/>
+          <w:szCs w:val="24"/>
+        </w:rPr>
+        <w:t>, 2019</w:t>
       </w:r>
       <w:r>
         <w:t>)</w:t>
@@ -3903,217 +3942,223 @@
         <w:t>. Illegally</w:t>
       </w:r>
       <w:r>
+        <w:t xml:space="preserve"> manufactured fentanyl is made in labs and mixed with </w:t>
+      </w:r>
+      <w:r>
+        <w:lastRenderedPageBreak/>
+        <w:t>other drugs such as heroin, cocaine, and methamphetamines (</w:t>
+      </w:r>
+      <w:r>
+        <w:rPr>
+          <w:rFonts w:eastAsia="Times New Roman"/>
+          <w:szCs w:val="24"/>
+        </w:rPr>
+        <w:t>NIDA</w:t>
+      </w:r>
+      <w:r>
+        <w:rPr>
+          <w:rFonts w:eastAsia="Times New Roman"/>
+          <w:szCs w:val="24"/>
+        </w:rPr>
+        <w:t>, 2019)</w:t>
+      </w:r>
+      <w:r>
+        <w:rPr>
+          <w:rFonts w:eastAsia="Times New Roman"/>
+          <w:szCs w:val="24"/>
+        </w:rPr>
         <w:t xml:space="preserve"> </w:t>
       </w:r>
       <w:r>
+        <w:rPr>
+          <w:rFonts w:eastAsia="Times New Roman"/>
+          <w:szCs w:val="24"/>
+        </w:rPr>
+        <w:t>and i</w:t>
+      </w:r>
+      <w:r>
+        <w:t xml:space="preserve">ts presence is often unknown to drug users (Mars, Rosenblum, &amp; Ciccarone, 2019). </w:t>
+      </w:r>
+      <w:r>
+        <w:t xml:space="preserve">   </w:t>
+      </w:r>
+    </w:p>
+    <w:p>
+      <w:r>
+        <w:t>S</w:t>
+      </w:r>
+      <w:r>
+        <w:t>ynthetic opioid</w:t>
+      </w:r>
+      <w:r>
+        <w:t xml:space="preserve"> overdoses</w:t>
+      </w:r>
+      <w:r>
+        <w:t xml:space="preserve"> </w:t>
+      </w:r>
+      <w:r>
+        <w:t xml:space="preserve">are </w:t>
+      </w:r>
+      <w:r>
+        <w:t xml:space="preserve">closely tied to the </w:t>
+      </w:r>
+      <w:r>
+        <w:t xml:space="preserve">changes in the </w:t>
+      </w:r>
+      <w:r>
+        <w:t>illicit drug market</w:t>
+      </w:r>
+      <w:r>
+        <w:t>.</w:t>
+      </w:r>
+      <w:r>
+        <w:t xml:space="preserve"> Zoorob identifies fentanyl exposure, identified by drug seizure data, as an indicator of overdose risk and </w:t>
+      </w:r>
+      <w:r>
+        <w:t>contends that</w:t>
+      </w:r>
+      <w:r>
+        <w:t xml:space="preserve"> geographic</w:t>
+      </w:r>
+      <w:r>
+        <w:t xml:space="preserve"> and demographic changes in the opioid crisis can be attributed to</w:t>
+      </w:r>
+      <w:r>
+        <w:t xml:space="preserve"> differences </w:t>
+      </w:r>
+      <w:r>
+        <w:t xml:space="preserve">within regional illicit drug supplies (2019). </w:t>
+      </w:r>
+      <w:r>
+        <w:t>Historical regional drug availability patterns have also been correlated with differences in fentanyl overdose rates across the United States. Mars</w:t>
+      </w:r>
+      <w:r>
+        <w:t xml:space="preserve"> et al., describe geographic difference in availability of heroin types between East and West coast drug users, with Colombian-sourced powder heroin dominating the market east</w:t>
+      </w:r>
+      <w:r>
+        <w:t>ern market</w:t>
+      </w:r>
+      <w:r>
+        <w:t xml:space="preserve"> and Mexican-sourced “black tar” as the predominate heroin available in the West (Mars et al., 2016). </w:t>
+      </w:r>
+      <w:r>
+        <w:t xml:space="preserve">With differences in the textures of these different </w:t>
+      </w:r>
+      <w:r>
+        <w:t xml:space="preserve">drug </w:t>
+      </w:r>
+      <w:r>
+        <w:t xml:space="preserve">supplies, fentanyl is more difficult to detect in powder-based East coast heroin supplies, which </w:t>
+      </w:r>
+      <w:r>
+        <w:t xml:space="preserve">the </w:t>
+      </w:r>
+      <w:r>
+        <w:t>authors theorize has led to a higher proportion of fentanyl related deaths in the Northeast</w:t>
+      </w:r>
+      <w:r>
+        <w:t xml:space="preserve">ern </w:t>
+      </w:r>
+      <w:r>
+        <w:t xml:space="preserve">population of </w:t>
+      </w:r>
+      <w:r>
+        <w:t>heroin users</w:t>
+      </w:r>
+      <w:r>
+        <w:t xml:space="preserve"> (Zoorob, 2019; Mars, Rosenblum, &amp; Ciccarone, 2019). </w:t>
+      </w:r>
+      <w:r>
+        <w:t>These studies highlight the importance of differences in overdose risk based on geographic location</w:t>
+      </w:r>
+      <w:r>
+        <w:t xml:space="preserve"> </w:t>
+      </w:r>
+      <w:r>
+        <w:t xml:space="preserve">and available drug </w:t>
+      </w:r>
+      <w:r>
+        <w:t>supplies.</w:t>
+      </w:r>
+      <w:r>
+        <w:t xml:space="preserve"> </w:t>
+      </w:r>
+    </w:p>
+    <w:p>
+      <w:pPr>
+        <w:pStyle w:val="Heading1"/>
+      </w:pPr>
+      <w:bookmarkStart w:id="32" w:name="_Toc56349428"/>
+      <w:r>
+        <w:t>Materials &amp; Methods</w:t>
+      </w:r>
+      <w:bookmarkEnd w:id="32"/>
+    </w:p>
+    <w:p>
+      <w:pPr>
+        <w:pStyle w:val="Heading2"/>
+      </w:pPr>
+      <w:bookmarkStart w:id="33" w:name="_Toc56349429"/>
+      <w:r>
+        <w:t>Methodology</w:t>
+      </w:r>
+      <w:bookmarkEnd w:id="33"/>
+    </w:p>
+    <w:p>
+      <w:r>
+        <w:t xml:space="preserve">This </w:t>
+      </w:r>
+      <w:r>
+        <w:t xml:space="preserve">study </w:t>
+      </w:r>
+      <w:r>
+        <w:t xml:space="preserve">follows the basic </w:t>
+      </w:r>
+      <w:r>
+        <w:t xml:space="preserve">scientific method </w:t>
+      </w:r>
+      <w:r>
+        <w:t>and</w:t>
+      </w:r>
+      <w:r>
+        <w:t xml:space="preserve"> </w:t>
+      </w:r>
+      <w:r>
+        <w:t xml:space="preserve">relies on a quantitative research approach using deductive reasoning to drill down from a theory to specific hypotheses, which are rejected or supported based on </w:t>
+      </w:r>
+      <w:r>
+        <w:t xml:space="preserve">the </w:t>
+      </w:r>
+      <w:r>
+        <w:t xml:space="preserve">statistical analysis of </w:t>
+      </w:r>
+      <w:r>
+        <w:t xml:space="preserve">different study </w:t>
+      </w:r>
+      <w:r>
+        <w:t>variables</w:t>
+      </w:r>
+      <w:r>
+        <w:t xml:space="preserve"> (</w:t>
+      </w:r>
+      <w:r>
+        <w:t>O’Leary, 2017</w:t>
+      </w:r>
+      <w:r>
+        <w:t>). The null hypothesis, written as H</w:t>
+      </w:r>
+      <w:r>
+        <w:rPr>
+          <w:vertAlign w:val="subscript"/>
+        </w:rPr>
+        <w:t>0</w:t>
+      </w:r>
+      <w:r>
+        <w:t xml:space="preserve">, tests the idea that the researcher believes to be false </w:t>
+      </w:r>
+      <w:r>
         <w:lastRenderedPageBreak/>
-        <w:t>manufactured fentanyl is made in labs and mixed with other drugs such as heroin, cocaine, and methamphetamines (</w:t>
-      </w:r>
-      <w:r>
-        <w:rPr>
-          <w:rFonts w:eastAsia="Times New Roman"/>
-          <w:szCs w:val="24"/>
-        </w:rPr>
-        <w:t>National Institute on Drug Abuse</w:t>
-      </w:r>
-      <w:r>
-        <w:rPr>
-          <w:rFonts w:eastAsia="Times New Roman"/>
-          <w:szCs w:val="24"/>
-        </w:rPr>
-        <w:t>, 2019)</w:t>
-      </w:r>
-      <w:r>
-        <w:rPr>
-          <w:rFonts w:eastAsia="Times New Roman"/>
-          <w:szCs w:val="24"/>
-        </w:rPr>
-        <w:t xml:space="preserve"> </w:t>
-      </w:r>
-      <w:r>
-        <w:rPr>
-          <w:rFonts w:eastAsia="Times New Roman"/>
-          <w:szCs w:val="24"/>
-        </w:rPr>
-        <w:t>and i</w:t>
-      </w:r>
-      <w:r>
-        <w:t xml:space="preserve">ts presence is often unknown to drug users (Mars, Rosenblum, &amp; Ciccarone, 2019). </w:t>
-      </w:r>
-      <w:r>
-        <w:t xml:space="preserve">   </w:t>
-      </w:r>
-    </w:p>
-    <w:p>
-      <w:r>
-        <w:t>S</w:t>
-      </w:r>
-      <w:r>
-        <w:t>ynthetic opioid</w:t>
-      </w:r>
-      <w:r>
-        <w:t xml:space="preserve"> overdoses</w:t>
-      </w:r>
-      <w:r>
-        <w:t xml:space="preserve"> </w:t>
-      </w:r>
-      <w:r>
-        <w:t xml:space="preserve">are </w:t>
-      </w:r>
-      <w:r>
-        <w:t xml:space="preserve">closely tied to the </w:t>
-      </w:r>
-      <w:r>
-        <w:t xml:space="preserve">changes in the </w:t>
-      </w:r>
-      <w:r>
-        <w:t>illicit drug market</w:t>
-      </w:r>
-      <w:r>
-        <w:t>.</w:t>
-      </w:r>
-      <w:r>
-        <w:t xml:space="preserve"> Zoorob identifies fentanyl exposure, identified by drug seizure data, as an indicator of overdose risk and </w:t>
-      </w:r>
-      <w:r>
-        <w:t>contends that</w:t>
-      </w:r>
-      <w:r>
-        <w:t xml:space="preserve"> geographic</w:t>
-      </w:r>
-      <w:r>
-        <w:t xml:space="preserve"> and demographic changes in the opioid crisis can be attributed to</w:t>
-      </w:r>
-      <w:r>
-        <w:t xml:space="preserve"> differences </w:t>
-      </w:r>
-      <w:r>
-        <w:t xml:space="preserve">within regional illicit drug supplies (2019). </w:t>
-      </w:r>
-      <w:r>
-        <w:t>Historical regional drug availability patterns have also been correlated with differences in fentanyl overdose rates across the United States. Mars</w:t>
-      </w:r>
-      <w:r>
-        <w:t xml:space="preserve"> et al., describe geographic difference in availability of heroin types between East and West coast drug users, with Colombian-sourced powder heroin dominating the market east of the Mississippi river and Mexican-sourced “black tar” as the predominate heroin available in the West (Mars et al., 2016). </w:t>
-      </w:r>
-      <w:r>
-        <w:t xml:space="preserve">With differences in the textures of these different </w:t>
-      </w:r>
-      <w:r>
-        <w:t xml:space="preserve">drug </w:t>
-      </w:r>
-      <w:r>
-        <w:t xml:space="preserve">supplies, fentanyl is more difficult to detect in powder-based East coast heroin supplies, which </w:t>
-      </w:r>
-      <w:r>
-        <w:t xml:space="preserve">the </w:t>
-      </w:r>
-      <w:r>
-        <w:t>authors theorize has led to a higher proportion of fentanyl related deaths in the Northeast</w:t>
-      </w:r>
-      <w:r>
-        <w:t xml:space="preserve">ern </w:t>
-      </w:r>
-      <w:r>
-        <w:t xml:space="preserve">population of </w:t>
-      </w:r>
-      <w:r>
-        <w:t>heroin users</w:t>
-      </w:r>
-      <w:r>
-        <w:t xml:space="preserve"> (Zoorob, 2019; Mars, Rosenblum, &amp; Ciccarone, 2019). </w:t>
-      </w:r>
-      <w:r>
-        <w:t>These studies highlight the importance of differences in overdose risk based on geographic location</w:t>
-      </w:r>
-      <w:r>
-        <w:t xml:space="preserve"> </w:t>
-      </w:r>
-      <w:r>
-        <w:t xml:space="preserve">and available drug </w:t>
-      </w:r>
-      <w:r>
-        <w:t>supplies.</w:t>
-      </w:r>
-      <w:r>
-        <w:t xml:space="preserve"> </w:t>
-      </w:r>
-    </w:p>
-    <w:p>
-      <w:pPr>
-        <w:pStyle w:val="Heading1"/>
-      </w:pPr>
-      <w:bookmarkStart w:id="32" w:name="_Toc56349428"/>
-      <w:r>
-        <w:t>Materials &amp; Methods</w:t>
-      </w:r>
-      <w:bookmarkEnd w:id="32"/>
-    </w:p>
-    <w:p>
-      <w:pPr>
-        <w:pStyle w:val="Heading2"/>
-      </w:pPr>
-      <w:bookmarkStart w:id="33" w:name="_Toc56349429"/>
-      <w:r>
-        <w:t>Methodology</w:t>
-      </w:r>
-      <w:bookmarkEnd w:id="33"/>
-    </w:p>
-    <w:p>
-      <w:r>
-        <w:t xml:space="preserve">This </w:t>
-      </w:r>
-      <w:r>
-        <w:t xml:space="preserve">study </w:t>
-      </w:r>
-      <w:r>
-        <w:t xml:space="preserve">follows the basic </w:t>
-      </w:r>
-      <w:r>
-        <w:t xml:space="preserve">scientific method </w:t>
-      </w:r>
-      <w:r>
-        <w:t>and</w:t>
-      </w:r>
-      <w:r>
-        <w:t xml:space="preserve"> </w:t>
-      </w:r>
-      <w:r>
-        <w:t xml:space="preserve">relies on a quantitative research approach using deductive reasoning to drill down from a theory to specific hypotheses, which are rejected or supported based on </w:t>
-      </w:r>
-      <w:r>
-        <w:t xml:space="preserve">the </w:t>
-      </w:r>
-      <w:r>
-        <w:t xml:space="preserve">statistical analysis of </w:t>
-      </w:r>
-      <w:r>
-        <w:t xml:space="preserve">different study </w:t>
-      </w:r>
-      <w:r>
-        <w:t>variables</w:t>
-      </w:r>
-      <w:r>
-        <w:t xml:space="preserve"> (</w:t>
-      </w:r>
-      <w:r>
-        <w:t xml:space="preserve">O’Leary, </w:t>
-      </w:r>
-      <w:r>
-        <w:lastRenderedPageBreak/>
-        <w:t>2017</w:t>
-      </w:r>
-      <w:r>
-        <w:t>). The null hypothesis, written as H</w:t>
-      </w:r>
-      <w:r>
-        <w:rPr>
-          <w:vertAlign w:val="subscript"/>
-        </w:rPr>
-        <w:t>0</w:t>
-      </w:r>
-      <w:r>
-        <w:t>, tests the idea that the researcher believes to be false and the alternative hypothesis, written as H</w:t>
+        <w:t>and the alternative hypothesis, written as H</w:t>
       </w:r>
       <w:r>
         <w:rPr>
@@ -4238,52 +4283,28 @@
       </w:pPr>
       <w:bookmarkStart w:id="37" w:name="_Toc56349432"/>
       <w:r>
-        <w:t>Health and Human Services Regions</w:t>
+        <w:t>HHS</w:t>
+      </w:r>
+      <w:r>
+        <w:t xml:space="preserve"> Regions</w:t>
       </w:r>
       <w:bookmarkEnd w:id="37"/>
     </w:p>
     <w:p>
-      <w:pPr>
-        <w:ind w:firstLine="0"/>
-      </w:pPr>
-      <w:r>
-        <w:rPr>
-          <w:b/>
-          <w:bCs/>
-          <w:i/>
-          <w:iCs/>
-        </w:rPr>
-        <w:tab/>
-      </w:r>
-      <w:r>
-        <w:t>The Health and Human Services agency is broken down into ten regional jurisdictions</w:t>
-      </w:r>
-      <w:r>
-        <w:t xml:space="preserve">, see </w:t>
-      </w:r>
-      <w:r>
-        <w:t xml:space="preserve">Figure 1, </w:t>
-      </w:r>
-      <w:r>
-        <w:t xml:space="preserve">including: </w:t>
-      </w:r>
-    </w:p>
-    <w:p>
-      <w:pPr>
-        <w:pStyle w:val="ListParagraph"/>
-        <w:numPr>
-          <w:ilvl w:val="0"/>
-          <w:numId w:val="9"/>
-        </w:numPr>
-      </w:pPr>
-      <w:r>
-        <w:t xml:space="preserve">Region 1 – </w:t>
-      </w:r>
-      <w:r>
-        <w:t>Connecticut, Maine, Massachusetts, New Hampshire, Rhode Island, and Vermont</w:t>
-      </w:r>
-      <w:r>
-        <w:t>;</w:t>
+      <w:r>
+        <w:t xml:space="preserve">The </w:t>
+      </w:r>
+      <w:r>
+        <w:t>HHS</w:t>
+      </w:r>
+      <w:r>
+        <w:t xml:space="preserve"> is broken down into ten regional jurisdictions</w:t>
+      </w:r>
+      <w:r>
+        <w:t xml:space="preserve">, </w:t>
+      </w:r>
+      <w:r>
+        <w:t>which include U.S. territories and Tribal, however this study only includes the following states in each region (see Figure 1):</w:t>
       </w:r>
       <w:r>
         <w:t xml:space="preserve"> </w:t>
@@ -4298,19 +4319,52 @@
         </w:numPr>
       </w:pPr>
       <w:r>
-        <w:t xml:space="preserve">Region 2 </w:t>
-      </w:r>
-      <w:r>
-        <w:t>–</w:t>
+        <w:t>Region</w:t>
       </w:r>
       <w:r>
         <w:t xml:space="preserve"> </w:t>
       </w:r>
       <w:r>
-        <w:t>New Jersey, New York, Puerto Rico, and the Virgin Island</w:t>
+        <w:t>1</w:t>
+      </w:r>
+      <w:r>
+        <w:t xml:space="preserve"> – </w:t>
+      </w:r>
+      <w:r>
+        <w:t>C</w:t>
+      </w:r>
+      <w:r>
+        <w:t>T</w:t>
+      </w:r>
+      <w:r>
+        <w:t>, M</w:t>
+      </w:r>
+      <w:r>
+        <w:t>E</w:t>
+      </w:r>
+      <w:r>
+        <w:t>, M</w:t>
+      </w:r>
+      <w:r>
+        <w:t>A</w:t>
+      </w:r>
+      <w:r>
+        <w:t>, N</w:t>
+      </w:r>
+      <w:r>
+        <w:t>H</w:t>
+      </w:r>
+      <w:r>
+        <w:t>, RI, and V</w:t>
+      </w:r>
+      <w:r>
+        <w:t>T</w:t>
       </w:r>
       <w:r>
         <w:t>;</w:t>
+      </w:r>
+      <w:r>
+        <w:t xml:space="preserve"> </w:t>
       </w:r>
     </w:p>
     <w:p>
@@ -4322,13 +4376,25 @@
         </w:numPr>
       </w:pPr>
       <w:r>
-        <w:t>Region 3</w:t>
-      </w:r>
-      <w:r>
-        <w:t xml:space="preserve"> – </w:t>
-      </w:r>
-      <w:r>
-        <w:t>Delaware, District of Columbia, Maryland, Pennsylvania, Virginia, and West Virginia</w:t>
+        <w:t xml:space="preserve">Region 2 </w:t>
+      </w:r>
+      <w:r>
+        <w:t>–</w:t>
+      </w:r>
+      <w:r>
+        <w:t xml:space="preserve"> </w:t>
+      </w:r>
+      <w:r>
+        <w:t>N</w:t>
+      </w:r>
+      <w:r>
+        <w:t>J</w:t>
+      </w:r>
+      <w:r>
+        <w:t>, N</w:t>
+      </w:r>
+      <w:r>
+        <w:t>Y</w:t>
       </w:r>
       <w:r>
         <w:t>;</w:t>
@@ -4343,10 +4409,40 @@
         </w:numPr>
       </w:pPr>
       <w:r>
-        <w:t xml:space="preserve">Region 4 – </w:t>
-      </w:r>
-      <w:r>
-        <w:t>Alabama, Florida, Georgia, Kentucky, Mississippi, North Carolina, South Carolina, and Tennessee</w:t>
+        <w:t>Region 3</w:t>
+      </w:r>
+      <w:r>
+        <w:t xml:space="preserve"> – </w:t>
+      </w:r>
+      <w:r>
+        <w:t>D</w:t>
+      </w:r>
+      <w:r>
+        <w:t>E</w:t>
+      </w:r>
+      <w:r>
+        <w:t>, DC, M</w:t>
+      </w:r>
+      <w:r>
+        <w:t>D</w:t>
+      </w:r>
+      <w:r>
+        <w:t>, P</w:t>
+      </w:r>
+      <w:r>
+        <w:t>A</w:t>
+      </w:r>
+      <w:r>
+        <w:t>, V</w:t>
+      </w:r>
+      <w:r>
+        <w:t>A</w:t>
+      </w:r>
+      <w:r>
+        <w:t>, and W</w:t>
+      </w:r>
+      <w:r>
+        <w:t>V</w:t>
       </w:r>
       <w:r>
         <w:t>;</w:t>
@@ -4361,10 +4457,49 @@
         </w:numPr>
       </w:pPr>
       <w:r>
-        <w:t xml:space="preserve">Region 5 – </w:t>
-      </w:r>
-      <w:r>
-        <w:t>Illinois, Indiana, Michigan, Minnesota, Ohio, and Wisconsin</w:t>
+        <w:t xml:space="preserve">Region 4 – </w:t>
+      </w:r>
+      <w:r>
+        <w:t>A</w:t>
+      </w:r>
+      <w:r>
+        <w:t>L</w:t>
+      </w:r>
+      <w:r>
+        <w:t>, F</w:t>
+      </w:r>
+      <w:r>
+        <w:t>L</w:t>
+      </w:r>
+      <w:r>
+        <w:t>, G</w:t>
+      </w:r>
+      <w:r>
+        <w:t>A</w:t>
+      </w:r>
+      <w:r>
+        <w:t>, K</w:t>
+      </w:r>
+      <w:r>
+        <w:t>Y</w:t>
+      </w:r>
+      <w:r>
+        <w:t>, M</w:t>
+      </w:r>
+      <w:r>
+        <w:t>S</w:t>
+      </w:r>
+      <w:r>
+        <w:t>, N</w:t>
+      </w:r>
+      <w:r>
+        <w:t>C</w:t>
+      </w:r>
+      <w:r>
+        <w:t>, SC, and T</w:t>
+      </w:r>
+      <w:r>
+        <w:t>N</w:t>
       </w:r>
       <w:r>
         <w:t>;</w:t>
@@ -4379,10 +4514,43 @@
         </w:numPr>
       </w:pPr>
       <w:r>
-        <w:t xml:space="preserve">Region 6 – </w:t>
-      </w:r>
-      <w:r>
-        <w:t>Arkansas, Louisiana, New Mexico, Oklahoma, and Texas</w:t>
+        <w:t xml:space="preserve">Region 5 – </w:t>
+      </w:r>
+      <w:r>
+        <w:t>I</w:t>
+      </w:r>
+      <w:r>
+        <w:t>L</w:t>
+      </w:r>
+      <w:r>
+        <w:t>, I</w:t>
+      </w:r>
+      <w:r>
+        <w:t>N</w:t>
+      </w:r>
+      <w:r>
+        <w:t>, M</w:t>
+      </w:r>
+      <w:r>
+        <w:t>I</w:t>
+      </w:r>
+      <w:r>
+        <w:t>, M</w:t>
+      </w:r>
+      <w:r>
+        <w:t>N</w:t>
+      </w:r>
+      <w:r>
+        <w:t>, O</w:t>
+      </w:r>
+      <w:r>
+        <w:t>H</w:t>
+      </w:r>
+      <w:r>
+        <w:t>, and W</w:t>
+      </w:r>
+      <w:r>
+        <w:t>I</w:t>
       </w:r>
       <w:r>
         <w:t>;</w:t>
@@ -4397,10 +4565,37 @@
         </w:numPr>
       </w:pPr>
       <w:r>
-        <w:t xml:space="preserve">Region 7 – </w:t>
-      </w:r>
-      <w:r>
-        <w:t>Iowa, Kansas, Missouri, and Nebraska</w:t>
+        <w:t xml:space="preserve">Region 6 – </w:t>
+      </w:r>
+      <w:r>
+        <w:t>A</w:t>
+      </w:r>
+      <w:r>
+        <w:t>R</w:t>
+      </w:r>
+      <w:r>
+        <w:t>, L</w:t>
+      </w:r>
+      <w:r>
+        <w:t>A</w:t>
+      </w:r>
+      <w:r>
+        <w:t>, N</w:t>
+      </w:r>
+      <w:r>
+        <w:t>M</w:t>
+      </w:r>
+      <w:r>
+        <w:t>, O</w:t>
+      </w:r>
+      <w:r>
+        <w:t>K</w:t>
+      </w:r>
+      <w:r>
+        <w:t>, and T</w:t>
+      </w:r>
+      <w:r>
+        <w:t>X</w:t>
       </w:r>
       <w:r>
         <w:t>;</w:t>
@@ -4415,10 +4610,31 @@
         </w:numPr>
       </w:pPr>
       <w:r>
-        <w:t xml:space="preserve">Region 8 – </w:t>
-      </w:r>
-      <w:r>
-        <w:t>Colorado, Montana, North Dakota, South Dakota, Utah, and Wyoming</w:t>
+        <w:t xml:space="preserve">Region 7 – </w:t>
+      </w:r>
+      <w:r>
+        <w:t>I</w:t>
+      </w:r>
+      <w:r>
+        <w:t>A</w:t>
+      </w:r>
+      <w:r>
+        <w:t>, K</w:t>
+      </w:r>
+      <w:r>
+        <w:t>S</w:t>
+      </w:r>
+      <w:r>
+        <w:t>, M</w:t>
+      </w:r>
+      <w:r>
+        <w:t>O</w:t>
+      </w:r>
+      <w:r>
+        <w:t>, and N</w:t>
+      </w:r>
+      <w:r>
+        <w:t>E</w:t>
       </w:r>
       <w:r>
         <w:t>;</w:t>
@@ -4433,14 +4649,40 @@
         </w:numPr>
       </w:pPr>
       <w:r>
-        <w:lastRenderedPageBreak/>
-        <w:t xml:space="preserve">Region 9 – </w:t>
-      </w:r>
-      <w:r>
-        <w:t>Arizona, California, Hawaii, Nevada, American Samoa, Commonwealth of the Northern Mariana Islands, Federated States of Micronesia, Guam, Marshall Islands, and Republic of Palau</w:t>
-      </w:r>
-      <w:r>
-        <w:t>; and</w:t>
+        <w:t xml:space="preserve">Region 8 – </w:t>
+      </w:r>
+      <w:r>
+        <w:t>C</w:t>
+      </w:r>
+      <w:r>
+        <w:t>O</w:t>
+      </w:r>
+      <w:r>
+        <w:t>, M</w:t>
+      </w:r>
+      <w:r>
+        <w:t>T</w:t>
+      </w:r>
+      <w:r>
+        <w:t>, N</w:t>
+      </w:r>
+      <w:r>
+        <w:t>D</w:t>
+      </w:r>
+      <w:r>
+        <w:t>, SD, U</w:t>
+      </w:r>
+      <w:r>
+        <w:t>T</w:t>
+      </w:r>
+      <w:r>
+        <w:t>, and W</w:t>
+      </w:r>
+      <w:r>
+        <w:t>Y</w:t>
+      </w:r>
+      <w:r>
+        <w:t>;</w:t>
       </w:r>
     </w:p>
     <w:p>
@@ -4452,119 +4694,80 @@
         </w:numPr>
       </w:pPr>
       <w:r>
+        <w:t xml:space="preserve">Region 9 – </w:t>
+      </w:r>
+      <w:r>
+        <w:t>A</w:t>
+      </w:r>
+      <w:r>
+        <w:t>Z</w:t>
+      </w:r>
+      <w:r>
+        <w:t>, C</w:t>
+      </w:r>
+      <w:r>
+        <w:t>A</w:t>
+      </w:r>
+      <w:r>
+        <w:t>, H</w:t>
+      </w:r>
+      <w:r>
+        <w:t>I</w:t>
+      </w:r>
+      <w:r>
+        <w:t>, N</w:t>
+      </w:r>
+      <w:r>
+        <w:t>V</w:t>
+      </w:r>
+      <w:r>
+        <w:t>; and</w:t>
+      </w:r>
+    </w:p>
+    <w:p>
+      <w:pPr>
+        <w:pStyle w:val="ListParagraph"/>
+        <w:numPr>
+          <w:ilvl w:val="0"/>
+          <w:numId w:val="8"/>
+        </w:numPr>
+      </w:pPr>
+      <w:r>
         <w:t xml:space="preserve">Region 10 – </w:t>
       </w:r>
       <w:r>
-        <w:t>Alaska, Idaho, Oregon, and Washington</w:t>
-      </w:r>
-      <w:r>
-        <w:t xml:space="preserve"> (U.S. Department of Health &amp; Human Services, 2018).</w:t>
-      </w:r>
-    </w:p>
-    <w:p>
-      <w:pPr>
-        <w:pStyle w:val="ListParagraph"/>
-      </w:pPr>
-    </w:p>
-    <w:p>
-      <w:pPr>
-        <w:pStyle w:val="ListParagraph"/>
-      </w:pPr>
-    </w:p>
-    <w:p>
-      <w:pPr>
-        <w:pStyle w:val="ListParagraph"/>
-      </w:pPr>
-    </w:p>
-    <w:p>
-      <w:pPr>
-        <w:pStyle w:val="ListParagraph"/>
-      </w:pPr>
-    </w:p>
-    <w:p>
-      <w:pPr>
-        <w:pStyle w:val="ListParagraph"/>
-      </w:pPr>
-    </w:p>
-    <w:p>
-      <w:pPr>
-        <w:pStyle w:val="ListParagraph"/>
-      </w:pPr>
-    </w:p>
-    <w:p>
-      <w:pPr>
-        <w:pStyle w:val="ListParagraph"/>
-      </w:pPr>
-    </w:p>
-    <w:p>
-      <w:pPr>
-        <w:pStyle w:val="ListParagraph"/>
-      </w:pPr>
-    </w:p>
-    <w:p>
-      <w:pPr>
-        <w:pStyle w:val="ListParagraph"/>
-      </w:pPr>
-    </w:p>
-    <w:p>
-      <w:pPr>
-        <w:pStyle w:val="ListParagraph"/>
-      </w:pPr>
-    </w:p>
-    <w:p>
-      <w:pPr>
-        <w:pStyle w:val="ListParagraph"/>
-      </w:pPr>
-    </w:p>
-    <w:p>
-      <w:pPr>
-        <w:pStyle w:val="ListParagraph"/>
-      </w:pPr>
-    </w:p>
-    <w:p>
-      <w:pPr>
-        <w:pStyle w:val="ListParagraph"/>
-      </w:pPr>
-    </w:p>
-    <w:p>
-      <w:pPr>
-        <w:pStyle w:val="ListParagraph"/>
-      </w:pPr>
-    </w:p>
-    <w:p>
-      <w:pPr>
-        <w:pStyle w:val="ListParagraph"/>
-      </w:pPr>
-    </w:p>
-    <w:p>
-      <w:pPr>
-        <w:pStyle w:val="ListParagraph"/>
-      </w:pPr>
-    </w:p>
-    <w:p>
-      <w:pPr>
-        <w:pStyle w:val="ListParagraph"/>
-      </w:pPr>
-    </w:p>
-    <w:p>
-      <w:pPr>
-        <w:pStyle w:val="ListParagraph"/>
-      </w:pPr>
-    </w:p>
-    <w:p>
-      <w:pPr>
-        <w:pStyle w:val="ListParagraph"/>
-      </w:pPr>
-    </w:p>
-    <w:p>
-      <w:pPr>
-        <w:pStyle w:val="ListParagraph"/>
-      </w:pPr>
-    </w:p>
-    <w:p>
-      <w:pPr>
-        <w:pStyle w:val="ListParagraph"/>
-      </w:pPr>
+        <w:t>A</w:t>
+      </w:r>
+      <w:r>
+        <w:t>K</w:t>
+      </w:r>
+      <w:r>
+        <w:t>, I</w:t>
+      </w:r>
+      <w:r>
+        <w:t>D</w:t>
+      </w:r>
+      <w:r>
+        <w:t>, O</w:t>
+      </w:r>
+      <w:r>
+        <w:t>R</w:t>
+      </w:r>
+      <w:r>
+        <w:t>, and W</w:t>
+      </w:r>
+      <w:r>
+        <w:t>A</w:t>
+      </w:r>
+      <w:r>
+        <w:t xml:space="preserve"> (</w:t>
+      </w:r>
+      <w:r>
+        <w:t>HHS</w:t>
+      </w:r>
+      <w:r>
+        <w:t>, 2018).</w:t>
+      </w:r>
     </w:p>
     <w:p>
       <w:pPr>
@@ -4599,6 +4802,7 @@
           <w:b/>
           <w:bCs/>
         </w:rPr>
+        <w:lastRenderedPageBreak/>
         <w:t>Figure 1</w:t>
       </w:r>
     </w:p>
@@ -4615,7 +4819,14 @@
           <w:i/>
           <w:iCs/>
         </w:rPr>
-        <w:t>Health and Human Services Organizational Regions.</w:t>
+        <w:t>HHS</w:t>
+      </w:r>
+      <w:r>
+        <w:rPr>
+          <w:i/>
+          <w:iCs/>
+        </w:rPr>
+        <w:t xml:space="preserve"> Organizational Regions.</w:t>
       </w:r>
     </w:p>
     <w:p>
@@ -4632,7 +4843,6 @@
           <w:bCs/>
           <w:noProof/>
         </w:rPr>
-        <w:lastRenderedPageBreak/>
         <w:drawing>
           <wp:inline distT="0" distB="0" distL="0" distR="0" wp14:anchorId="079712CF" wp14:editId="23074720">
             <wp:extent cx="4910742" cy="3039833"/>
@@ -4687,6 +4897,7 @@
           <w:szCs w:val="18"/>
         </w:rPr>
       </w:pPr>
+      <w:commentRangeStart w:id="38"/>
       <w:r>
         <w:rPr>
           <w:i/>
@@ -4716,44 +4927,46 @@
       <w:r>
         <w:t>https://www.hhs.gov/ohrp/education-and-outreach/educational-collaboration-with-ohrp/ohrp-educational-events-by-hhs-region/index.html</w:t>
       </w:r>
-    </w:p>
-    <w:p>
-      <w:pPr>
-        <w:ind w:firstLine="0"/>
-      </w:pPr>
-    </w:p>
-    <w:p>
-      <w:pPr>
-        <w:ind w:firstLine="0"/>
-      </w:pPr>
-      <w:r>
-        <w:t xml:space="preserve">While these regions contain U.S. territories, this study only uses data from U.S. states within each region. </w:t>
+      <w:commentRangeEnd w:id="38"/>
+      <w:r>
+        <w:rPr>
+          <w:rStyle w:val="CommentReference"/>
+        </w:rPr>
+        <w:commentReference w:id="38"/>
       </w:r>
     </w:p>
     <w:p>
       <w:pPr>
         <w:pStyle w:val="Heading3"/>
       </w:pPr>
-      <w:bookmarkStart w:id="38" w:name="_Toc53944736"/>
-      <w:bookmarkStart w:id="39" w:name="_Toc56349433"/>
+      <w:bookmarkStart w:id="39" w:name="_Toc53944736"/>
+      <w:bookmarkStart w:id="40" w:name="_Toc56349433"/>
+    </w:p>
+    <w:p>
+      <w:pPr>
+        <w:pStyle w:val="Heading3"/>
+      </w:pPr>
       <w:r>
         <w:t>Multiple Cause of Death Data</w:t>
       </w:r>
-      <w:bookmarkEnd w:id="38"/>
       <w:bookmarkEnd w:id="39"/>
-    </w:p>
-    <w:p>
-      <w:r>
-        <w:t xml:space="preserve">The Multiple Cause of Death (MCD) database contains national county-level mortality information and population statistics from 1999 through 2018 collected from the death certificates of U.S. residents. Data includes a primary cause of death, with a listing of up to twenty additional causes, and demographic data including age, race, sex, Hispanic ethnicity, location of death, year, month, weekday of death, and autopsy information </w:t>
+      <w:bookmarkEnd w:id="40"/>
+    </w:p>
+    <w:p>
+      <w:r>
+        <w:t xml:space="preserve">The MCD database contains national mortality information and population statistics from 1999 through 2018 collected from the death certificates of U.S. residents. Data includes a primary cause of death, with a listing of up to twenty additional causes, and demographic </w:t>
+      </w:r>
+      <w:r>
+        <w:t>information on decedents that includes</w:t>
+      </w:r>
+      <w:r>
+        <w:t xml:space="preserve"> age, race, sex, Hispanic ethnicity, location of death, year, month, weekday of death, and autopsy information </w:t>
       </w:r>
       <w:r>
         <w:t>(</w:t>
       </w:r>
       <w:r>
-        <w:t>Centers for Disease Control and Prevention</w:t>
-      </w:r>
-      <w:r>
-        <w:t>,</w:t>
+        <w:t>NCHS,</w:t>
       </w:r>
       <w:r>
         <w:rPr>
@@ -4767,21 +4980,17 @@
           <w:rFonts w:eastAsia="Times New Roman"/>
           <w:szCs w:val="24"/>
         </w:rPr>
-        <w:t>National Center for Health Statistics</w:t>
-      </w:r>
-      <w:r>
-        <w:rPr>
-          <w:rFonts w:eastAsia="Times New Roman"/>
-          <w:szCs w:val="24"/>
-        </w:rPr>
-        <w:t>, n.d.</w:t>
+        <w:t>n.d.</w:t>
       </w:r>
       <w:r>
         <w:t xml:space="preserve">). The data can be queried by </w:t>
       </w:r>
       <w:r>
+        <w:t xml:space="preserve">cause of death codes, including drug related causes and can be broken down by specific </w:t>
+      </w:r>
+      <w:r>
         <w:lastRenderedPageBreak/>
-        <w:t xml:space="preserve">cause of death codes, including drug related causes and can be broken down by specific contributing drugs such as heroin, methadone, synthetic narcotics, and many others. This dataset, alone or in combination with other data, can be used by NIDA to understand trends and discover patterns in drug related overdose deaths to help focus its prevention and research priorities. </w:t>
+        <w:t xml:space="preserve">contributing drugs such as heroin, methadone, synthetic narcotics, and many others. This dataset, alone or in combination with other data, can be used by NIDA to understand trends and discover patterns in drug related overdose deaths to help focus its prevention and research priorities. </w:t>
       </w:r>
     </w:p>
     <w:p>
@@ -4794,11 +5003,11 @@
           <w:iCs w:val="0"/>
         </w:rPr>
       </w:pPr>
-      <w:bookmarkStart w:id="40" w:name="_Toc53944738"/>
+      <w:bookmarkStart w:id="41" w:name="_Toc53944738"/>
       <w:r>
         <w:t>Data Model</w:t>
       </w:r>
-      <w:bookmarkEnd w:id="40"/>
+      <w:bookmarkEnd w:id="41"/>
       <w:r>
         <w:t xml:space="preserve"> and Variables</w:t>
       </w:r>
@@ -4823,101 +5032,11 @@
           <w:bCs/>
         </w:rPr>
       </w:pPr>
-    </w:p>
-    <w:p>
-      <w:pPr>
-        <w:ind w:firstLine="0"/>
+      <w:r>
         <w:rPr>
           <w:b/>
           <w:bCs/>
         </w:rPr>
-      </w:pPr>
-    </w:p>
-    <w:p>
-      <w:pPr>
-        <w:ind w:firstLine="0"/>
-        <w:rPr>
-          <w:b/>
-          <w:bCs/>
-        </w:rPr>
-      </w:pPr>
-    </w:p>
-    <w:p>
-      <w:pPr>
-        <w:ind w:firstLine="0"/>
-        <w:rPr>
-          <w:b/>
-          <w:bCs/>
-        </w:rPr>
-      </w:pPr>
-    </w:p>
-    <w:p>
-      <w:pPr>
-        <w:ind w:firstLine="0"/>
-        <w:rPr>
-          <w:b/>
-          <w:bCs/>
-        </w:rPr>
-      </w:pPr>
-    </w:p>
-    <w:p>
-      <w:pPr>
-        <w:ind w:firstLine="0"/>
-        <w:rPr>
-          <w:b/>
-          <w:bCs/>
-        </w:rPr>
-      </w:pPr>
-    </w:p>
-    <w:p>
-      <w:pPr>
-        <w:ind w:firstLine="0"/>
-        <w:rPr>
-          <w:b/>
-          <w:bCs/>
-        </w:rPr>
-      </w:pPr>
-    </w:p>
-    <w:p>
-      <w:pPr>
-        <w:ind w:firstLine="0"/>
-        <w:rPr>
-          <w:b/>
-          <w:bCs/>
-        </w:rPr>
-      </w:pPr>
-    </w:p>
-    <w:p>
-      <w:pPr>
-        <w:ind w:firstLine="0"/>
-        <w:rPr>
-          <w:b/>
-          <w:bCs/>
-        </w:rPr>
-      </w:pPr>
-    </w:p>
-    <w:p>
-      <w:pPr>
-        <w:ind w:firstLine="0"/>
-        <w:rPr>
-          <w:b/>
-          <w:bCs/>
-        </w:rPr>
-      </w:pPr>
-    </w:p>
-    <w:p>
-      <w:pPr>
-        <w:ind w:firstLine="0"/>
-        <w:rPr>
-          <w:b/>
-          <w:bCs/>
-        </w:rPr>
-      </w:pPr>
-      <w:r>
-        <w:rPr>
-          <w:b/>
-          <w:bCs/>
-        </w:rPr>
         <w:t>Figure 2</w:t>
       </w:r>
     </w:p>
@@ -4934,7 +5053,14 @@
           <w:i/>
           <w:iCs/>
         </w:rPr>
-        <w:t>CDC Multiple Cause of Death Data Model</w:t>
+        <w:t>MCD</w:t>
+      </w:r>
+      <w:r>
+        <w:rPr>
+          <w:i/>
+          <w:iCs/>
+        </w:rPr>
+        <w:t xml:space="preserve"> Data Model</w:t>
       </w:r>
     </w:p>
     <w:p>
@@ -4945,11 +5071,10 @@
         <w:rPr>
           <w:noProof/>
         </w:rPr>
-        <w:lastRenderedPageBreak/>
         <w:drawing>
-          <wp:inline distT="0" distB="0" distL="0" distR="0" wp14:anchorId="2D1C43B8" wp14:editId="305EA410">
-            <wp:extent cx="5943600" cy="4565015"/>
-            <wp:effectExtent l="12700" t="12700" r="12700" b="6985"/>
+          <wp:inline distT="0" distB="0" distL="0" distR="0" wp14:anchorId="2D1C43B8" wp14:editId="538BFF77">
+            <wp:extent cx="5045598" cy="3875300"/>
+            <wp:effectExtent l="12700" t="12700" r="9525" b="11430"/>
             <wp:docPr id="12" name="Picture 12"/>
             <wp:cNvGraphicFramePr>
               <a:graphicFrameLocks xmlns:a="http://schemas.openxmlformats.org/drawingml/2006/main" noChangeAspect="1"/>
@@ -4976,7 +5101,7 @@
                   <pic:spPr>
                     <a:xfrm>
                       <a:off x="0" y="0"/>
-                      <a:ext cx="5943600" cy="4565015"/>
+                      <a:ext cx="5053434" cy="3881319"/>
                     </a:xfrm>
                     <a:prstGeom prst="rect">
                       <a:avLst/>
@@ -5013,14 +5138,11 @@
         <w:t>This chart was produced based on the information provided by the Multiple Cause of Death 1999-2018 database summary (</w:t>
       </w:r>
       <w:r>
-        <w:t>Centers for Disease Control and Prevention,</w:t>
-      </w:r>
-      <w:r>
-        <w:rPr>
-          <w:rFonts w:eastAsia="Times New Roman"/>
-          <w:szCs w:val="24"/>
-        </w:rPr>
-        <w:t xml:space="preserve"> National Center for Health Statistics, </w:t>
+        <w:rPr>
+          <w:rFonts w:eastAsia="Times New Roman"/>
+          <w:szCs w:val="24"/>
+        </w:rPr>
+        <w:t xml:space="preserve">NCHS, </w:t>
       </w:r>
       <w:r>
         <w:t>2020a</w:t>
@@ -5046,22 +5168,25 @@
       </w:pPr>
     </w:p>
     <w:p>
-      <w:r>
-        <w:t xml:space="preserve">The CDC WONDER system provides a nice graphical user interface to query and group data by different variables prior to downloading data saving the researcher time, eliminating the need to process a large volume of data in order to subset areas of interest. For this project, the following variables will be examined: year, state, 10-year age groups, sex, race, and Hispanic origin of decedents who have International Classification of Diseases (ICD) codes indicating a </w:t>
-      </w:r>
-      <w:r>
-        <w:lastRenderedPageBreak/>
-        <w:t xml:space="preserve">drug poisoning as a primary or contributing cause of death. Categorical variables include year, state, 10-year age groups, sex (binary), Hispanic origin (binary), and ICD code. Numeric variables include number of deaths, population, and the crude rate of death which is the death rate per 100,000 persons </w:t>
-      </w:r>
-      <w:r>
-        <w:t>(Centers for Disease Control and Prevention,</w:t>
-      </w:r>
-      <w:r>
-        <w:rPr>
-          <w:rFonts w:eastAsia="Times New Roman"/>
-          <w:szCs w:val="24"/>
-        </w:rPr>
-        <w:t xml:space="preserve"> National Center for Health Statistics, </w:t>
+      <w:commentRangeStart w:id="42"/>
+      <w:r>
+        <w:t xml:space="preserve">The CDC WONDER system provides a nice graphical user interface to query and group data by different variables prior to downloading data saving the researcher time, eliminating the need to process a large volume of data in order to subset areas of interest. For this project, the following variables will be examined: year, </w:t>
+      </w:r>
+      <w:r>
+        <w:t>HHS Region,</w:t>
+      </w:r>
+      <w:r>
+        <w:t xml:space="preserve"> International Classification of Diseases (ICD) codes indicating a drug poisoning as a primary or contributing cause of death. Categorical variables include year, state, 10-year age groups, sex (binary), Hispanic origin (binary), and ICD code. Numeric variables include number of deaths, population, and the crude rate of death which is the death rate per 100,000 persons </w:t>
+      </w:r>
+      <w:r>
+        <w:t>(</w:t>
+      </w:r>
+      <w:r>
+        <w:rPr>
+          <w:rFonts w:eastAsia="Times New Roman"/>
+          <w:szCs w:val="24"/>
+        </w:rPr>
+        <w:t xml:space="preserve">NCHS, </w:t>
       </w:r>
       <w:r>
         <w:t>2020a)</w:t>
@@ -5069,6 +5194,13 @@
       <w:r>
         <w:t xml:space="preserve">.  </w:t>
       </w:r>
+      <w:commentRangeEnd w:id="42"/>
+      <w:r>
+        <w:rPr>
+          <w:rStyle w:val="CommentReference"/>
+        </w:rPr>
+        <w:commentReference w:id="42"/>
+      </w:r>
     </w:p>
     <w:p>
       <w:r>
@@ -5081,13 +5213,44 @@
         <w:t xml:space="preserve">.  </w:t>
       </w:r>
       <w:r>
-        <w:t>In order to drill down to the level of specific drug overdose data, the codes within the International Classification of Diseases and Related Health Problems Tenth Revision (ICD-10) (World Health Organization, 2019), can be used to identify drug poisonings and the specific substances that contributed to the fatal injury (Centers for Disease Control and Prevention, 2020</w:t>
-      </w:r>
-      <w:r>
-        <w:t>a</w:t>
-      </w:r>
-      <w:r>
-        <w:t xml:space="preserve">). The hierarchy of codes can be very complex, and are important to understand in order to retrieve the appropriate data for analysis. The Substance Abuse and Mental Health Services Administration’s Center for the Application of Prevention Technologies produced a guide with instructions on how to “crack the code” and properly query drug overdose data within the MCD database (Substance Abuse and Mental Health Services, 2018). </w:t>
+        <w:t>In order to drill down to the level of specific drug overdose data, the codes within the International Classification of Diseases and Related Health Problems Tenth Revision (ICD-10) (World Health Organization, 2019), can be used to identify drug poisonings and the specific substances that contributed to the fatal injury (</w:t>
+      </w:r>
+      <w:r>
+        <w:rPr>
+          <w:rFonts w:eastAsia="Times New Roman"/>
+          <w:szCs w:val="24"/>
+        </w:rPr>
+        <w:t xml:space="preserve">NCHS, </w:t>
+      </w:r>
+      <w:r>
+        <w:t>2020a</w:t>
+      </w:r>
+      <w:r>
+        <w:t>). The hierarchy of codes can be very complex, and are important to understand in order to retrieve the appropriate data for analysis. The SA</w:t>
+      </w:r>
+      <w:r>
+        <w:t>M</w:t>
+      </w:r>
+      <w:r>
+        <w:t>HSA</w:t>
+      </w:r>
+      <w:r>
+        <w:t xml:space="preserve"> </w:t>
+      </w:r>
+      <w:r>
+        <w:t xml:space="preserve">Center for the Application of Prevention Technologies produced a guide with instructions on how to “crack the code” and properly query </w:t>
+      </w:r>
+      <w:r>
+        <w:t xml:space="preserve">fentanyl related </w:t>
+      </w:r>
+      <w:r>
+        <w:t>drug overdose data within the MCD database (SAMHS</w:t>
+      </w:r>
+      <w:r>
+        <w:t>A</w:t>
+      </w:r>
+      <w:r>
+        <w:t xml:space="preserve">, 2018). </w:t>
       </w:r>
       <w:r>
         <w:t xml:space="preserve"> </w:t>
@@ -5126,6 +5289,7 @@
           <w:b/>
           <w:bCs/>
         </w:rPr>
+        <w:lastRenderedPageBreak/>
         <w:t xml:space="preserve">Figure </w:t>
       </w:r>
       <w:r>
@@ -5167,7 +5331,6 @@
         <w:rPr>
           <w:noProof/>
         </w:rPr>
-        <w:lastRenderedPageBreak/>
         <w:drawing>
           <wp:inline distT="0" distB="0" distL="0" distR="0" wp14:anchorId="108F9291" wp14:editId="6EF68509">
             <wp:extent cx="6017342" cy="3578259"/>
@@ -5223,7 +5386,7 @@
         <w:t xml:space="preserve">Note. </w:t>
       </w:r>
       <w:r>
-        <w:t>Query parameters from the MCD database for fentanyl related overdose age adjusted rates for HHS Region 10. (Centers for Disease Control and Prevention, National Center for Health Statistics, 2020</w:t>
+        <w:t>Query parameters from the MCD database for fentanyl related overdose age adjusted rates for HHS Region 10. (NCHS, 2020</w:t>
       </w:r>
       <w:r>
         <w:t>b</w:t>
@@ -5245,11 +5408,11 @@
       <w:pPr>
         <w:pStyle w:val="Heading3"/>
       </w:pPr>
-      <w:bookmarkStart w:id="41" w:name="_Toc56349434"/>
+      <w:bookmarkStart w:id="43" w:name="_Toc56349434"/>
       <w:r>
         <w:t>Understanding the Challenges of Working with Mortality Data</w:t>
       </w:r>
-      <w:bookmarkEnd w:id="41"/>
+      <w:bookmarkEnd w:id="43"/>
     </w:p>
     <w:p>
       <w:r>
@@ -5261,6 +5424,7 @@
         <w:rPr>
           <w:rStyle w:val="Heading4Char"/>
         </w:rPr>
+        <w:lastRenderedPageBreak/>
         <w:t>Security</w:t>
       </w:r>
       <w:r>
@@ -5276,11 +5440,39 @@
         <w:t xml:space="preserve"> </w:t>
       </w:r>
       <w:r>
-        <w:t xml:space="preserve">The MCD database is covered under the HIPAA Security Standards for the Protection of Electronic Protected Health Information, called the Security Rule. The Security </w:t>
-      </w:r>
-      <w:r>
-        <w:lastRenderedPageBreak/>
-        <w:t xml:space="preserve">Rule  operationalizes the HIPAA privacy protections through a set of security standards and requirements to safeguard and ensure the confidentiality, integrity and availability of Electronic Protected Health Information (ePHI) (Center for Medicare &amp; Medicaid Services, 2018; U.S. Department of Health &amp; Human Services, 2017). However, the HIPAA regulations only cover the following entities and their business associates: health plans; healthcare clearinghouses; and health care providers. This means that non-affiliated researchers who utilize ePHI must adhere to data use agreements where specific security and privacy protocols are outlined by the data provider. In the case of the MCD database, users must agree to specific data use restrictions prior to requesting and using data (Centers for Disease Control and Prevention, n.d.).  Figure </w:t>
+        <w:t xml:space="preserve">The MCD database is covered under the </w:t>
+      </w:r>
+      <w:commentRangeStart w:id="44"/>
+      <w:r>
+        <w:t>HIPAA</w:t>
+      </w:r>
+      <w:commentRangeEnd w:id="44"/>
+      <w:r>
+        <w:rPr>
+          <w:rStyle w:val="CommentReference"/>
+        </w:rPr>
+        <w:commentReference w:id="44"/>
+      </w:r>
+      <w:r>
+        <w:t xml:space="preserve"> Security Standards for the Protection of Electronic Protected Health Information, called the Security Rule. The Security Rule operationalizes the HIPAA privacy protections through a set of security standards and requirements to safeguard the </w:t>
+      </w:r>
+      <w:r>
+        <w:t xml:space="preserve">availability, integrity, and </w:t>
+      </w:r>
+      <w:r>
+        <w:t xml:space="preserve">confidentiality of Electronic Protected Health Information (ePHI) (Center for Medicare &amp; Medicaid Services, 2018; </w:t>
+      </w:r>
+      <w:r>
+        <w:t>HHS</w:t>
+      </w:r>
+      <w:r>
+        <w:t>, 2017). However, the HIPAA regulations only cover the following entities and their business associates: health plans; healthcare clearinghouses; and health care providers. This means that non-affiliated researchers who utilize ePHI must adhere to data use agreements where specific security and privacy protocols are outlined by the data provider. In the case of the MCD database, users must agree to specific data use restrictions prior to requesting and using data (</w:t>
+      </w:r>
+      <w:r>
+        <w:t>NCHS</w:t>
+      </w:r>
+      <w:r>
+        <w:t xml:space="preserve">, n.d.).  Figure </w:t>
       </w:r>
       <w:r>
         <w:t>4</w:t>
@@ -5399,7 +5591,13 @@
         <w:t xml:space="preserve">Note. </w:t>
       </w:r>
       <w:r>
-        <w:t xml:space="preserve">Researchers who violate the terms of the data use agreement may be fined up to $10,000 and be subject to 5 years in prison (Centers for Disease Control and Prevention, n.d.). </w:t>
+        <w:t>Researchers who violate the terms of the data use agreement may be fined up to $10,000 and be subject to 5 years in prison (</w:t>
+      </w:r>
+      <w:r>
+        <w:t>NCHS</w:t>
+      </w:r>
+      <w:r>
+        <w:t xml:space="preserve">, n.d.). </w:t>
       </w:r>
     </w:p>
     <w:p>
@@ -5424,18 +5622,30 @@
         <w:t xml:space="preserve">  </w:t>
       </w:r>
       <w:r>
-        <w:t xml:space="preserve">The HIPAA Standards for Privacy of Individually Identifiable Health Information, called the Privacy Rule, established a set of standards and regulations for the use and disclosure of protected health information (Center for Medicare &amp; Medicaid Services, 2018; </w:t>
+        <w:t xml:space="preserve">The HIPAA Standards for Privacy of Individually Identifiable Health Information, called the Privacy Rule, established a set of standards and regulations for the use </w:t>
       </w:r>
       <w:r>
         <w:lastRenderedPageBreak/>
-        <w:t xml:space="preserve">U.S. Department of Health &amp; Human Services, 2017). These privacy standards also include the health information of deceased individuals, requiring that ePHI be protected for fifty years after the date of death (U.S. Department of Health &amp; Human Services, n.d.). As part of the data use agreement for the MCD database, researchers must agree to </w:t>
+        <w:t>and disclosure of protected health information (Center for Medicare &amp; Medicaid Services, 2018; H</w:t>
+      </w:r>
+      <w:r>
+        <w:t>H</w:t>
+      </w:r>
+      <w:r>
+        <w:t>S, 2017). These privacy standards also include the health information of deceased individuals, requiring that ePHI be protected for fifty years after the date of death (</w:t>
+      </w:r>
+      <w:r>
+        <w:t>HHS</w:t>
+      </w:r>
+      <w:r>
+        <w:t xml:space="preserve">, n.d.). As part of the data use agreement for the MCD database, researchers must agree to </w:t>
       </w:r>
       <w:r>
         <w:rPr>
           <w:i/>
           <w:iCs/>
         </w:rPr>
-        <w:t>“make no attempt to learn the identity of any person or establishment included in these data”</w:t>
+        <w:t>“make no attempt to learn the identity of any person”</w:t>
       </w:r>
       <w:r>
         <w:t xml:space="preserve"> and cannot </w:t>
@@ -5448,7 +5658,13 @@
         <w:t>“present or publish death counts of 9 or fewer”</w:t>
       </w:r>
       <w:r>
-        <w:t xml:space="preserve"> in order to comply with the HIPAA privacy rule (Centers for Disease Control and Prevention, n.d., para 2.).</w:t>
+        <w:t xml:space="preserve"> in order to comply with the HIPAA privacy rule (</w:t>
+      </w:r>
+      <w:r>
+        <w:t>NCHS</w:t>
+      </w:r>
+      <w:r>
+        <w:t>, n.d., para 2.).</w:t>
       </w:r>
     </w:p>
     <w:p>
@@ -5514,16 +5730,18 @@
         <w:spacing w:line="480" w:lineRule="auto"/>
       </w:pPr>
       <w:r>
-        <w:t>If an identity is accidently discovered the NCHS Confidentiality Officer must be informed and the identity data may not be used or shared (Centers for Disease Control and Prevention, n.d., para 2.).</w:t>
-      </w:r>
-    </w:p>
-    <w:p>
-      <w:r>
-        <w:t xml:space="preserve">Beyond adherence to data use restrictions, care must also be taken with how data analysis results are presented in figures, graphs, and through other visual mediums. Ethical guidelines and morals should be utilized during visualization development and empathy must be given to those individuals and families affected by fatalities caused by Substance Use Disorder (SUD). Cogley </w:t>
-      </w:r>
-      <w:r>
-        <w:lastRenderedPageBreak/>
-        <w:t xml:space="preserve">advises that </w:t>
+        <w:t>If an identity is accidently discovered the NCHS Confidentiality Officer must be informed and the identity data may not be used or shared (</w:t>
+      </w:r>
+      <w:r>
+        <w:t>NCHS</w:t>
+      </w:r>
+      <w:r>
+        <w:t>, n.d., para 2.).</w:t>
+      </w:r>
+    </w:p>
+    <w:p>
+      <w:r>
+        <w:t xml:space="preserve">Beyond adherence to data use restrictions, care must also be taken with how data analysis results are presented in figures, graphs, and through other visual mediums. Ethical guidelines and morals should be utilized during visualization development and empathy must be given to those individuals and families affected by fatalities caused by Substance Use Disorder (SUD). Cogley advises that </w:t>
       </w:r>
       <w:r>
         <w:rPr>
@@ -5533,7 +5751,11 @@
         <w:t>“If you are visualizing human lives, you have the capacity to do harm”</w:t>
       </w:r>
       <w:r>
-        <w:t xml:space="preserve"> and care must be taken to craft a compassionate message that goes beyond presenting numbers and instead educates, informs, and promotes ideas that can be used to support positive change (2019, Learn Section, para 3).</w:t>
+        <w:t xml:space="preserve"> and care must be taken to craft a compassionate message that goes beyond presenting numbers and </w:t>
+      </w:r>
+      <w:r>
+        <w:lastRenderedPageBreak/>
+        <w:t>instead educates, informs, and promotes ideas that can be used to support positive change (2019, Learn Section, para 3).</w:t>
       </w:r>
       <w:r>
         <w:t xml:space="preserve"> </w:t>
@@ -5543,13 +5765,14 @@
       <w:pPr>
         <w:pStyle w:val="Heading2"/>
       </w:pPr>
-      <w:bookmarkStart w:id="42" w:name="_Toc56349435"/>
+      <w:bookmarkStart w:id="45" w:name="_Toc56349435"/>
       <w:r>
         <w:t>Methods</w:t>
       </w:r>
-      <w:bookmarkEnd w:id="42"/>
-    </w:p>
-    <w:p>
+      <w:bookmarkEnd w:id="45"/>
+    </w:p>
+    <w:p>
+      <w:commentRangeStart w:id="46"/>
       <w:r>
         <w:t xml:space="preserve">The research question being asked within this study is: </w:t>
       </w:r>
@@ -5597,6 +5820,13 @@
       </w:r>
       <w:r>
         <w:t xml:space="preserve"> </w:t>
+      </w:r>
+      <w:commentRangeEnd w:id="46"/>
+      <w:r>
+        <w:rPr>
+          <w:rStyle w:val="CommentReference"/>
+        </w:rPr>
+        <w:commentReference w:id="46"/>
       </w:r>
       <w:r>
         <w:t xml:space="preserve">In order to </w:t>
@@ -5716,22 +5946,40 @@
         <w:ind w:firstLine="0"/>
       </w:pPr>
       <w:r>
+        <w:tab/>
+      </w:r>
+      <w:r>
+        <w:t xml:space="preserve">In order to test the null and alternative hypotheses, a one-way ANOVA analysis was performed using the Python statsmodel OLS method. A Shipiro-Wilks test was then performed to test the model residuals for normality. Next a Lavene’s test was performed to confirm </w:t>
+      </w:r>
+      <w:r>
         <w:lastRenderedPageBreak/>
-        <w:tab/>
-      </w:r>
-      <w:r>
-        <w:t xml:space="preserve">In order to test the null and alternative hypotheses, a one-way ANOVA analysis was performed using the Python statsmodel OLS method. A Shipiro-Wilks test was then performed to test the model residuals for normality. Next a Lavene’s test was performed to confirm homogeneity of variances. Finally a post hoc Tukey’s HSD test was performed to determine which pairs of regions had statistically significant differences between age adjusted death rates. </w:t>
+        <w:t>homogeneity of variances. Finally</w:t>
+      </w:r>
+      <w:r>
+        <w:t>,</w:t>
+      </w:r>
+      <w:r>
+        <w:t xml:space="preserve"> a post hoc </w:t>
+      </w:r>
+      <w:r>
+        <w:t>Tukey’s Honestly Significant Difference (HSD)</w:t>
+      </w:r>
+      <w:r>
+        <w:t xml:space="preserve"> </w:t>
+      </w:r>
+      <w:r>
+        <w:t xml:space="preserve">test was performed to determine which pairs of regions had statistically significant differences between age adjusted death rates. </w:t>
       </w:r>
     </w:p>
     <w:p>
       <w:pPr>
         <w:pStyle w:val="Heading1"/>
       </w:pPr>
-      <w:bookmarkStart w:id="43" w:name="_Toc56349436"/>
+      <w:bookmarkStart w:id="47" w:name="_Toc56349436"/>
       <w:r>
         <w:t>Results</w:t>
       </w:r>
-      <w:bookmarkEnd w:id="43"/>
+      <w:bookmarkEnd w:id="47"/>
     </w:p>
     <w:p>
       <w:pPr>
@@ -5824,7 +6072,7 @@
       <w:pPr>
         <w:ind w:firstLine="0"/>
       </w:pPr>
-      <w:bookmarkStart w:id="44" w:name="_Toc56193972"/>
+      <w:bookmarkStart w:id="48" w:name="_Toc56193972"/>
       <w:r>
         <w:rPr>
           <w:noProof/>
@@ -5876,7 +6124,7 @@
           </wp:inline>
         </w:drawing>
       </w:r>
-      <w:bookmarkEnd w:id="44"/>
+      <w:bookmarkEnd w:id="48"/>
     </w:p>
     <w:p>
       <w:pPr>
@@ -5933,14 +6181,14 @@
         <w:t>had</w:t>
       </w:r>
       <w:r>
-        <w:t xml:space="preserve"> statistically significant differences. A Tukey’s Honestly Significant Difference (HSD) test was performed using the statsmodel Python library. Results of the Tukey’s HSD test </w:t>
+        <w:t xml:space="preserve"> statistically significant differences. A Tukey’s HSD test was performed using the statsmodel Python library. Results of the Tukey’s HSD test showed that the following pairs of regions showed statistically significant differences in overdose death rates: regions 1 and 10</w:t>
+      </w:r>
+      <w:r>
+        <w:t xml:space="preserve"> (p-</w:t>
       </w:r>
       <w:r>
         <w:lastRenderedPageBreak/>
-        <w:t>showed that the following pairs of regions showed statistically significant differences in overdose death rates: regions 1 and 10</w:t>
-      </w:r>
-      <w:r>
-        <w:t xml:space="preserve"> (p-adj:</w:t>
+        <w:t>adj:</w:t>
       </w:r>
       <w:r>
         <w:t xml:space="preserve"> 0.0012</w:t>
@@ -6304,21 +6552,21 @@
       <w:pPr>
         <w:pStyle w:val="Heading1"/>
       </w:pPr>
-      <w:bookmarkStart w:id="45" w:name="_Toc56349437"/>
+      <w:bookmarkStart w:id="49" w:name="_Toc56349437"/>
       <w:r>
         <w:t>Discussion</w:t>
       </w:r>
-      <w:bookmarkEnd w:id="45"/>
+      <w:bookmarkEnd w:id="49"/>
     </w:p>
     <w:p>
       <w:pPr>
         <w:pStyle w:val="Heading2"/>
       </w:pPr>
-      <w:bookmarkStart w:id="46" w:name="_Toc56349438"/>
+      <w:bookmarkStart w:id="50" w:name="_Toc56349438"/>
       <w:r>
         <w:t>Results Analysis</w:t>
       </w:r>
-      <w:bookmarkEnd w:id="46"/>
+      <w:bookmarkEnd w:id="50"/>
     </w:p>
     <w:p>
       <w:r>
@@ -6557,11 +6805,11 @@
       <w:pPr>
         <w:pStyle w:val="Heading2"/>
       </w:pPr>
-      <w:bookmarkStart w:id="47" w:name="_Toc56349439"/>
+      <w:bookmarkStart w:id="51" w:name="_Toc56349439"/>
       <w:r>
         <w:t>Limitations</w:t>
       </w:r>
-      <w:bookmarkEnd w:id="47"/>
+      <w:bookmarkEnd w:id="51"/>
     </w:p>
     <w:p>
       <w:pPr>
@@ -6582,10 +6830,19 @@
         <w:t>More current data sources should be sought in order to do more timely analysis and make predictions to inform NIDA policy and research efforts. Second, death certificate data can have questionable accuracy unless an autopsy was performed, and are often reliant on medical opinion and differing state requirements (</w:t>
       </w:r>
       <w:r>
-        <w:t>Substance Abuse and Mental Health Services</w:t>
-      </w:r>
-      <w:r>
-        <w:t xml:space="preserve">, </w:t>
+        <w:t>S</w:t>
+      </w:r>
+      <w:r>
+        <w:t>A</w:t>
+      </w:r>
+      <w:r>
+        <w:t>M</w:t>
+      </w:r>
+      <w:r>
+        <w:t xml:space="preserve">HSA, </w:t>
+      </w:r>
+      <w:r>
+        <w:t xml:space="preserve"> </w:t>
       </w:r>
       <w:r>
         <w:t>2018</w:t>
@@ -6598,11 +6855,11 @@
       <w:pPr>
         <w:pStyle w:val="Heading2"/>
       </w:pPr>
-      <w:bookmarkStart w:id="48" w:name="_Toc56349440"/>
+      <w:bookmarkStart w:id="52" w:name="_Toc56349440"/>
       <w:r>
         <w:t>Recommendations</w:t>
       </w:r>
-      <w:bookmarkEnd w:id="48"/>
+      <w:bookmarkEnd w:id="52"/>
       <w:r>
         <w:tab/>
       </w:r>
@@ -6641,11 +6898,11 @@
       <w:pPr>
         <w:pStyle w:val="Heading1"/>
       </w:pPr>
-      <w:bookmarkStart w:id="49" w:name="_Toc56349441"/>
+      <w:bookmarkStart w:id="53" w:name="_Toc56349441"/>
       <w:r>
         <w:t>Conclusion</w:t>
       </w:r>
-      <w:bookmarkEnd w:id="49"/>
+      <w:bookmarkEnd w:id="53"/>
     </w:p>
     <w:p>
       <w:r>
@@ -6662,28 +6919,24 @@
           <w:rFonts w:eastAsia="Times New Roman"/>
           <w:szCs w:val="24"/>
         </w:rPr>
-        <w:t xml:space="preserve">Centers for Disease Control and Prevention, National Center for Injury </w:t>
-      </w:r>
-      <w:r>
-        <w:rPr>
-          <w:rFonts w:eastAsia="Times New Roman"/>
-          <w:szCs w:val="24"/>
-        </w:rPr>
+        <w:t>National Center for Injury Prevention and Control</w:t>
+      </w:r>
+      <w:r>
+        <w:rPr>
+          <w:rFonts w:eastAsia="Times New Roman"/>
+          <w:szCs w:val="24"/>
+        </w:rPr>
+        <w:t>, 2020)</w:t>
+      </w:r>
+      <w:r>
+        <w:t xml:space="preserve"> </w:t>
+      </w:r>
+      <w:r>
+        <w:t xml:space="preserve">making the </w:t>
+      </w:r>
+      <w:r>
         <w:lastRenderedPageBreak/>
-        <w:t>Prevention and Control</w:t>
-      </w:r>
-      <w:r>
-        <w:rPr>
-          <w:rFonts w:eastAsia="Times New Roman"/>
-          <w:szCs w:val="24"/>
-        </w:rPr>
-        <w:t>, 2020)</w:t>
-      </w:r>
-      <w:r>
-        <w:t xml:space="preserve"> </w:t>
-      </w:r>
-      <w:r>
-        <w:t xml:space="preserve">making the work of the </w:t>
+        <w:t xml:space="preserve">work of the </w:t>
       </w:r>
       <w:r>
         <w:t>National Institute on Drug Abuse (NIDA) critically important in the fight against opioid addiction</w:t>
@@ -6789,11 +7042,11 @@
       <w:pPr>
         <w:pStyle w:val="Heading1"/>
       </w:pPr>
-      <w:bookmarkStart w:id="50" w:name="_Toc56349442"/>
+      <w:bookmarkStart w:id="54" w:name="_Toc56349442"/>
       <w:r>
         <w:t>References</w:t>
       </w:r>
-      <w:bookmarkEnd w:id="50"/>
+      <w:bookmarkEnd w:id="54"/>
       <w:r>
         <w:t xml:space="preserve"> </w:t>
       </w:r>
@@ -6853,134 +7106,6 @@
           <w:szCs w:val="24"/>
         </w:rPr>
         <w:t xml:space="preserve"> https://www.cdc.gov/drugoverdose/epidemic/index.html</w:t>
-      </w:r>
-    </w:p>
-    <w:p>
-      <w:pPr>
-        <w:spacing w:after="0"/>
-        <w:ind w:left="720" w:hanging="720"/>
-        <w:rPr>
-          <w:rFonts w:eastAsia="Times New Roman"/>
-          <w:szCs w:val="24"/>
-        </w:rPr>
-      </w:pPr>
-      <w:r>
-        <w:rPr>
-          <w:rFonts w:eastAsia="Times New Roman"/>
-          <w:szCs w:val="24"/>
-        </w:rPr>
-        <w:t>Centers for Disease Control and Prevention,</w:t>
-      </w:r>
-      <w:r>
-        <w:rPr>
-          <w:rFonts w:eastAsia="Times New Roman"/>
-          <w:szCs w:val="24"/>
-        </w:rPr>
-        <w:t xml:space="preserve"> </w:t>
-      </w:r>
-      <w:r>
-        <w:rPr>
-          <w:rFonts w:eastAsia="Times New Roman"/>
-          <w:szCs w:val="24"/>
-        </w:rPr>
-        <w:t xml:space="preserve">National Center for Health Statistics. </w:t>
-      </w:r>
-      <w:r>
-        <w:rPr>
-          <w:rFonts w:eastAsia="Times New Roman"/>
-          <w:szCs w:val="24"/>
-        </w:rPr>
-        <w:t>(2020a, May 19). Multiple Cause of Death 1999-2018: Help. https://wonder.cdc.gov/wonder/help/mcd.html.</w:t>
-      </w:r>
-    </w:p>
-    <w:p>
-      <w:pPr>
-        <w:spacing w:after="0"/>
-        <w:ind w:left="720" w:hanging="720"/>
-        <w:rPr>
-          <w:rFonts w:eastAsia="Times New Roman"/>
-          <w:szCs w:val="24"/>
-        </w:rPr>
-      </w:pPr>
-      <w:r>
-        <w:rPr>
-          <w:rFonts w:eastAsia="Times New Roman"/>
-          <w:szCs w:val="24"/>
-        </w:rPr>
-        <w:t>Centers for Disease Control and Prevention,</w:t>
-      </w:r>
-      <w:r>
-        <w:rPr>
-          <w:rFonts w:eastAsia="Times New Roman"/>
-          <w:szCs w:val="24"/>
-        </w:rPr>
-        <w:t xml:space="preserve"> </w:t>
-      </w:r>
-      <w:r>
-        <w:rPr>
-          <w:rFonts w:eastAsia="Times New Roman"/>
-          <w:szCs w:val="24"/>
-        </w:rPr>
-        <w:t xml:space="preserve">National Center for Health Statistics. </w:t>
-      </w:r>
-      <w:r>
-        <w:rPr>
-          <w:rFonts w:eastAsia="Times New Roman"/>
-          <w:szCs w:val="24"/>
-        </w:rPr>
-        <w:t xml:space="preserve">(2020b, October 25). </w:t>
-      </w:r>
-      <w:r>
-        <w:rPr>
-          <w:rFonts w:eastAsia="Times New Roman"/>
-          <w:szCs w:val="24"/>
-        </w:rPr>
-        <w:t>Multiple Cause of Death 1999-2018 on CDC WONDER Online Database, released in 2020.</w:t>
-      </w:r>
-      <w:r>
-        <w:rPr>
-          <w:rFonts w:eastAsia="Times New Roman"/>
-          <w:szCs w:val="24"/>
-        </w:rPr>
-        <w:t xml:space="preserve"> Data are from the Multiple Cause of Death Files, 1999-2018, as compiled from data provided by the 57 vital statistics jurisdictions through the Vital Statistics Cooperative Program. http://wonder.cdc.gov/mcd-icd10.html </w:t>
-      </w:r>
-    </w:p>
-    <w:p>
-      <w:pPr>
-        <w:spacing w:after="0"/>
-        <w:ind w:left="720" w:hanging="720"/>
-        <w:rPr>
-          <w:rFonts w:eastAsia="Times New Roman"/>
-          <w:szCs w:val="24"/>
-        </w:rPr>
-      </w:pPr>
-      <w:r>
-        <w:rPr>
-          <w:rFonts w:eastAsia="Times New Roman"/>
-          <w:szCs w:val="24"/>
-        </w:rPr>
-        <w:t>Centers for Disease Control and Prevention, National Center for Injury Prevention and Control</w:t>
-      </w:r>
-      <w:r>
-        <w:rPr>
-          <w:rFonts w:eastAsia="Times New Roman"/>
-          <w:szCs w:val="24"/>
-        </w:rPr>
-        <w:t xml:space="preserve">. (2020, March 19). </w:t>
-      </w:r>
-      <w:r>
-        <w:rPr>
-          <w:rFonts w:eastAsia="Times New Roman"/>
-          <w:szCs w:val="24"/>
-        </w:rPr>
-        <w:t xml:space="preserve">Synthetic Opioid Overdose Data. </w:t>
-      </w:r>
-      <w:r>
-        <w:rPr>
-          <w:rFonts w:eastAsia="Times New Roman"/>
-          <w:szCs w:val="24"/>
-        </w:rPr>
-        <w:t>https://www.cdc.gov/drugoverdose/data/fentanyl.html</w:t>
       </w:r>
     </w:p>
     <w:p>
@@ -7040,7 +7165,6 @@
           <w:rFonts w:eastAsia="Times New Roman"/>
           <w:szCs w:val="24"/>
         </w:rPr>
-        <w:lastRenderedPageBreak/>
         <w:t>Guthrie, W. F. (2020). NIST/SEMATECH e-Handbook of Statistical Methods (NIST Handbook 151). National Institute of Standards and Technology. https://doi.org/10.18434/M32189</w:t>
       </w:r>
     </w:p>
@@ -7058,22 +7182,17 @@
           <w:rFonts w:eastAsia="Times New Roman"/>
           <w:szCs w:val="24"/>
         </w:rPr>
-        <w:t xml:space="preserve">Mars, S. G., Bourgois, P., Karandinos, G., Montero, F., &amp; Ciccarone, D. (2016). </w:t>
-      </w:r>
-      <w:r>
-        <w:rPr>
-          <w:rFonts w:eastAsia="Times New Roman"/>
-          <w:szCs w:val="24"/>
-        </w:rPr>
-        <w:t>The textures of heroin: User perspectives on “black tar” and powder heroin in two US cities.</w:t>
-      </w:r>
-      <w:r>
-        <w:rPr>
-          <w:rFonts w:eastAsia="Times New Roman"/>
-          <w:szCs w:val="24"/>
-        </w:rPr>
-        <w:t> Journal of psychoactive drugs, 48(4), 270-278.</w:t>
-      </w:r>
+        <w:t xml:space="preserve">HHS. (n.d.). HIPPA: Health Information of Deceased Individuals. </w:t>
+      </w:r>
+      <w:hyperlink r:id="rId23" w:history="1">
+        <w:r>
+          <w:rPr>
+            <w:rFonts w:eastAsia="Times New Roman"/>
+            <w:szCs w:val="24"/>
+          </w:rPr>
+          <w:t>https://www.hhs.gov/hipaa/for-professionals/privacy/guidance/health-information-of-deceased-individuals/index.html</w:t>
+        </w:r>
+      </w:hyperlink>
     </w:p>
     <w:p>
       <w:pPr>
@@ -7089,35 +7208,14 @@
           <w:rFonts w:eastAsia="Times New Roman"/>
           <w:szCs w:val="24"/>
         </w:rPr>
-        <w:t>Mars, S. G., Rosenblum, D., &amp; Ciccarone, D. (201</w:t>
-      </w:r>
-      <w:r>
-        <w:rPr>
-          <w:rFonts w:eastAsia="Times New Roman"/>
-          <w:szCs w:val="24"/>
-        </w:rPr>
-        <w:t>9</w:t>
-      </w:r>
-      <w:r>
-        <w:rPr>
-          <w:rFonts w:eastAsia="Times New Roman"/>
-          <w:szCs w:val="24"/>
-        </w:rPr>
-        <w:t xml:space="preserve">). </w:t>
-      </w:r>
-      <w:r>
-        <w:rPr>
-          <w:rFonts w:eastAsia="Times New Roman"/>
-          <w:szCs w:val="24"/>
-        </w:rPr>
-        <w:t>Illicit fentanyl in the opioid street market. desired or imposed?</w:t>
-      </w:r>
-      <w:r>
-        <w:rPr>
-          <w:rFonts w:eastAsia="Times New Roman"/>
-          <w:szCs w:val="24"/>
-        </w:rPr>
-        <w:t xml:space="preserve"> Addiction, 114(5), 774–780.</w:t>
+        <w:t>HHS. (2017, June 16). HIPAA for Professionals.  https://www.hhs.gov/hipaa/for-professionals/index.htm</w:t>
+      </w:r>
+      <w:r>
+        <w:rPr>
+          <w:rFonts w:eastAsia="Times New Roman"/>
+          <w:szCs w:val="24"/>
+        </w:rPr>
+        <w:t>l</w:t>
       </w:r>
     </w:p>
     <w:p>
@@ -7134,7 +7232,7 @@
           <w:rFonts w:eastAsia="Times New Roman"/>
           <w:szCs w:val="24"/>
         </w:rPr>
-        <w:t>McKinney, W. (2018). Python for data analysis : data wrangling with pandas, NumPy, and IPython. Sebastopol, CA: O'Reilly Media, Inc.</w:t>
+        <w:t>HHS. (2018, December 28). OHRP Educational Events by HHS Region. https://www.hhs.gov/ohrp/education-and-outreach/educational-collaboration-with-ohrp/ohrp-educational-events-by-hhs-region/index.html</w:t>
       </w:r>
     </w:p>
     <w:p>
@@ -7151,6 +7249,138 @@
           <w:rFonts w:eastAsia="Times New Roman"/>
           <w:szCs w:val="24"/>
         </w:rPr>
+        <w:lastRenderedPageBreak/>
+        <w:t xml:space="preserve">Mars, S. G., Bourgois, P., Karandinos, G., Montero, F., &amp; Ciccarone, D. (2016). </w:t>
+      </w:r>
+      <w:r>
+        <w:rPr>
+          <w:rFonts w:eastAsia="Times New Roman"/>
+          <w:szCs w:val="24"/>
+        </w:rPr>
+        <w:t>The textures of heroin: User perspectives on “black tar” and powder heroin in two US cities.</w:t>
+      </w:r>
+      <w:r>
+        <w:rPr>
+          <w:rFonts w:eastAsia="Times New Roman"/>
+          <w:szCs w:val="24"/>
+        </w:rPr>
+        <w:t> Journal of psychoactive drugs, 48(4), 270-278.</w:t>
+      </w:r>
+    </w:p>
+    <w:p>
+      <w:pPr>
+        <w:spacing w:after="0"/>
+        <w:ind w:left="720" w:hanging="720"/>
+        <w:rPr>
+          <w:rFonts w:eastAsia="Times New Roman"/>
+          <w:szCs w:val="24"/>
+        </w:rPr>
+      </w:pPr>
+      <w:r>
+        <w:rPr>
+          <w:rFonts w:eastAsia="Times New Roman"/>
+          <w:szCs w:val="24"/>
+        </w:rPr>
+        <w:t>Mars, S. G., Rosenblum, D., &amp; Ciccarone, D. (201</w:t>
+      </w:r>
+      <w:r>
+        <w:rPr>
+          <w:rFonts w:eastAsia="Times New Roman"/>
+          <w:szCs w:val="24"/>
+        </w:rPr>
+        <w:t>9</w:t>
+      </w:r>
+      <w:r>
+        <w:rPr>
+          <w:rFonts w:eastAsia="Times New Roman"/>
+          <w:szCs w:val="24"/>
+        </w:rPr>
+        <w:t xml:space="preserve">). </w:t>
+      </w:r>
+      <w:r>
+        <w:rPr>
+          <w:rFonts w:eastAsia="Times New Roman"/>
+          <w:szCs w:val="24"/>
+        </w:rPr>
+        <w:t>Illicit fentanyl in the opioid street market. desired or imposed?</w:t>
+      </w:r>
+      <w:r>
+        <w:rPr>
+          <w:rFonts w:eastAsia="Times New Roman"/>
+          <w:szCs w:val="24"/>
+        </w:rPr>
+        <w:t xml:space="preserve"> Addiction, 114(5), 774–780.</w:t>
+      </w:r>
+    </w:p>
+    <w:p>
+      <w:pPr>
+        <w:spacing w:after="0"/>
+        <w:ind w:left="720" w:hanging="720"/>
+        <w:rPr>
+          <w:rFonts w:eastAsia="Times New Roman"/>
+          <w:szCs w:val="24"/>
+        </w:rPr>
+      </w:pPr>
+      <w:r>
+        <w:rPr>
+          <w:rFonts w:eastAsia="Times New Roman"/>
+          <w:szCs w:val="24"/>
+        </w:rPr>
+        <w:t>McKinney, W. (2018). Python for data analysis : data wrangling with pandas, NumPy, and IPython. Sebastopol, CA: O'Reilly Media, Inc.</w:t>
+      </w:r>
+    </w:p>
+    <w:p>
+      <w:pPr>
+        <w:spacing w:after="0"/>
+        <w:ind w:left="720" w:hanging="720"/>
+        <w:rPr>
+          <w:rFonts w:eastAsia="Times New Roman"/>
+          <w:szCs w:val="24"/>
+        </w:rPr>
+      </w:pPr>
+      <w:r>
+        <w:rPr>
+          <w:rFonts w:eastAsia="Times New Roman"/>
+          <w:szCs w:val="24"/>
+        </w:rPr>
+        <w:t>National Center for Injury Prevention and Control</w:t>
+      </w:r>
+      <w:r>
+        <w:rPr>
+          <w:rFonts w:eastAsia="Times New Roman"/>
+          <w:szCs w:val="24"/>
+        </w:rPr>
+        <w:t xml:space="preserve">. (2020, March 19). </w:t>
+      </w:r>
+      <w:r>
+        <w:rPr>
+          <w:rFonts w:eastAsia="Times New Roman"/>
+          <w:szCs w:val="24"/>
+        </w:rPr>
+        <w:t xml:space="preserve">Synthetic Opioid Overdose Data. </w:t>
+      </w:r>
+      <w:r>
+        <w:rPr>
+          <w:rFonts w:eastAsia="Times New Roman"/>
+          <w:szCs w:val="24"/>
+        </w:rPr>
+        <w:t>https://www.cdc.gov/drugoverdose/data/fentanyl.html</w:t>
+      </w:r>
+    </w:p>
+    <w:p>
+      <w:pPr>
+        <w:spacing w:after="0"/>
+        <w:ind w:left="720" w:hanging="720"/>
+        <w:rPr>
+          <w:rFonts w:eastAsia="Times New Roman"/>
+          <w:szCs w:val="24"/>
+        </w:rPr>
+      </w:pPr>
+      <w:r>
+        <w:rPr>
+          <w:rFonts w:eastAsia="Times New Roman"/>
+          <w:szCs w:val="24"/>
+        </w:rPr>
         <w:t xml:space="preserve">NCHS. (2018). </w:t>
       </w:r>
       <w:r>
@@ -7160,7 +7390,7 @@
         </w:rPr>
         <w:t xml:space="preserve">10 Leading Causes of Injury Deaths by Age Group Highlighting Unintentional Injury deaths, United States – 2018. </w:t>
       </w:r>
-      <w:hyperlink r:id="rId23" w:history="1">
+      <w:hyperlink r:id="rId24" w:history="1">
         <w:r>
           <w:t>https://www.cdc.gov/injury/images/lc-charts/leading_causes_of_death_by_age_group_unintentional_2018_1100w850h.jpg</w:t>
         </w:r>
@@ -7201,6 +7431,93 @@
           <w:rFonts w:eastAsia="Times New Roman"/>
           <w:szCs w:val="24"/>
         </w:rPr>
+        <w:t xml:space="preserve">NCHS. </w:t>
+      </w:r>
+      <w:r>
+        <w:rPr>
+          <w:rFonts w:eastAsia="Times New Roman"/>
+          <w:szCs w:val="24"/>
+        </w:rPr>
+        <w:t xml:space="preserve">(2020a, May 19). </w:t>
+      </w:r>
+      <w:r>
+        <w:rPr>
+          <w:rFonts w:eastAsia="Times New Roman"/>
+          <w:i/>
+          <w:iCs/>
+          <w:szCs w:val="24"/>
+        </w:rPr>
+        <w:t>Multiple Cause of Death 1999-2018: Help</w:t>
+      </w:r>
+      <w:r>
+        <w:rPr>
+          <w:rFonts w:eastAsia="Times New Roman"/>
+          <w:szCs w:val="24"/>
+        </w:rPr>
+        <w:t>. https://wonder.cdc.gov/wonder/help/mcd.html.</w:t>
+      </w:r>
+    </w:p>
+    <w:p>
+      <w:pPr>
+        <w:spacing w:after="0"/>
+        <w:ind w:left="720" w:hanging="720"/>
+        <w:rPr>
+          <w:rFonts w:eastAsia="Times New Roman"/>
+          <w:szCs w:val="24"/>
+        </w:rPr>
+      </w:pPr>
+      <w:r>
+        <w:rPr>
+          <w:rFonts w:eastAsia="Times New Roman"/>
+          <w:szCs w:val="24"/>
+        </w:rPr>
+        <w:t xml:space="preserve">NCHS. </w:t>
+      </w:r>
+      <w:r>
+        <w:rPr>
+          <w:rFonts w:eastAsia="Times New Roman"/>
+          <w:szCs w:val="24"/>
+        </w:rPr>
+        <w:t xml:space="preserve">(2020b, October 25). </w:t>
+      </w:r>
+      <w:r>
+        <w:rPr>
+          <w:rFonts w:eastAsia="Times New Roman"/>
+          <w:i/>
+          <w:iCs/>
+          <w:szCs w:val="24"/>
+        </w:rPr>
+        <w:t>Multiple Cause of Death 1999-2018 on CDC WONDER Online Database, released in 2020</w:t>
+      </w:r>
+      <w:r>
+        <w:rPr>
+          <w:rFonts w:eastAsia="Times New Roman"/>
+          <w:szCs w:val="24"/>
+        </w:rPr>
+        <w:t>.</w:t>
+      </w:r>
+      <w:r>
+        <w:rPr>
+          <w:rFonts w:eastAsia="Times New Roman"/>
+          <w:szCs w:val="24"/>
+        </w:rPr>
+        <w:t xml:space="preserve"> Data are from the Multiple Cause of Death Files, 1999-2018, as compiled from data provided by the 57 vital statistics jurisdictions through the Vital Statistics Cooperative Program. http://wonder.cdc.gov/mcd-icd10.html </w:t>
+      </w:r>
+    </w:p>
+    <w:p>
+      <w:pPr>
+        <w:spacing w:after="0"/>
+        <w:ind w:left="720" w:hanging="720"/>
+        <w:rPr>
+          <w:rFonts w:eastAsia="Times New Roman"/>
+          <w:szCs w:val="24"/>
+        </w:rPr>
+      </w:pPr>
+      <w:r>
+        <w:rPr>
+          <w:rFonts w:eastAsia="Times New Roman"/>
+          <w:szCs w:val="24"/>
+        </w:rPr>
         <w:t>N</w:t>
       </w:r>
       <w:r>
@@ -7224,7 +7541,7 @@
         </w:rPr>
         <w:t xml:space="preserve"> (2016, January 24). Director's Message. </w:t>
       </w:r>
-      <w:hyperlink r:id="rId24" w:history="1">
+      <w:hyperlink r:id="rId25" w:history="1">
         <w:r>
           <w:rPr>
             <w:rFonts w:eastAsia="Times New Roman"/>
@@ -7272,14 +7589,22 @@
           <w:rFonts w:eastAsia="Times New Roman"/>
           <w:szCs w:val="24"/>
         </w:rPr>
-        <w:t>National Institute on Drug Abuse</w:t>
-      </w:r>
-      <w:r>
-        <w:rPr>
-          <w:rFonts w:eastAsia="Times New Roman"/>
-          <w:szCs w:val="24"/>
-        </w:rPr>
-        <w:t xml:space="preserve"> (2019, February).  </w:t>
+        <w:lastRenderedPageBreak/>
+        <w:t>N</w:t>
+      </w:r>
+      <w:r>
+        <w:rPr>
+          <w:rFonts w:eastAsia="Times New Roman"/>
+          <w:szCs w:val="24"/>
+        </w:rPr>
+        <w:t xml:space="preserve">IDA. </w:t>
+      </w:r>
+      <w:r>
+        <w:rPr>
+          <w:rFonts w:eastAsia="Times New Roman"/>
+          <w:szCs w:val="24"/>
+        </w:rPr>
+        <w:t xml:space="preserve">(2019, February).  </w:t>
       </w:r>
       <w:r>
         <w:rPr>
@@ -7319,7 +7644,7 @@
         </w:rPr>
         <w:t xml:space="preserve">. (2020a, February 12). Fiscal Year 2021 Budget Information - Congressional Justification for National Institute on Drug Abuse. </w:t>
       </w:r>
-      <w:hyperlink r:id="rId25" w:history="1">
+      <w:hyperlink r:id="rId26" w:history="1">
         <w:r>
           <w:rPr>
             <w:rFonts w:eastAsia="Times New Roman"/>
@@ -7343,7 +7668,6 @@
           <w:rFonts w:eastAsia="Times New Roman"/>
           <w:szCs w:val="24"/>
         </w:rPr>
-        <w:lastRenderedPageBreak/>
         <w:t>NIDA</w:t>
       </w:r>
       <w:r>
@@ -7432,7 +7756,7 @@
         </w:rPr>
         <w:t xml:space="preserve"> Public Health Reports, 133, 24S–34S. </w:t>
       </w:r>
-      <w:hyperlink r:id="rId26" w:history="1">
+      <w:hyperlink r:id="rId27" w:history="1">
         <w:r>
           <w:t>https://doi.org/10.1177/0033354918793627</w:t>
         </w:r>
@@ -7497,7 +7821,15 @@
           <w:rFonts w:eastAsia="Times New Roman"/>
           <w:szCs w:val="24"/>
         </w:rPr>
-        <w:t>https://store.samhsa.gov/product/key-substance-use-and-mental-health-indicators-in-the-united-states-results-from-the-2018-national-survey-on-Drug-Use-and-Health/PEP19-5068</w:t>
+        <w:t>https://store.samhsa.gov/product/key-substance-use-and-mental-health-indicators-in-the-</w:t>
+      </w:r>
+      <w:r>
+        <w:rPr>
+          <w:rFonts w:eastAsia="Times New Roman"/>
+          <w:szCs w:val="24"/>
+        </w:rPr>
+        <w:lastRenderedPageBreak/>
+        <w:t>united-states-results-from-the-2018-national-survey-on-Drug-Use-and-Health/PEP19-5068</w:t>
       </w:r>
     </w:p>
     <w:p>
@@ -7523,7 +7855,7 @@
         </w:rPr>
         <w:t xml:space="preserve">. (2018). Using International Classification of Diseases (ICD) Codes to Assess Opioid-Related Overdose Deaths. Retrieved from </w:t>
       </w:r>
-      <w:hyperlink r:id="rId27" w:history="1">
+      <w:hyperlink r:id="rId28" w:history="1">
         <w:r>
           <w:rPr>
             <w:rFonts w:eastAsia="Times New Roman"/>
@@ -7578,7 +7910,6 @@
           <w:rFonts w:eastAsia="Times New Roman"/>
           <w:szCs w:val="24"/>
         </w:rPr>
-        <w:lastRenderedPageBreak/>
         <w:t xml:space="preserve">Unick, G. J., &amp; Ciccarone, D. (2017). </w:t>
       </w:r>
       <w:r>
@@ -7594,66 +7925,6 @@
           <w:szCs w:val="24"/>
         </w:rPr>
         <w:t>The International journal on drug policy, 46, 112–119. https://doi.org/10.1016/j.drugpo.2017.06.003</w:t>
-      </w:r>
-    </w:p>
-    <w:p>
-      <w:pPr>
-        <w:spacing w:after="0"/>
-        <w:ind w:left="720" w:hanging="720"/>
-        <w:rPr>
-          <w:rFonts w:eastAsia="Times New Roman"/>
-          <w:szCs w:val="24"/>
-        </w:rPr>
-      </w:pPr>
-      <w:r>
-        <w:rPr>
-          <w:rFonts w:eastAsia="Times New Roman"/>
-          <w:szCs w:val="24"/>
-        </w:rPr>
-        <w:t>U.S. Department of Health &amp; Human Services. (2017, June 16). HIPAA for Professionals.  https://www.hhs.gov/hipaa/for-professionals/index.html</w:t>
-      </w:r>
-    </w:p>
-    <w:p>
-      <w:pPr>
-        <w:spacing w:after="0"/>
-        <w:ind w:left="720" w:hanging="720"/>
-        <w:rPr>
-          <w:rFonts w:eastAsia="Times New Roman"/>
-          <w:szCs w:val="24"/>
-        </w:rPr>
-      </w:pPr>
-      <w:r>
-        <w:rPr>
-          <w:rFonts w:eastAsia="Times New Roman"/>
-          <w:szCs w:val="24"/>
-        </w:rPr>
-        <w:t xml:space="preserve">U.S. Department of Health &amp; Human Services. (n.d.). HIPPA: Health Information of Deceased Individuals. </w:t>
-      </w:r>
-      <w:hyperlink r:id="rId28" w:history="1">
-        <w:r>
-          <w:rPr>
-            <w:rFonts w:eastAsia="Times New Roman"/>
-            <w:szCs w:val="24"/>
-          </w:rPr>
-          <w:t>https://www.hhs.gov/hipaa/for-professionals/privacy/guidance/health-information-of-deceased-individuals/index.html</w:t>
-        </w:r>
-      </w:hyperlink>
-    </w:p>
-    <w:p>
-      <w:pPr>
-        <w:spacing w:after="0"/>
-        <w:ind w:left="720" w:hanging="720"/>
-        <w:rPr>
-          <w:rFonts w:eastAsia="Times New Roman"/>
-          <w:szCs w:val="24"/>
-        </w:rPr>
-      </w:pPr>
-      <w:r>
-        <w:rPr>
-          <w:rFonts w:eastAsia="Times New Roman"/>
-          <w:szCs w:val="24"/>
-        </w:rPr>
-        <w:t>U.S. Department of Health &amp; Human Services. (2018, December 28). OHRP Educational Events by HHS Region. https://www.hhs.gov/ohrp/education-and-outreach/educational-collaboration-with-ohrp/ohrp-educational-events-by-hhs-region/index.html</w:t>
       </w:r>
     </w:p>
     <w:p>
@@ -8063,6 +8334,70 @@
       </w:r>
       <w:r>
         <w:t>START HERE!!</w:t>
+      </w:r>
+    </w:p>
+  </w:comment>
+  <w:comment w:id="38" w:author="Janice Gordon" w:date="2020-11-24T19:02:00Z" w:initials="JG">
+    <w:p>
+      <w:pPr>
+        <w:pStyle w:val="CommentText"/>
+      </w:pPr>
+      <w:r>
+        <w:rPr>
+          <w:rStyle w:val="CommentReference"/>
+        </w:rPr>
+        <w:annotationRef/>
+      </w:r>
+      <w:r>
+        <w:t>Double check how to reference this</w:t>
+      </w:r>
+    </w:p>
+  </w:comment>
+  <w:comment w:id="42" w:author="Janice Gordon" w:date="2020-11-24T19:22:00Z" w:initials="JG">
+    <w:p>
+      <w:pPr>
+        <w:pStyle w:val="CommentText"/>
+      </w:pPr>
+      <w:r>
+        <w:rPr>
+          <w:rStyle w:val="CommentReference"/>
+        </w:rPr>
+        <w:annotationRef/>
+      </w:r>
+      <w:r>
+        <w:t>Double check variables used</w:t>
+      </w:r>
+    </w:p>
+  </w:comment>
+  <w:comment w:id="44" w:author="Janice Gordon" w:date="2020-11-24T19:30:00Z" w:initials="JG">
+    <w:p>
+      <w:pPr>
+        <w:pStyle w:val="CommentText"/>
+      </w:pPr>
+      <w:r>
+        <w:rPr>
+          <w:rStyle w:val="CommentReference"/>
+        </w:rPr>
+        <w:annotationRef/>
+      </w:r>
+      <w:r>
+        <w:t>Spell out HIPAA here</w:t>
+      </w:r>
+    </w:p>
+  </w:comment>
+  <w:comment w:id="46" w:author="Janice Gordon" w:date="2020-11-24T19:48:00Z" w:initials="JG">
+    <w:p>
+      <w:pPr>
+        <w:pStyle w:val="CommentText"/>
+      </w:pPr>
+      <w:r>
+        <w:rPr>
+          <w:rStyle w:val="CommentReference"/>
+        </w:rPr>
+        <w:annotationRef/>
+      </w:r>
+      <w:r>
+        <w:t>Change to the hypothesis here.</w:t>
       </w:r>
     </w:p>
   </w:comment>
@@ -8088,6 +8423,10 @@
   <w15:commentEx w15:paraId="7BF87D57" w15:done="0"/>
   <w15:commentEx w15:paraId="590A22C3" w15:done="0"/>
   <w15:commentEx w15:paraId="2DA19028" w15:done="0"/>
+  <w15:commentEx w15:paraId="72E8335A" w15:done="0"/>
+  <w15:commentEx w15:paraId="49DC3372" w15:done="0"/>
+  <w15:commentEx w15:paraId="704ADE9A" w15:done="0"/>
+  <w15:commentEx w15:paraId="14F8207A" w15:done="0"/>
 </w15:commentsEx>
 </file>
 
@@ -8110,6 +8449,10 @@
   <w16cex:commentExtensible w16cex:durableId="2366AA7C" w16cex:dateUtc="2020-11-24T04:39:00Z"/>
   <w16cex:commentExtensible w16cex:durableId="2366AD1F" w16cex:dateUtc="2020-11-24T04:50:00Z"/>
   <w16cex:commentExtensible w16cex:durableId="2366AD5B" w16cex:dateUtc="2020-11-24T04:51:00Z"/>
+  <w16cex:commentExtensible w16cex:durableId="2367D755" w16cex:dateUtc="2020-11-25T02:02:00Z"/>
+  <w16cex:commentExtensible w16cex:durableId="2367DBE4" w16cex:dateUtc="2020-11-25T02:22:00Z"/>
+  <w16cex:commentExtensible w16cex:durableId="2367DDB9" w16cex:dateUtc="2020-11-25T02:30:00Z"/>
+  <w16cex:commentExtensible w16cex:durableId="2367E1FF" w16cex:dateUtc="2020-11-25T02:48:00Z"/>
 </w16cex:commentsExtensible>
 </file>
 
@@ -8132,6 +8475,10 @@
   <w16cid:commentId w16cid:paraId="7BF87D57" w16cid:durableId="2366AA7C"/>
   <w16cid:commentId w16cid:paraId="590A22C3" w16cid:durableId="2366AD1F"/>
   <w16cid:commentId w16cid:paraId="2DA19028" w16cid:durableId="2366AD5B"/>
+  <w16cid:commentId w16cid:paraId="72E8335A" w16cid:durableId="2367D755"/>
+  <w16cid:commentId w16cid:paraId="49DC3372" w16cid:durableId="2367DBE4"/>
+  <w16cid:commentId w16cid:paraId="704ADE9A" w16cid:durableId="2367DDB9"/>
+  <w16cid:commentId w16cid:paraId="14F8207A" w16cid:durableId="2367E1FF"/>
 </w16cid:commentsIds>
 </file>
 
@@ -8476,7 +8823,7 @@
   <w:abstractNum w:abstractNumId="2" w15:restartNumberingAfterBreak="0">
     <w:nsid w:val="1FDF6A72"/>
     <w:multiLevelType w:val="hybridMultilevel"/>
-    <w:tmpl w:val="C046F618"/>
+    <w:tmpl w:val="D622988A"/>
     <w:lvl w:ilvl="0" w:tplc="04090001">
       <w:start w:val="1"/>
       <w:numFmt w:val="bullet"/>

</xml_diff>

<commit_message>
adding data and jupyter notebook
</commit_message>
<xml_diff>
--- a/DRAFT_MIS581-M8-Capstone-O1.docx
+++ b/DRAFT_MIS581-M8-Capstone-O1.docx
@@ -114,8 +114,16 @@
         <w:rPr>
           <w:rStyle w:val="fnt0"/>
         </w:rPr>
-        <w:t>Dr. Osama Morad</w:t>
-      </w:r>
+        <w:t xml:space="preserve">Dr. Osama </w:t>
+      </w:r>
+      <w:proofErr w:type="spellStart"/>
+      <w:r>
+        <w:rPr>
+          <w:rStyle w:val="fnt0"/>
+        </w:rPr>
+        <w:t>Morad</w:t>
+      </w:r>
+      <w:proofErr w:type="spellEnd"/>
     </w:p>
     <w:p>
       <w:pPr>
@@ -3298,9 +3306,11 @@
       <w:r>
         <w:t xml:space="preserve"> phase two of the epidemic (</w:t>
       </w:r>
+      <w:proofErr w:type="spellStart"/>
       <w:r>
         <w:t>Unick</w:t>
       </w:r>
+      <w:proofErr w:type="spellEnd"/>
       <w:r>
         <w:t xml:space="preserve"> </w:t>
       </w:r>
@@ -5042,14 +5052,7 @@
           <w:i/>
           <w:iCs/>
         </w:rPr>
-        <w:t>8</w:t>
-      </w:r>
-      <w:r>
-        <w:rPr>
-          <w:i/>
-          <w:iCs/>
-        </w:rPr>
-        <w:t>.</w:t>
+        <w:t>8.</w:t>
       </w:r>
       <w:r>
         <w:rPr>
@@ -5187,7 +5190,23 @@
         <w:tab/>
       </w:r>
       <w:r>
-        <w:t>In order to test the null and alternative hypotheses, a one-way ANOVA analysis was performed using the Python statsmodel OLS method. A Shipiro-Wilks test was then performed to test the model residuals for normality. Next a Lavene’s test was performed to confirm homogeneity of variances. Finally</w:t>
+        <w:t xml:space="preserve">In order to test the null and alternative hypotheses, a one-way ANOVA analysis was performed using the Python statsmodel OLS method. A </w:t>
+      </w:r>
+      <w:proofErr w:type="spellStart"/>
+      <w:r>
+        <w:t>Shipiro</w:t>
+      </w:r>
+      <w:proofErr w:type="spellEnd"/>
+      <w:r>
+        <w:t xml:space="preserve">-Wilks test was then performed to test the model residuals for normality. Next a </w:t>
+      </w:r>
+      <w:proofErr w:type="spellStart"/>
+      <w:r>
+        <w:t>Lavene’s</w:t>
+      </w:r>
+      <w:proofErr w:type="spellEnd"/>
+      <w:r>
+        <w:t xml:space="preserve"> test was performed to confirm homogeneity of variances. Finally</w:t>
       </w:r>
       <w:r>
         <w:t>,</w:t>
@@ -6275,7 +6294,15 @@
         <w:t>R</w:t>
       </w:r>
       <w:r>
-        <w:t xml:space="preserve">egions in the Untied States. </w:t>
+        <w:t xml:space="preserve">egions in the </w:t>
+      </w:r>
+      <w:proofErr w:type="spellStart"/>
+      <w:r>
+        <w:t>Untied</w:t>
+      </w:r>
+      <w:proofErr w:type="spellEnd"/>
+      <w:r>
+        <w:t xml:space="preserve"> States. </w:t>
       </w:r>
       <w:r>
         <w:t>ANOVA analysis results allowed the rejection of the null</w:t>
@@ -6604,7 +6631,23 @@
           <w:szCs w:val="24"/>
         </w:rPr>
         <w:lastRenderedPageBreak/>
-        <w:t xml:space="preserve">Mars, S. G., Bourgois, P., Karandinos, G., Montero, F., &amp; Ciccarone, D. (2016). </w:t>
+        <w:t xml:space="preserve">Mars, S. G., Bourgois, P., </w:t>
+      </w:r>
+      <w:proofErr w:type="spellStart"/>
+      <w:r>
+        <w:rPr>
+          <w:rFonts w:eastAsia="Times New Roman"/>
+          <w:szCs w:val="24"/>
+        </w:rPr>
+        <w:t>Karandinos</w:t>
+      </w:r>
+      <w:proofErr w:type="spellEnd"/>
+      <w:r>
+        <w:rPr>
+          <w:rFonts w:eastAsia="Times New Roman"/>
+          <w:szCs w:val="24"/>
+        </w:rPr>
+        <w:t xml:space="preserve">, G., Montero, F., &amp; Ciccarone, D. (2016). </w:t>
       </w:r>
       <w:r>
         <w:rPr>
@@ -7094,7 +7137,55 @@
           <w:rFonts w:eastAsia="Times New Roman"/>
           <w:szCs w:val="24"/>
         </w:rPr>
-        <w:t xml:space="preserve">Saloner, B., McGinty, E. E., Beletsky, L., Bluthenthal, R., Beyrer, C., Botticelli, M., &amp; Sherman, S. G. (2018). </w:t>
+        <w:t xml:space="preserve">Saloner, B., McGinty, E. E., </w:t>
+      </w:r>
+      <w:proofErr w:type="spellStart"/>
+      <w:r>
+        <w:rPr>
+          <w:rFonts w:eastAsia="Times New Roman"/>
+          <w:szCs w:val="24"/>
+        </w:rPr>
+        <w:t>Beletsky</w:t>
+      </w:r>
+      <w:proofErr w:type="spellEnd"/>
+      <w:r>
+        <w:rPr>
+          <w:rFonts w:eastAsia="Times New Roman"/>
+          <w:szCs w:val="24"/>
+        </w:rPr>
+        <w:t xml:space="preserve">, L., </w:t>
+      </w:r>
+      <w:proofErr w:type="spellStart"/>
+      <w:r>
+        <w:rPr>
+          <w:rFonts w:eastAsia="Times New Roman"/>
+          <w:szCs w:val="24"/>
+        </w:rPr>
+        <w:t>Bluthenthal</w:t>
+      </w:r>
+      <w:proofErr w:type="spellEnd"/>
+      <w:r>
+        <w:rPr>
+          <w:rFonts w:eastAsia="Times New Roman"/>
+          <w:szCs w:val="24"/>
+        </w:rPr>
+        <w:t xml:space="preserve">, R., </w:t>
+      </w:r>
+      <w:proofErr w:type="spellStart"/>
+      <w:r>
+        <w:rPr>
+          <w:rFonts w:eastAsia="Times New Roman"/>
+          <w:szCs w:val="24"/>
+        </w:rPr>
+        <w:t>Beyrer</w:t>
+      </w:r>
+      <w:proofErr w:type="spellEnd"/>
+      <w:r>
+        <w:rPr>
+          <w:rFonts w:eastAsia="Times New Roman"/>
+          <w:szCs w:val="24"/>
+        </w:rPr>
+        <w:t xml:space="preserve">, C., Botticelli, M., &amp; Sherman, S. G. (2018). </w:t>
       </w:r>
       <w:r>
         <w:rPr>
@@ -7245,12 +7336,21 @@
           <w:szCs w:val="24"/>
         </w:rPr>
       </w:pPr>
-      <w:r>
-        <w:rPr>
-          <w:rFonts w:eastAsia="Times New Roman"/>
-          <w:szCs w:val="24"/>
-        </w:rPr>
-        <w:t xml:space="preserve">Unick, G. J., &amp; Ciccarone, D. (2017). </w:t>
+      <w:proofErr w:type="spellStart"/>
+      <w:r>
+        <w:rPr>
+          <w:rFonts w:eastAsia="Times New Roman"/>
+          <w:szCs w:val="24"/>
+        </w:rPr>
+        <w:t>Unick</w:t>
+      </w:r>
+      <w:proofErr w:type="spellEnd"/>
+      <w:r>
+        <w:rPr>
+          <w:rFonts w:eastAsia="Times New Roman"/>
+          <w:szCs w:val="24"/>
+        </w:rPr>
+        <w:t xml:space="preserve">, G. J., &amp; Ciccarone, D. (2017). </w:t>
       </w:r>
       <w:r>
         <w:rPr>
@@ -7373,10 +7473,33 @@
         <w:annotationRef/>
       </w:r>
       <w:r>
-        <w:t xml:space="preserve">Need to add prof comments, tutor comments, and reduce TurnItIn score which is currently </w:t>
-      </w:r>
-      <w:r>
-        <w:t>27</w:t>
+        <w:t xml:space="preserve">Need to add prof comments, tutor comments, </w:t>
+      </w:r>
+      <w:r>
+        <w:t xml:space="preserve">try to </w:t>
+      </w:r>
+      <w:r>
+        <w:t xml:space="preserve">reduce </w:t>
+      </w:r>
+      <w:proofErr w:type="spellStart"/>
+      <w:r>
+        <w:t>TurnItIn</w:t>
+      </w:r>
+      <w:proofErr w:type="spellEnd"/>
+      <w:r>
+        <w:t xml:space="preserve"> score </w:t>
+      </w:r>
+      <w:r>
+        <w:t xml:space="preserve">a few more points </w:t>
+      </w:r>
+      <w:r>
+        <w:t xml:space="preserve">which is currently </w:t>
+      </w:r>
+      <w:r>
+        <w:t>2</w:t>
+      </w:r>
+      <w:r>
+        <w:t>3</w:t>
       </w:r>
     </w:p>
   </w:comment>

</xml_diff>